<commit_message>
feat: add column editing
</commit_message>
<xml_diff>
--- a/docs/Обоснование Котлицкий.docx
+++ b/docs/Обоснование Котлицкий.docx
@@ -448,10 +448,7 @@
         <w:pStyle w:val="a5"/>
       </w:pPr>
       <w:r>
-        <w:t xml:space="preserve">Задачей дипломного проектирования является разработка (функциональное моделирование) приложения (далее - система) для управления проектами с </w:t>
-      </w:r>
-      <w:r>
-        <w:t>использованием технологии интеллект-карт.</w:t>
+        <w:t>Задачей дипломного проектирования является разработка (функциональное моделирование) приложения (далее - система) для управления проектами с использованием технологии интеллект-карт.</w:t>
       </w:r>
     </w:p>
     <w:p>
@@ -467,10 +464,7 @@
         <w:pStyle w:val="a5"/>
       </w:pPr>
       <w:r>
-        <w:t xml:space="preserve">Целевой аудиторией является в первую очередь, команды, </w:t>
-      </w:r>
-      <w:r>
-        <w:t>осуществляющие проектную деятельность.</w:t>
+        <w:t>Целевой аудиторией является в первую очередь, команды, осуществляющие проектную деятельность.</w:t>
       </w:r>
     </w:p>
     <w:p>
@@ -494,10 +488,7 @@
         <w:pStyle w:val="a5"/>
       </w:pPr>
       <w:r>
-        <w:t>Процесс управления проектом включает в себя следующие эта</w:t>
-      </w:r>
-      <w:r>
-        <w:t>пы:</w:t>
+        <w:t>Процесс управления проектом включает в себя следующие этапы:</w:t>
       </w:r>
     </w:p>
     <w:p>
@@ -545,10 +536,7 @@
         <w:pStyle w:val="a5"/>
       </w:pPr>
       <w:r>
-        <w:t xml:space="preserve">Руководитель команды отвечает за </w:t>
-      </w:r>
-      <w:r>
-        <w:t>распределение задач по участникам команды, а также за контроль сроков выполнения этапов проекта.</w:t>
+        <w:t>Руководитель команды отвечает за распределение задач по участникам команды, а также за контроль сроков выполнения этапов проекта.</w:t>
       </w:r>
     </w:p>
     <w:p>
@@ -564,17 +552,11 @@
         <w:pStyle w:val="a5"/>
       </w:pPr>
       <w:r>
-        <w:t xml:space="preserve">Процессы планирования проекта начинаются от момента запуска проекта </w:t>
-      </w:r>
-      <w:r>
-        <w:t xml:space="preserve">и реализуются вплоть до завершающих стадий. Это многократные процедуры, реализуемые на каждой фазе решения проектной задачи. Целями этих </w:t>
+        <w:t xml:space="preserve">Процессы планирования проекта начинаются от момента запуска проекта и реализуются вплоть до завершающих стадий. Это многократные процедуры, реализуемые на каждой фазе решения проектной задачи. Целями этих </w:t>
       </w:r>
       <w:r>
         <w:lastRenderedPageBreak/>
-        <w:t>процессов являются: детальная разработка содержания, выработка плана действий по управлению проектом и составление кале</w:t>
-      </w:r>
-      <w:r>
-        <w:t>ндарного расписания работ.</w:t>
+        <w:t>процессов являются: детальная разработка содержания, выработка плана действий по управлению проектом и составление календарного расписания работ.</w:t>
       </w:r>
     </w:p>
     <w:p>
@@ -606,10 +588,7 @@
       </w:r>
       <w:proofErr w:type="gramEnd"/>
       <w:r>
-        <w:t xml:space="preserve"> данны</w:t>
-      </w:r>
-      <w:r>
-        <w:t>й этап позволяет выстроить логику взаимосвязей операций;</w:t>
+        <w:t xml:space="preserve"> данный этап позволяет выстроить логику взаимосвязей операций;</w:t>
       </w:r>
     </w:p>
     <w:p>
@@ -633,10 +612,7 @@
         <w:pStyle w:val="a5"/>
       </w:pPr>
       <w:r>
-        <w:t>Средством</w:t>
-      </w:r>
-      <w:r>
-        <w:t>, с помощью которого можно визуализировать структуру проекта, является интеллект-карты.</w:t>
+        <w:t>Средством, с помощью которого можно визуализировать структуру проекта, является интеллект-карты.</w:t>
       </w:r>
     </w:p>
     <w:p>
@@ -652,10 +628,7 @@
       </w:r>
       <w:proofErr w:type="spellEnd"/>
       <w:r>
-        <w:t xml:space="preserve"> диаграмм, способствующий построению индивидуальн</w:t>
-      </w:r>
-      <w:r>
-        <w:t>ых деревьев мозгового штурма, которые способствуют генерации идей и быстрому запоминанию информации.</w:t>
+        <w:t xml:space="preserve"> диаграмм, способствующий построению индивидуальных деревьев мозгового штурма, которые способствуют генерации идей и быстрому запоминанию информации.</w:t>
       </w:r>
     </w:p>
     <w:p>
@@ -711,10 +684,7 @@
         <w:pStyle w:val="a0"/>
       </w:pPr>
       <w:r>
-        <w:t xml:space="preserve">принятие </w:t>
-      </w:r>
-      <w:r>
-        <w:t>решений.</w:t>
+        <w:t>принятие решений.</w:t>
       </w:r>
     </w:p>
     <w:p>
@@ -726,10 +696,7 @@
       </w:r>
       <w:r>
         <w:lastRenderedPageBreak/>
-        <w:t>проблемы могут быть использованы интелл</w:t>
-      </w:r>
-      <w:r>
-        <w:t>ект-карты, позволяющие визуализировать ассоциации разных уровней, устанавливая связи типа родитель-потомок от центральной задачи к периферийной, с несколькими уровнями детализации.</w:t>
+        <w:t>проблемы могут быть использованы интеллект-карты, позволяющие визуализировать ассоциации разных уровней, устанавливая связи типа родитель-потомок от центральной задачи к периферийной, с несколькими уровнями детализации.</w:t>
       </w:r>
     </w:p>
     <w:p>
@@ -737,10 +704,7 @@
         <w:pStyle w:val="a5"/>
       </w:pPr>
       <w:r>
-        <w:t>Процессы планирования сроков проекта может решить система посредством устан</w:t>
-      </w:r>
-      <w:r>
-        <w:t>овки сроков выполнения задач.</w:t>
+        <w:t>Процессы планирования сроков проекта может решить система посредством установки сроков выполнения задач.</w:t>
       </w:r>
     </w:p>
     <w:p>
@@ -748,10 +712,7 @@
         <w:pStyle w:val="a5"/>
       </w:pPr>
       <w:r>
-        <w:t>Процессы организации исполнения проекта находятся исключительно в зоне управленческих компетенций руководителя проекта. Постановка задач, координация и оперативное реагирование – все это должно выполняться на этапах данной гру</w:t>
-      </w:r>
-      <w:r>
-        <w:t>ппы процессов.</w:t>
+        <w:t>Процессы организации исполнения проекта находятся исключительно в зоне управленческих компетенций руководителя проекта. Постановка задач, координация и оперативное реагирование – все это должно выполняться на этапах данной группы процессов.</w:t>
       </w:r>
     </w:p>
     <w:p>
@@ -785,10 +746,7 @@
         <w:pStyle w:val="a0"/>
       </w:pPr>
       <w:r>
-        <w:t>обеспечение координации работ и исполнителей. этап своей целью имеет обеспечение четкого взаимодействия участников за счет установленных приоритетов задач, согласований с функци</w:t>
-      </w:r>
-      <w:r>
-        <w:t>ональными руководителями, качественной информационной поддержки команды;</w:t>
+        <w:t>обеспечение координации работ и исполнителей. этап своей целью имеет обеспечение четкого взаимодействия участников за счет установленных приоритетов задач, согласований с функциональными руководителями, качественной информационной поддержки команды;</w:t>
       </w:r>
     </w:p>
     <w:p>
@@ -804,10 +762,7 @@
         <w:pStyle w:val="a5"/>
       </w:pPr>
       <w:r>
-        <w:t>Процессы распределения информации, обеспечения координации задач и исполнителей проект</w:t>
-      </w:r>
-      <w:r>
-        <w:t>а может решить система посредством создания карточек, в которых содержатся задачи, а также их подробное описание.</w:t>
+        <w:t>Процессы распределения информации, обеспечения координации задач и исполнителей проекта может решить система посредством создания карточек, в которых содержатся задачи, а также их подробное описание.</w:t>
       </w:r>
     </w:p>
     <w:p>
@@ -854,10 +809,7 @@
         <w:pStyle w:val="a0"/>
       </w:pPr>
       <w:r>
-        <w:t xml:space="preserve">невозможность </w:t>
-      </w:r>
-      <w:r>
-        <w:t>удаленной работы в проекте;</w:t>
+        <w:t>невозможность удаленной работы в проекте;</w:t>
       </w:r>
     </w:p>
     <w:p>
@@ -890,10 +842,7 @@
       </w:pPr>
       <w:r>
         <w:lastRenderedPageBreak/>
-        <w:t>сложность разработки структуры проекта ввиду необходимости визуализации д</w:t>
-      </w:r>
-      <w:r>
-        <w:t>ерева задач.</w:t>
+        <w:t>сложность разработки структуры проекта ввиду необходимости визуализации дерева задач.</w:t>
       </w:r>
     </w:p>
     <w:p>
@@ -1200,10 +1149,7 @@
       </w:r>
       <w:proofErr w:type="spellEnd"/>
       <w:r>
-        <w:t>», предназначенная для</w:t>
-      </w:r>
-      <w:r>
-        <w:t xml:space="preserve"> управления проектами небольших групп. Проекты представлены в виде «досок», в которых есть разбиение на столбцы, в которых содержатся карточки с задачами.</w:t>
+        <w:t>», предназначенная для управления проектами небольших групп. Проекты представлены в виде «досок», в которых есть разбиение на столбцы, в которых содержатся карточки с задачами.</w:t>
       </w:r>
     </w:p>
     <w:p>
@@ -1220,10 +1166,7 @@
         <w:t>Trello</w:t>
       </w:r>
       <w:r>
-        <w:t xml:space="preserve">» является возможность расширения функционала путем интегрирования </w:t>
-      </w:r>
-      <w:r>
-        <w:t>сторонних приложений в разрабатываемый проект.</w:t>
+        <w:t>» является возможность расширения функционала путем интегрирования сторонних приложений в разрабатываемый проект.</w:t>
       </w:r>
     </w:p>
     <w:p>
@@ -1243,10 +1186,7 @@
         </w:r>
       </w:del>
       <w:r>
-        <w:t xml:space="preserve"> отсутствует возможность от</w:t>
-      </w:r>
-      <w:r>
-        <w:t xml:space="preserve">ображения задач при «мозговом штурме» без использования сторонних приложений. </w:t>
+        <w:t xml:space="preserve"> отсутствует возможность отображения задач при «мозговом штурме» без использования сторонних приложений. </w:t>
       </w:r>
     </w:p>
     <w:p>
@@ -1268,10 +1208,7 @@
         <w:t>Asana</w:t>
       </w:r>
       <w:r>
-        <w:t>» - прямой аналог. Это разработка представляет собой мобильное и веб-приложение для управления проектами в небольших командах. Приложение представлено в виде списка зада</w:t>
-      </w:r>
-      <w:r>
-        <w:t xml:space="preserve">ч, которые прикреплены к проекту. </w:t>
+        <w:t xml:space="preserve">» - прямой аналог. Это разработка представляет собой мобильное и веб-приложение для управления проектами в небольших командах. Приложение представлено в виде списка задач, которые прикреплены к проекту. </w:t>
       </w:r>
     </w:p>
     <w:p>
@@ -1296,10 +1233,7 @@
         <w:pStyle w:val="a5"/>
       </w:pPr>
       <w:r>
-        <w:t>Этот аналог не подходит для решения задачи, поставленн</w:t>
-      </w:r>
-      <w:r>
-        <w:t>ой перед проектируемым ПО в силу того, что отсутствует возможность представления данных в виде интеллект-карты. Вследствие чего</w:t>
+        <w:t>Этот аналог не подходит для решения задачи, поставленной перед проектируемым ПО в силу того, что отсутствует возможность представления данных в виде интеллект-карты. Вследствие чего</w:t>
       </w:r>
       <w:del w:id="7" w:author="Котлицкий Сергей Андреевич" w:date="2019-11-14T12:20:00Z">
         <w:r>
@@ -1329,10 +1263,7 @@
         <w:t>Jira</w:t>
       </w:r>
       <w:r>
-        <w:t>» - прямой анал</w:t>
-      </w:r>
-      <w:r>
-        <w:t>ог. Это разработка компании «</w:t>
+        <w:t>» - прямой аналог. Это разработка компании «</w:t>
       </w:r>
       <w:proofErr w:type="spellStart"/>
       <w:r>
@@ -1365,10 +1296,7 @@
         <w:pStyle w:val="a5"/>
       </w:pPr>
       <w:r>
-        <w:t>Этот аналог не подходит для решения задачи, поставленной перед проектируемым ПО в силу того, что отсутствует возможность представления данных в виде интеллект-ка</w:t>
-      </w:r>
-      <w:r>
-        <w:t>рты. Вследствие чего отсутствует возможность отображения задач при «мозговом штурме» без использования сторонних приложений.</w:t>
+        <w:t>Этот аналог не подходит для решения задачи, поставленной перед проектируемым ПО в силу того, что отсутствует возможность представления данных в виде интеллект-карты. Вследствие чего отсутствует возможность отображения задач при «мозговом штурме» без использования сторонних приложений.</w:t>
       </w:r>
     </w:p>
     <w:p>
@@ -1393,24 +1321,111 @@
       </w:r>
       <w:proofErr w:type="spellEnd"/>
       <w:r>
-        <w:t>» - прямой аналог. Это программа,</w:t>
+        <w:t xml:space="preserve">» - прямой аналог. Это программа, предназначенная для планирования проектов на основе построения диаграмм </w:t>
+      </w:r>
+      <w:proofErr w:type="spellStart"/>
+      <w:r>
+        <w:t>Гантта</w:t>
+      </w:r>
+      <w:proofErr w:type="spellEnd"/>
+      <w:r>
+        <w:t xml:space="preserve"> и диаграмм типа PERT.</w:t>
+      </w:r>
+    </w:p>
+    <w:p>
+      <w:pPr>
+        <w:pStyle w:val="a5"/>
+      </w:pPr>
+      <w:r>
+        <w:t>Отличительной особенностью «</w:t>
+      </w:r>
+      <w:proofErr w:type="spellStart"/>
+      <w:r>
+        <w:rPr>
+          <w:lang w:val="en-US"/>
+        </w:rPr>
+        <w:t>GanttProject</w:t>
+      </w:r>
+      <w:proofErr w:type="spellEnd"/>
+      <w:r>
+        <w:t xml:space="preserve">» является возможность импорта / экспорта документов </w:t>
+      </w:r>
+      <w:r>
+        <w:rPr>
+          <w:lang w:val="en-US"/>
+        </w:rPr>
+        <w:t>Microsoft</w:t>
       </w:r>
       <w:r>
         <w:t xml:space="preserve"> </w:t>
       </w:r>
       <w:r>
-        <w:t xml:space="preserve">предназначенная для планирования проектов на основе построения диаграмм </w:t>
+        <w:rPr>
+          <w:lang w:val="en-US"/>
+        </w:rPr>
+        <w:t>Project</w:t>
+      </w:r>
+      <w:r>
+        <w:t>.</w:t>
+      </w:r>
+    </w:p>
+    <w:p>
+      <w:pPr>
+        <w:pStyle w:val="a5"/>
+      </w:pPr>
+      <w:r>
+        <w:t>Этот аналог не подходит для решения задачи, поставленной перед проектируемым ПО в силу того, что отсутствует возможность представления данных в виде интеллект-карты. Вследствие чего отсутствует возможность отображения задач при «мозговом штурме» без использования сторонних приложений.</w:t>
+      </w:r>
+    </w:p>
+    <w:p>
+      <w:pPr>
+        <w:pStyle w:val="a5"/>
+      </w:pPr>
+      <w:r>
+        <w:t>«</w:t>
+      </w:r>
+      <w:r>
+        <w:rPr>
+          <w:lang w:val="en-US"/>
+        </w:rPr>
+        <w:t>Wrike</w:t>
+      </w:r>
+      <w:r>
+        <w:t>» - прямой аналог. Это разработка компании «</w:t>
+      </w:r>
+      <w:r>
+        <w:rPr>
+          <w:lang w:val="en-US"/>
+        </w:rPr>
+        <w:t>Wrike</w:t>
+      </w:r>
+      <w:r>
+        <w:t>», облачный сервис для совместной работы и управления проектами, предназначена для команд и целых организаций.</w:t>
+      </w:r>
+    </w:p>
+    <w:p>
+      <w:pPr>
+        <w:pStyle w:val="a5"/>
+      </w:pPr>
+      <w:r>
+        <w:t>Отличительной особенностью «</w:t>
+      </w:r>
+      <w:r>
+        <w:rPr>
+          <w:lang w:val="en-US"/>
+        </w:rPr>
+        <w:t>Wrike</w:t>
+      </w:r>
+      <w:r>
+        <w:t xml:space="preserve">» является возможность создания различных отчетов, отображающих состояние выполнения проекта, а также составления планов в виде диаграммы </w:t>
       </w:r>
       <w:proofErr w:type="spellStart"/>
       <w:r>
-        <w:t>Гантта</w:t>
+        <w:t>Ганта</w:t>
       </w:r>
       <w:proofErr w:type="spellEnd"/>
       <w:r>
-        <w:t xml:space="preserve"> и ди</w:t>
-      </w:r>
-      <w:r>
-        <w:t>аграмм типа PERT.</w:t>
+        <w:t xml:space="preserve">. </w:t>
       </w:r>
     </w:p>
     <w:p>
@@ -1418,115 +1433,7 @@
         <w:pStyle w:val="a5"/>
       </w:pPr>
       <w:r>
-        <w:t>Отличительной особенностью «</w:t>
-      </w:r>
-      <w:proofErr w:type="spellStart"/>
-      <w:r>
-        <w:rPr>
-          <w:lang w:val="en-US"/>
-        </w:rPr>
-        <w:t>GanttProject</w:t>
-      </w:r>
-      <w:proofErr w:type="spellEnd"/>
-      <w:r>
-        <w:t xml:space="preserve">» является возможность импорта / экспорта документов </w:t>
-      </w:r>
-      <w:r>
-        <w:rPr>
-          <w:lang w:val="en-US"/>
-        </w:rPr>
-        <w:t>Microsoft</w:t>
-      </w:r>
-      <w:r>
-        <w:t xml:space="preserve"> </w:t>
-      </w:r>
-      <w:r>
-        <w:rPr>
-          <w:lang w:val="en-US"/>
-        </w:rPr>
-        <w:t>Project</w:t>
-      </w:r>
-      <w:r>
-        <w:t>.</w:t>
-      </w:r>
-    </w:p>
-    <w:p>
-      <w:pPr>
-        <w:pStyle w:val="a5"/>
-      </w:pPr>
-      <w:r>
-        <w:t>Этот аналог не подходит для решения задачи, поставленной перед проектируемым ПО в силу того, что отсутствует возможность предс</w:t>
-      </w:r>
-      <w:r>
-        <w:t>тавления данных в виде интеллект-карты. Вследствие чего отсутствует возможность отображения задач при «мозговом штурме» без использования сторонних приложений.</w:t>
-      </w:r>
-    </w:p>
-    <w:p>
-      <w:pPr>
-        <w:pStyle w:val="a5"/>
-      </w:pPr>
-      <w:r>
-        <w:t>«</w:t>
-      </w:r>
-      <w:r>
-        <w:rPr>
-          <w:lang w:val="en-US"/>
-        </w:rPr>
-        <w:t>Wrike</w:t>
-      </w:r>
-      <w:r>
-        <w:t>» - прямой аналог. Это разработка компании «</w:t>
-      </w:r>
-      <w:r>
-        <w:rPr>
-          <w:lang w:val="en-US"/>
-        </w:rPr>
-        <w:t>Wrike</w:t>
-      </w:r>
-      <w:r>
-        <w:t xml:space="preserve">», облачный сервис для совместной работы </w:t>
-      </w:r>
-      <w:r>
-        <w:t>и управления проектами, предназначена для команд и целых организаций.</w:t>
-      </w:r>
-    </w:p>
-    <w:p>
-      <w:pPr>
-        <w:pStyle w:val="a5"/>
-      </w:pPr>
-      <w:r>
-        <w:t>Отличительной особенностью «</w:t>
-      </w:r>
-      <w:r>
-        <w:rPr>
-          <w:lang w:val="en-US"/>
-        </w:rPr>
-        <w:t>Wrike</w:t>
-      </w:r>
-      <w:r>
-        <w:t xml:space="preserve">» является возможность создания различных отчетов, отображающих состояние выполнения проекта, а также составления планов в виде диаграммы </w:t>
-      </w:r>
-      <w:proofErr w:type="spellStart"/>
-      <w:r>
-        <w:t>Ганта</w:t>
-      </w:r>
-      <w:proofErr w:type="spellEnd"/>
-      <w:r>
-        <w:t xml:space="preserve">. </w:t>
-      </w:r>
-    </w:p>
-    <w:p>
-      <w:pPr>
-        <w:pStyle w:val="a5"/>
-      </w:pPr>
-      <w:r>
-        <w:t>Этот ан</w:t>
-      </w:r>
-      <w:r>
-        <w:t>алог не подходит для решения задачи, поставленной перед проектируемым ПО в силу того, что отсутствует возможность представления данных в виде интеллект-карты. Вследствие чего отсутствует возможность отображения задач при «мозговом штурме» без использования</w:t>
-      </w:r>
-      <w:r>
-        <w:t xml:space="preserve"> сторонних приложений.</w:t>
+        <w:t>Этот аналог не подходит для решения задачи, поставленной перед проектируемым ПО в силу того, что отсутствует возможность представления данных в виде интеллект-карты. Вследствие чего отсутствует возможность отображения задач при «мозговом штурме» без использования сторонних приложений.</w:t>
       </w:r>
     </w:p>
     <w:p>
@@ -1565,13 +1472,7 @@
         <w:ind w:left="567" w:firstLine="567"/>
       </w:pPr>
       <w:r>
-        <w:t>Соз</w:t>
-      </w:r>
-      <w:r>
-        <w:t xml:space="preserve">дание карточек, а также возможность их </w:t>
-      </w:r>
-      <w:r>
-        <w:t>детального описания: добавление описания карточки, а также добавления списков задач.</w:t>
+        <w:t>Создание карточек, а также возможность их детального описания: добавление описания карточки, а также добавления списков задач.</w:t>
       </w:r>
     </w:p>
     <w:p>
@@ -1588,10 +1489,7 @@
       </w:pPr>
       <w:r>
         <w:lastRenderedPageBreak/>
-        <w:t>Добавление комментариев к карточка</w:t>
-      </w:r>
-      <w:r>
-        <w:t>м в текстовом формате, а также прикрепить ссылку на сторонний ресурс.</w:t>
+        <w:t>Добавление комментариев к карточкам в текстовом формате, а также прикрепить ссылку на сторонний ресурс.</w:t>
       </w:r>
     </w:p>
     <w:p>
@@ -1607,10 +1505,7 @@
         <w:pStyle w:val="a"/>
       </w:pPr>
       <w:r>
-        <w:t>Добавление участников к разработке проек</w:t>
-      </w:r>
-      <w:r>
-        <w:t>та. К карточкам можно прикреплять одного или нескольких участников, которые будут отображаться в проекте.</w:t>
+        <w:t>Добавление участников к разработке проекта. К карточкам можно прикреплять одного или нескольких участников, которые будут отображаться в проекте.</w:t>
       </w:r>
     </w:p>
     <w:p>
@@ -1679,10 +1574,7 @@
       </w:r>
       <w:proofErr w:type="spellEnd"/>
       <w:r>
-        <w:t>» - косвенный ана</w:t>
-      </w:r>
-      <w:r>
-        <w:t>лог. Это разработка компании «</w:t>
+        <w:t>» - косвенный аналог. Это разработка компании «</w:t>
       </w:r>
       <w:proofErr w:type="spellStart"/>
       <w:r>
@@ -1750,17 +1642,51 @@
         <w:rPr>
           <w:lang w:val="en-US"/>
         </w:rPr>
-        <w:t>Fre</w:t>
-      </w:r>
+        <w:t>FreeMind</w:t>
+      </w:r>
+      <w:proofErr w:type="spellEnd"/>
+      <w:r>
+        <w:t>» - косвенный аналог. Это программа предназначена для создания интеллект-карт. Представлена для настольных операционных систем.</w:t>
+      </w:r>
+    </w:p>
+    <w:p>
+      <w:pPr>
+        <w:pStyle w:val="a5"/>
+      </w:pPr>
+    </w:p>
+    <w:p>
+      <w:pPr>
+        <w:pStyle w:val="a5"/>
+      </w:pPr>
+      <w:r>
+        <w:t xml:space="preserve"> «</w:t>
+      </w:r>
+      <w:proofErr w:type="spellStart"/>
       <w:r>
         <w:rPr>
           <w:lang w:val="en-US"/>
         </w:rPr>
-        <w:t>eMind</w:t>
+        <w:t>MindNode</w:t>
       </w:r>
       <w:proofErr w:type="spellEnd"/>
       <w:r>
-        <w:t>» - косвенный аналог. Это программа предназначена для создания интеллект-карт. Представлена для настольных операционных систем.</w:t>
+        <w:t>» - косвенный аналог. Это разработка компании «</w:t>
+      </w:r>
+      <w:proofErr w:type="spellStart"/>
+      <w:r>
+        <w:t>IdeasOnCanvas</w:t>
+      </w:r>
+      <w:proofErr w:type="spellEnd"/>
+      <w:r>
+        <w:t xml:space="preserve"> </w:t>
+      </w:r>
+      <w:proofErr w:type="spellStart"/>
+      <w:r>
+        <w:t>GmbH</w:t>
+      </w:r>
+      <w:proofErr w:type="spellEnd"/>
+      <w:r>
+        <w:t>», предназначенная для создания интеллект-карт.</w:t>
       </w:r>
     </w:p>
     <w:p>
@@ -1773,53 +1699,7 @@
         <w:pStyle w:val="a5"/>
       </w:pPr>
       <w:r>
-        <w:t xml:space="preserve"> «</w:t>
-      </w:r>
-      <w:proofErr w:type="spellStart"/>
-      <w:r>
-        <w:rPr>
-          <w:lang w:val="en-US"/>
-        </w:rPr>
-        <w:t>MindNode</w:t>
-      </w:r>
-      <w:proofErr w:type="spellEnd"/>
-      <w:r>
-        <w:t>» - косвенный аналог. Это разработка компании «</w:t>
-      </w:r>
-      <w:proofErr w:type="spellStart"/>
-      <w:r>
-        <w:t>IdeasOnCanvas</w:t>
-      </w:r>
-      <w:proofErr w:type="spellEnd"/>
-      <w:r>
-        <w:t xml:space="preserve"> </w:t>
-      </w:r>
-      <w:proofErr w:type="spellStart"/>
-      <w:r>
-        <w:t>GmbH</w:t>
-      </w:r>
-      <w:proofErr w:type="spellEnd"/>
-      <w:r>
-        <w:t xml:space="preserve">», предназначенная для создания </w:t>
-      </w:r>
-      <w:r>
-        <w:t>интеллект-карт.</w:t>
-      </w:r>
-    </w:p>
-    <w:p>
-      <w:pPr>
-        <w:pStyle w:val="a5"/>
-      </w:pPr>
-    </w:p>
-    <w:p>
-      <w:pPr>
-        <w:pStyle w:val="a5"/>
-      </w:pPr>
-      <w:r>
-        <w:t>В силу того, что рассматриваемые косвенные аналоги схожи по функционалу, они предназначены для представления данных в виде интеллект-карт. Из чего можно сделать вывод, что они не подходят для решения задачи, поставленной для проектируемого</w:t>
-      </w:r>
-      <w:r>
-        <w:t xml:space="preserve"> ПО ввиду отсутствия функционала для управления проектами.</w:t>
+        <w:t>В силу того, что рассматриваемые косвенные аналоги схожи по функционалу, они предназначены для представления данных в виде интеллект-карт. Из чего можно сделать вывод, что они не подходят для решения задачи, поставленной для проектируемого ПО ввиду отсутствия функционала для управления проектами.</w:t>
       </w:r>
     </w:p>
     <w:p>
@@ -1848,10 +1728,7 @@
         <w:pStyle w:val="a"/>
       </w:pPr>
       <w:r>
-        <w:t>Поиск по веткам: среди всех веток можно на</w:t>
-      </w:r>
-      <w:r>
-        <w:t xml:space="preserve">йти концевой узел или </w:t>
+        <w:t xml:space="preserve">Поиск по веткам: среди всех веток можно найти концевой узел или </w:t>
       </w:r>
       <w:proofErr w:type="spellStart"/>
       <w:r>
@@ -1875,10 +1752,7 @@
         <w:pStyle w:val="a"/>
       </w:pPr>
       <w:r>
-        <w:t>Добавление текстовых заметок к рабочей области. К рабочей об</w:t>
-      </w:r>
-      <w:r>
-        <w:t>ласти можно прикрепить заметки с текстом, которые объясняют или поясняют информацию на карте.</w:t>
+        <w:t>Добавление текстовых заметок к рабочей области. К рабочей области можно прикрепить заметки с текстом, которые объясняют или поясняют информацию на карте.</w:t>
       </w:r>
     </w:p>
     <w:p>
@@ -1904,21 +1778,7 @@
           <w:sz w:val="28"/>
           <w:szCs w:val="28"/>
         </w:rPr>
-        <w:t>С</w:t>
-      </w:r>
-      <w:r>
-        <w:rPr>
-          <w:sz w:val="28"/>
-          <w:szCs w:val="28"/>
-        </w:rPr>
-        <w:t>равнение функций представленных аналогов приведено в таблице. При оценке исполь</w:t>
-      </w:r>
-      <w:r>
-        <w:rPr>
-          <w:sz w:val="28"/>
-          <w:szCs w:val="28"/>
-        </w:rPr>
-        <w:t>зуются следующие критерии:</w:t>
+        <w:t>Сравнение функций представленных аналогов приведено в таблице. При оценке используются следующие критерии:</w:t>
       </w:r>
     </w:p>
     <w:p>
@@ -1942,10 +1802,7 @@
         <w:pStyle w:val="a0"/>
       </w:pPr>
       <w:r>
-        <w:t>платформы – какие платформы (операционные си</w:t>
-      </w:r>
-      <w:r>
-        <w:t>стемы) поддерживает приложение;</w:t>
+        <w:t>платформы – какие платформы (операционные системы) поддерживает приложение;</w:t>
       </w:r>
     </w:p>
     <w:p>
@@ -1969,10 +1826,7 @@
         <w:pStyle w:val="a0"/>
       </w:pPr>
       <w:r>
-        <w:t xml:space="preserve">установка сроков выполнения – возможность установки </w:t>
-      </w:r>
-      <w:r>
-        <w:t>сроков выполнения задач (дата и время, которые обозначают крайний срок выполнения);</w:t>
+        <w:t>установка сроков выполнения – возможность установки сроков выполнения задач (дата и время, которые обозначают крайний срок выполнения);</w:t>
       </w:r>
     </w:p>
     <w:p>
@@ -1989,10 +1843,7 @@
         <w:pStyle w:val="a0"/>
       </w:pPr>
       <w:r>
-        <w:t>создание команд – возможность создания команд, объединяющих пользовател</w:t>
-      </w:r>
-      <w:r>
-        <w:t>ей для совместной работы;</w:t>
+        <w:t>создание команд – возможность создания команд, объединяющих пользователей для совместной работы;</w:t>
       </w:r>
     </w:p>
     <w:p>
@@ -2016,10 +1867,7 @@
         <w:pStyle w:val="a0"/>
       </w:pPr>
       <w:r>
-        <w:t xml:space="preserve">авторизация – необходимость </w:t>
-      </w:r>
-      <w:r>
-        <w:t>предварительной регистрации в приложении для его использования.</w:t>
+        <w:t>авторизация – необходимость предварительной регистрации в приложении для его использования.</w:t>
       </w:r>
     </w:p>
     <w:p>
@@ -2035,6 +1883,7 @@
           <w:footerReference w:type="first" r:id="rId10"/>
           <w:pgSz w:w="11906" w:h="16838"/>
           <w:pgMar w:top="1134" w:right="850" w:bottom="1134" w:left="1701" w:header="708" w:footer="708" w:gutter="0"/>
+          <w:pgNumType w:start="1"/>
           <w:cols w:space="708"/>
           <w:titlePg/>
           <w:docGrid w:linePitch="360"/>
@@ -3609,14 +3458,7 @@
                 <w:rFonts w:eastAsiaTheme="minorHAnsi"/>
                 <w:lang w:val="en-US"/>
               </w:rPr>
-              <w:t xml:space="preserve">Windows, </w:t>
-            </w:r>
-            <w:r>
-              <w:rPr>
-                <w:rFonts w:eastAsiaTheme="minorHAnsi"/>
-                <w:lang w:val="en-US"/>
-              </w:rPr>
-              <w:t>Linux, Mac</w:t>
+              <w:t>Windows, Linux, Mac</w:t>
             </w:r>
           </w:p>
         </w:tc>
@@ -4435,13 +4277,7 @@
                 <w:rFonts w:eastAsiaTheme="minorHAnsi"/>
               </w:rPr>
               <w:lastRenderedPageBreak/>
-              <w:t xml:space="preserve">Установка сроков </w:t>
-            </w:r>
-            <w:r>
-              <w:rPr>
-                <w:rFonts w:eastAsiaTheme="minorHAnsi"/>
-              </w:rPr>
-              <w:t>выполнения</w:t>
+              <w:t>Установка сроков выполнения</w:t>
             </w:r>
           </w:p>
         </w:tc>
@@ -6240,10 +6076,7 @@
         <w:commentReference w:id="179"/>
       </w:r>
       <w:r>
-        <w:t xml:space="preserve">, каждый проект разделен на </w:t>
-      </w:r>
-      <w:r>
-        <w:t>направления(столбцы), а сами направления разделены на задачи(карточки), в которых присутствует подробное описание задачи и сроков ее выполнения. Также</w:t>
+        <w:t>, каждый проект разделен на направления(столбцы), а сами направления разделены на задачи(карточки), в которых присутствует подробное описание задачи и сроков ее выполнения. Также</w:t>
       </w:r>
       <w:del w:id="180" w:author="1" w:date="2019-11-24T07:18:00Z">
         <w:r>
@@ -6251,10 +6084,7 @@
         </w:r>
       </w:del>
       <w:r>
-        <w:t xml:space="preserve"> в данном аналоге присутствует возможность расширения функционала, что способствует более детальному опис</w:t>
-      </w:r>
-      <w:r>
-        <w:t>анию проекта.</w:t>
+        <w:t xml:space="preserve"> в данном аналоге присутствует возможность расширения функционала, что способствует более детальному описанию проекта.</w:t>
       </w:r>
     </w:p>
     <w:p>
@@ -6273,10 +6103,7 @@
         </w:r>
       </w:del>
       <w:r>
-        <w:t xml:space="preserve"> данный аналог не подходит для рассмотренной предметной области, поскольку в нем отсутствует реализация методологии интеллект-карт, вследствие чего невозможно осуществить представление задач в виде интеллект-карт, а также автоматическо</w:t>
-      </w:r>
-      <w:r>
-        <w:t>е преобразование задач в интеллект-карты.</w:t>
+        <w:t xml:space="preserve"> данный аналог не подходит для рассмотренной предметной области, поскольку в нем отсутствует реализация методологии интеллект-карт, вследствие чего невозможно осуществить представление задач в виде интеллект-карт, а также автоматическое преобразование задач в интеллект-карты.</w:t>
       </w:r>
     </w:p>
     <w:p>
@@ -6952,14 +6779,7 @@
             <w:i/>
             <w:sz w:val="28"/>
           </w:rPr>
-          <w:t>Р</w:t>
-        </w:r>
-        <w:r>
-          <w:rPr>
-            <w:i/>
-            <w:sz w:val="28"/>
-          </w:rPr>
-          <w:t xml:space="preserve">исунок </w:t>
+          <w:t xml:space="preserve">Рисунок </w:t>
         </w:r>
         <w:r>
           <w:rPr>
@@ -7022,10 +6842,12 @@
           <w:lang w:val="en-US" w:eastAsia="ru-RU"/>
         </w:rPr>
       </w:pPr>
-      <w:ins w:id="270" w:author="Котлицкий Сергей Андреевич" w:date="2019-11-25T13:47:00Z">
+      <w:commentRangeStart w:id="270"/>
+      <w:commentRangeEnd w:id="270"/>
+      <w:ins w:id="271" w:author="Котлицкий Сергей Андреевич" w:date="2019-11-25T13:47:00Z">
         <w:r>
           <w:lastRenderedPageBreak/>
-          <w:commentReference w:id="271"/>
+          <w:commentReference w:id="270"/>
         </w:r>
       </w:ins>
       <w:r>
@@ -7180,9 +7002,11 @@
           </wp:inline>
         </w:drawing>
       </w:r>
-      <w:ins w:id="275" w:author="Котлицкий Сергей Андреевич" w:date="2019-11-25T13:47:00Z">
-        <w:r>
-          <w:commentReference w:id="276"/>
+      <w:commentRangeStart w:id="275"/>
+      <w:commentRangeEnd w:id="275"/>
+      <w:ins w:id="276" w:author="Котлицкий Сергей Андреевич" w:date="2019-11-25T13:47:00Z">
+        <w:r>
+          <w:commentReference w:id="275"/>
         </w:r>
       </w:ins>
     </w:p>
@@ -7416,15 +7240,17 @@
           <w:sz w:val="28"/>
         </w:rPr>
       </w:pPr>
+      <w:bookmarkStart w:id="288" w:name="_GoBack"/>
+      <w:bookmarkEnd w:id="288"/>
     </w:p>
     <w:p>
       <w:pPr>
         <w:pStyle w:val="1"/>
         <w:rPr>
-          <w:ins w:id="288" w:author="Котлицкий Сергей Андреевич" w:date="2019-11-25T13:48:00Z"/>
-        </w:rPr>
-      </w:pPr>
-      <w:ins w:id="289" w:author="Котлицкий Сергей Андреевич" w:date="2019-11-25T13:48:00Z">
+          <w:ins w:id="289" w:author="Котлицкий Сергей Андреевич" w:date="2019-11-25T13:48:00Z"/>
+        </w:rPr>
+      </w:pPr>
+      <w:ins w:id="290" w:author="Котлицкий Сергей Андреевич" w:date="2019-11-25T13:48:00Z">
         <w:r>
           <w:lastRenderedPageBreak/>
           <w:t>выбор модели жизненного цикла</w:t>
@@ -7435,10 +7261,10 @@
       <w:pPr>
         <w:pStyle w:val="a5"/>
         <w:rPr>
-          <w:ins w:id="290" w:author="Котлицкий Сергей Андреевич" w:date="2019-11-25T13:48:00Z"/>
-        </w:rPr>
-      </w:pPr>
-      <w:ins w:id="291" w:author="Котлицкий Сергей Андреевич" w:date="2019-11-25T13:48:00Z">
+          <w:ins w:id="291" w:author="Котлицкий Сергей Андреевич" w:date="2019-11-25T13:48:00Z"/>
+        </w:rPr>
+      </w:pPr>
+      <w:ins w:id="292" w:author="Котлицкий Сергей Андреевич" w:date="2019-11-25T13:48:00Z">
         <w:r>
           <w:t>Разработка системы планируется в несколько этапов: сначала внедрение базового функционала, затем постепенное наращивание дополнительного. Без базового функционала отсутствует возможность разрабатывать дополнительный, так как при просчетах в базовом функционале системы необходимо перестраивать всю систему.</w:t>
         </w:r>
@@ -7448,10 +7274,10 @@
       <w:pPr>
         <w:pStyle w:val="a5"/>
         <w:rPr>
-          <w:ins w:id="292" w:author="Котлицкий Сергей Андреевич" w:date="2019-11-25T13:48:00Z"/>
-        </w:rPr>
-      </w:pPr>
-      <w:ins w:id="293" w:author="Котлицкий Сергей Андреевич" w:date="2019-11-25T13:48:00Z">
+          <w:ins w:id="293" w:author="Котлицкий Сергей Андреевич" w:date="2019-11-25T13:48:00Z"/>
+        </w:rPr>
+      </w:pPr>
+      <w:ins w:id="294" w:author="Котлицкий Сергей Андреевич" w:date="2019-11-25T13:48:00Z">
         <w:r>
           <w:t>При выборе модели жизненного цикла программного обеспечения подразумевается, что при разработке проекта есть команда, состоящая из следующих лиц:</w:t>
         </w:r>
@@ -7465,10 +7291,10 @@
           <w:numId w:val="26"/>
         </w:numPr>
         <w:rPr>
-          <w:ins w:id="294" w:author="Котлицкий Сергей Андреевич" w:date="2019-11-25T13:48:00Z"/>
-        </w:rPr>
-      </w:pPr>
-      <w:ins w:id="295" w:author="Котлицкий Сергей Андреевич" w:date="2019-11-25T13:48:00Z">
+          <w:ins w:id="295" w:author="Котлицкий Сергей Андреевич" w:date="2019-11-25T13:48:00Z"/>
+        </w:rPr>
+      </w:pPr>
+      <w:ins w:id="296" w:author="Котлицкий Сергей Андреевич" w:date="2019-11-25T13:48:00Z">
         <w:r>
           <w:t>Руководит</w:t>
         </w:r>
@@ -7485,10 +7311,10 @@
           <w:numId w:val="26"/>
         </w:numPr>
         <w:rPr>
-          <w:ins w:id="296" w:author="Котлицкий Сергей Андреевич" w:date="2019-11-25T13:48:00Z"/>
-        </w:rPr>
-      </w:pPr>
-      <w:ins w:id="297" w:author="Котлицкий Сергей Андреевич" w:date="2019-11-25T13:48:00Z">
+          <w:ins w:id="297" w:author="Котлицкий Сергей Андреевич" w:date="2019-11-25T13:48:00Z"/>
+        </w:rPr>
+      </w:pPr>
+      <w:ins w:id="298" w:author="Котлицкий Сергей Андреевич" w:date="2019-11-25T13:48:00Z">
         <w:r>
           <w:t>Проектировщик подсистем.</w:t>
         </w:r>
@@ -7502,10 +7328,10 @@
           <w:numId w:val="26"/>
         </w:numPr>
         <w:rPr>
-          <w:ins w:id="298" w:author="Котлицкий Сергей Андреевич" w:date="2019-11-25T13:48:00Z"/>
-        </w:rPr>
-      </w:pPr>
-      <w:ins w:id="299" w:author="Котлицкий Сергей Андреевич" w:date="2019-11-25T13:48:00Z">
+          <w:ins w:id="299" w:author="Котлицкий Сергей Андреевич" w:date="2019-11-25T13:48:00Z"/>
+        </w:rPr>
+      </w:pPr>
+      <w:ins w:id="300" w:author="Котлицкий Сергей Андреевич" w:date="2019-11-25T13:48:00Z">
         <w:r>
           <w:t>Разработчики.</w:t>
         </w:r>
@@ -7519,11 +7345,11 @@
           <w:numId w:val="26"/>
         </w:numPr>
         <w:rPr>
-          <w:ins w:id="300" w:author="Котлицкий Сергей Андреевич" w:date="2019-11-25T13:48:00Z"/>
+          <w:ins w:id="301" w:author="Котлицкий Сергей Андреевич" w:date="2019-11-25T13:48:00Z"/>
         </w:rPr>
       </w:pPr>
       <w:proofErr w:type="spellStart"/>
-      <w:ins w:id="301" w:author="Котлицкий Сергей Андреевич" w:date="2019-11-25T13:48:00Z">
+      <w:ins w:id="302" w:author="Котлицкий Сергей Андреевич" w:date="2019-11-25T13:48:00Z">
         <w:r>
           <w:t>Тестировщик</w:t>
         </w:r>
@@ -7537,11 +7363,11 @@
       <w:pPr>
         <w:pStyle w:val="a5"/>
         <w:rPr>
-          <w:ins w:id="302" w:author="Котлицкий Сергей Андреевич" w:date="2019-11-25T13:48:00Z"/>
-        </w:rPr>
-      </w:pPr>
-      <w:commentRangeStart w:id="303"/>
-      <w:ins w:id="304" w:author="Котлицкий Сергей Андреевич" w:date="2019-11-25T13:48:00Z">
+          <w:ins w:id="303" w:author="Котлицкий Сергей Андреевич" w:date="2019-11-25T13:48:00Z"/>
+        </w:rPr>
+      </w:pPr>
+      <w:commentRangeStart w:id="304"/>
+      <w:ins w:id="305" w:author="Котлицкий Сергей Андреевич" w:date="2019-11-25T13:48:00Z">
         <w:r>
           <w:t xml:space="preserve">Исходя из того, что есть команда разработчиков, а также, что при разработке будет использоваться постепенное наращивание функционала выберем </w:t>
         </w:r>
@@ -7569,16 +7395,14 @@
       <w:r>
         <w:t>ую</w:t>
       </w:r>
-      <w:ins w:id="305" w:author="Котлицкий Сергей Андреевич" w:date="2019-11-25T13:48:00Z">
+      <w:ins w:id="306" w:author="Котлицкий Сергей Андреевич" w:date="2019-11-25T13:48:00Z">
         <w:r>
           <w:t xml:space="preserve"> модель жизненного цикла программного обеспечения (Рисунок 6).</w:t>
         </w:r>
-        <w:commentRangeEnd w:id="303"/>
-        <w:r>
-          <w:commentReference w:id="303"/>
-        </w:r>
-        <w:bookmarkStart w:id="306" w:name="_GoBack"/>
-        <w:bookmarkEnd w:id="306"/>
+        <w:commentRangeEnd w:id="304"/>
+        <w:r>
+          <w:commentReference w:id="304"/>
+        </w:r>
       </w:ins>
     </w:p>
     <w:p>
@@ -8122,15 +7946,7 @@
             <w:szCs w:val="28"/>
             <w:highlight w:val="yellow"/>
           </w:rPr>
-          <w:delText xml:space="preserve">В ходе обзора аналогов были выявлены следующие функции, которые необходимо в проектируемом ПО (поменять порядок, выделить более глобальные </w:delText>
-        </w:r>
-        <w:r>
-          <w:rPr>
-            <w:sz w:val="28"/>
-            <w:szCs w:val="28"/>
-            <w:highlight w:val="yellow"/>
-          </w:rPr>
-          <w:delText>функции):</w:delText>
+          <w:delText>В ходе обзора аналогов были выявлены следующие функции, которые необходимо в проектируемом ПО (поменять порядок, выделить более глобальные функции):</w:delText>
         </w:r>
         <w:r>
           <w:rPr>
@@ -8301,14 +8117,7 @@
             <w:sz w:val="28"/>
             <w:szCs w:val="28"/>
           </w:rPr>
-          <w:delText>Создание интеллект-карт: о</w:delText>
-        </w:r>
-        <w:r>
-          <w:rPr>
-            <w:sz w:val="28"/>
-            <w:szCs w:val="28"/>
-          </w:rPr>
-          <w:delText>тображение данных в виде деревьев для более эффективного восприятия информации.</w:delText>
+          <w:delText>Создание интеллект-карт: отображение данных в виде деревьев для более эффективного восприятия информации.</w:delText>
         </w:r>
       </w:del>
     </w:p>
@@ -8381,14 +8190,7 @@
             <w:sz w:val="28"/>
             <w:szCs w:val="28"/>
           </w:rPr>
-          <w:delText>Преобразование майн карт в список задач. Созданная интеллект-карт</w:delText>
-        </w:r>
-        <w:r>
-          <w:rPr>
-            <w:sz w:val="28"/>
-            <w:szCs w:val="28"/>
-          </w:rPr>
-          <w:delText>а автоматически конвертируется в список задач.</w:delText>
+          <w:delText>Преобразование майн карт в список задач. Созданная интеллект-карта автоматически конвертируется в список задач.</w:delText>
         </w:r>
       </w:del>
     </w:p>
@@ -8518,14 +8320,7 @@
             <w:sz w:val="28"/>
             <w:szCs w:val="28"/>
           </w:rPr>
-          <w:delText xml:space="preserve">Отображение всех карточек конкретного </w:delText>
-        </w:r>
-        <w:r>
-          <w:rPr>
-            <w:sz w:val="28"/>
-            <w:szCs w:val="28"/>
-          </w:rPr>
-          <w:delText>участника.</w:delText>
+          <w:delText>Отображение всех карточек конкретного участника.</w:delText>
         </w:r>
       </w:del>
     </w:p>
@@ -8590,23 +8385,33 @@
           <w:br w:type="page"/>
         </w:r>
       </w:del>
-      <w:del w:id="380" w:author="Котлицкий Сергей Андреевич" w:date="2019-11-25T13:49:00Z">
-        <w:r>
-          <w:commentReference w:id="381"/>
+      <w:commentRangeStart w:id="380"/>
+      <w:commentRangeEnd w:id="380"/>
+      <w:del w:id="381" w:author="Котлицкий Сергей Андреевич" w:date="2019-11-25T13:49:00Z">
+        <w:r>
+          <w:commentReference w:id="380"/>
         </w:r>
       </w:del>
-      <w:del w:id="382" w:author="Котлицкий Сергей Андреевич" w:date="2019-11-25T13:47:00Z">
-        <w:r>
-          <w:commentReference w:id="383"/>
-        </w:r>
+      <w:commentRangeStart w:id="382"/>
+      <w:commentRangeEnd w:id="382"/>
+      <w:del w:id="383" w:author="Котлицкий Сергей Андреевич" w:date="2019-11-25T13:47:00Z">
+        <w:r>
+          <w:commentReference w:id="382"/>
+        </w:r>
+        <w:commentRangeStart w:id="384"/>
+        <w:commentRangeEnd w:id="384"/>
         <w:r>
           <w:commentReference w:id="384"/>
         </w:r>
       </w:del>
-      <w:del w:id="385" w:author="Котлицкий Сергей Андреевич" w:date="2019-11-25T13:48:00Z">
-        <w:r>
-          <w:commentReference w:id="386"/>
-        </w:r>
+      <w:commentRangeStart w:id="385"/>
+      <w:commentRangeEnd w:id="385"/>
+      <w:del w:id="386" w:author="Котлицкий Сергей Андреевич" w:date="2019-11-25T13:48:00Z">
+        <w:r>
+          <w:commentReference w:id="385"/>
+        </w:r>
+        <w:commentRangeStart w:id="387"/>
+        <w:commentRangeEnd w:id="387"/>
         <w:r>
           <w:commentReference w:id="387"/>
         </w:r>
@@ -8617,25 +8422,15 @@
             <w:rPr>
               <w:sz w:val="28"/>
             </w:rPr>
-            <w:delText>п</w:delText>
-          </w:r>
-          <w:r>
-            <w:rPr>
-              <w:sz w:val="28"/>
-            </w:rPr>
-            <w:delText>п</w:delText>
-          </w:r>
-          <w:r>
-            <w:rPr>
-              <w:sz w:val="28"/>
-            </w:rPr>
-            <w:delText>с</w:delText>
+            <w:delText>ппс</w:delText>
           </w:r>
         </w:del>
       </w:ins>
-      <w:del w:id="390" w:author="Котлицкий Сергей Андреевич" w:date="2019-11-25T13:48:00Z">
-        <w:r>
-          <w:commentReference w:id="391"/>
+      <w:commentRangeStart w:id="390"/>
+      <w:commentRangeEnd w:id="390"/>
+      <w:del w:id="391" w:author="Котлицкий Сергей Андреевич" w:date="2019-11-25T13:48:00Z">
+        <w:r>
+          <w:commentReference w:id="390"/>
         </w:r>
       </w:del>
     </w:p>
@@ -8671,14 +8466,11 @@
         <w:pStyle w:val="CommentText"/>
       </w:pPr>
       <w:r>
-        <w:t>Субъективный</w:t>
-      </w:r>
-      <w:r>
-        <w:t xml:space="preserve"> критерий, надо переписать более объективно</w:t>
+        <w:t>Субъективный критерий, надо переписать более объективно</w:t>
       </w:r>
     </w:p>
   </w:comment>
-  <w:comment w:id="271" w:author="1" w:date="2019-11-24T07:23:00Z" w:initials="1">
+  <w:comment w:id="270" w:author="1" w:date="2019-11-24T07:23:00Z" w:initials="1">
     <w:p>
       <w:pPr>
         <w:pStyle w:val="CommentText"/>
@@ -8688,7 +8480,7 @@
       </w:r>
     </w:p>
   </w:comment>
-  <w:comment w:id="276" w:author="1" w:date="2019-11-24T07:24:00Z" w:initials="1">
+  <w:comment w:id="275" w:author="1" w:date="2019-11-24T07:24:00Z" w:initials="1">
     <w:p>
       <w:pPr>
         <w:pStyle w:val="CommentText"/>
@@ -8706,7 +8498,7 @@
       </w:r>
     </w:p>
   </w:comment>
-  <w:comment w:id="303" w:author="1" w:date="2019-11-24T07:25:00Z" w:initials="1">
+  <w:comment w:id="304" w:author="1" w:date="2019-11-24T07:25:00Z" w:initials="1">
     <w:p>
       <w:pPr>
         <w:pStyle w:val="CommentText"/>
@@ -8724,50 +8516,31 @@
       <w:r>
         <w:t xml:space="preserve">Исправляй в соответствии с ГОСТом. Надоело делать замечания о регистрах, отсутствии номеров страниц и </w:t>
       </w:r>
-      <w:proofErr w:type="gramStart"/>
-      <w:r>
-        <w:t>т.д.</w:t>
-      </w:r>
-      <w:proofErr w:type="gramEnd"/>
-      <w:r>
-        <w:t xml:space="preserve"> На </w:t>
-      </w:r>
-      <w:proofErr w:type="spellStart"/>
-      <w:r>
-        <w:t>Интуит</w:t>
-      </w:r>
-      <w:proofErr w:type="spellEnd"/>
-      <w:r>
-        <w:t xml:space="preserve"> никто не ссылается, найди по той ссылке учебник, который они используют</w:t>
+      <w:r>
+        <w:t xml:space="preserve">т.д. На </w:t>
+      </w:r>
+      <w:r>
+        <w:t>Интуит никто не ссылается, найди по той ссылке учебник, который они используют</w:t>
       </w:r>
     </w:p>
   </w:comment>
-  <w:comment w:id="381" w:author="1" w:date="2019-11-24T07:22:00Z" w:initials="1">
+  <w:comment w:id="380" w:author="1" w:date="2019-11-24T07:22:00Z" w:initials="1">
     <w:p>
       <w:pPr>
         <w:pStyle w:val="CommentText"/>
       </w:pPr>
       <w:r>
-        <w:t>Админ</w:t>
-      </w:r>
-      <w:r>
-        <w:t xml:space="preserve"> - потомок пользователя или наоборот? Кто дублирует чьи функции?</w:t>
+        <w:t>Админ - потомок пользователя или наоборот? Кто дублирует чьи функции?</w:t>
       </w:r>
     </w:p>
   </w:comment>
-  <w:comment w:id="383" w:author="1" w:date="2019-11-24T07:23:00Z" w:initials="1">
+  <w:comment w:id="382" w:author="1" w:date="2019-11-24T07:23:00Z" w:initials="1">
     <w:p>
       <w:pPr>
         <w:pStyle w:val="CommentText"/>
       </w:pPr>
       <w:r>
-        <w:t>Участники</w:t>
-      </w:r>
-      <w:r>
-        <w:t xml:space="preserve"> команды превращаются в информацию? Поче</w:t>
-      </w:r>
-      <w:r>
-        <w:t>му они идут на вход? В качестве механизма нигде не отображена ИС, которую ты разрабатываешь</w:t>
+        <w:t>Участники команды превращаются в информацию? Почему они идут на вход? В качестве механизма нигде не отображена ИС, которую ты разрабатываешь</w:t>
       </w:r>
     </w:p>
   </w:comment>
@@ -8777,10 +8550,7 @@
         <w:pStyle w:val="CommentText"/>
       </w:pPr>
       <w:r>
-        <w:t>Всегда</w:t>
-      </w:r>
-      <w:r>
-        <w:t xml:space="preserve"> должны быть 4 типа стрелок</w:t>
+        <w:t>Всегда должны быть 4 типа стрелок</w:t>
       </w:r>
     </w:p>
     <w:p>
@@ -8792,16 +8562,13 @@
       </w:r>
     </w:p>
   </w:comment>
-  <w:comment w:id="386" w:author="1" w:date="2019-11-24T07:25:00Z" w:initials="1">
+  <w:comment w:id="385" w:author="1" w:date="2019-11-24T07:25:00Z" w:initials="1">
     <w:p>
       <w:pPr>
         <w:pStyle w:val="CommentText"/>
       </w:pPr>
       <w:r>
-        <w:t>Почему</w:t>
-      </w:r>
-      <w:r>
-        <w:t xml:space="preserve"> не спиральная модель?</w:t>
+        <w:t>Почему не спиральная модель?</w:t>
       </w:r>
     </w:p>
   </w:comment>
@@ -8811,50 +8578,26 @@
         <w:pStyle w:val="CommentText"/>
       </w:pPr>
       <w:r>
-        <w:t>Просто</w:t>
-      </w:r>
-      <w:r>
-        <w:t xml:space="preserve"> «оптимальна». Вспомни, что в </w:t>
-      </w:r>
-      <w:proofErr w:type="spellStart"/>
-      <w:r>
-        <w:t>матметодах</w:t>
-      </w:r>
-      <w:proofErr w:type="spellEnd"/>
-      <w:r>
-        <w:t xml:space="preserve"> оптимальный - точка исторического максимума функции</w:t>
+        <w:t xml:space="preserve">Просто «оптимальна». Вспомни, что в </w:t>
+      </w:r>
+      <w:r>
+        <w:t>матметодах оптимальный - точка исторического максимума функции</w:t>
       </w:r>
     </w:p>
   </w:comment>
-  <w:comment w:id="391" w:author="1" w:date="2019-11-24T07:28:00Z" w:initials="1">
+  <w:comment w:id="390" w:author="1" w:date="2019-11-24T07:28:00Z" w:initials="1">
     <w:p>
       <w:pPr>
         <w:pStyle w:val="CommentText"/>
       </w:pPr>
       <w:r>
-        <w:t>Исправляй</w:t>
-      </w:r>
-      <w:r>
-        <w:t xml:space="preserve"> в соответствии с ГОСТом. Надоело делать замечания о регистрах, отсутствии номеров страниц и </w:t>
-      </w:r>
-      <w:proofErr w:type="gramStart"/>
-      <w:r>
-        <w:t>т.д.</w:t>
-      </w:r>
-      <w:proofErr w:type="gramEnd"/>
-      <w:r>
-        <w:t xml:space="preserve"> На </w:t>
-      </w:r>
-      <w:proofErr w:type="spellStart"/>
-      <w:r>
-        <w:t>Интуит</w:t>
-      </w:r>
-      <w:proofErr w:type="spellEnd"/>
-      <w:r>
-        <w:t xml:space="preserve"> никто не ссылается, найди по той ссылке учебни</w:t>
-      </w:r>
-      <w:r>
-        <w:t>к, который они используют</w:t>
+        <w:t xml:space="preserve">Исправляй в соответствии с ГОСТом. Надоело делать замечания о регистрах, отсутствии номеров страниц и </w:t>
+      </w:r>
+      <w:r>
+        <w:t xml:space="preserve">т.д. На </w:t>
+      </w:r>
+      <w:r>
+        <w:t>Интуит никто не ссылается, найди по той ссылке учебник, который они используют</w:t>
       </w:r>
     </w:p>
   </w:comment>
@@ -8880,8 +8623,16 @@
 <file path=word/commentsIds.xml><?xml version="1.0" encoding="utf-8"?>
 <w16cid:commentsIds xmlns:wpc="http://schemas.microsoft.com/office/word/2010/wordprocessingCanvas" xmlns:cx="http://schemas.microsoft.com/office/drawing/2014/chartex" xmlns:cx1="http://schemas.microsoft.com/office/drawing/2015/9/8/chartex" xmlns:cx2="http://schemas.microsoft.com/office/drawing/2015/10/21/chartex" xmlns:cx3="http://schemas.microsoft.com/office/drawing/2016/5/9/chartex" xmlns:cx4="http://schemas.microsoft.com/office/drawing/2016/5/10/chartex" xmlns:cx5="http://schemas.microsoft.com/office/drawing/2016/5/11/chartex" xmlns:cx6="http://schemas.microsoft.com/office/drawing/2016/5/12/chartex" xmlns:cx7="http://schemas.microsoft.com/office/drawing/2016/5/13/chartex" xmlns:cx8="http://schemas.microsoft.com/office/drawing/2016/5/14/chartex" xmlns:mc="http://schemas.openxmlformats.org/markup-compatibility/2006" xmlns:aink="http://schemas.microsoft.com/office/drawing/2016/ink" xmlns:am3d="http://schemas.microsoft.com/office/drawing/2017/model3d" xmlns:o="urn:schemas-microsoft-com:office:office" xmlns:r="http://schemas.openxmlformats.org/officeDocument/2006/relationships" xmlns:m="http://schemas.openxmlformats.org/officeDocument/2006/math" xmlns:v="urn:schemas-microsoft-com:vml" xmlns:wp14="http://schemas.microsoft.com/office/word/2010/wordprocessingDrawing" xmlns:wp="http://schemas.openxmlformats.org/drawingml/2006/wordprocessingDrawing" xmlns:w10="urn:schemas-microsoft-com:office:word" xmlns:w="http://schemas.openxmlformats.org/wordprocessingml/2006/main" xmlns:w14="http://schemas.microsoft.com/office/word/2010/wordml" xmlns:w15="http://schemas.microsoft.com/office/word/2012/wordml" xmlns:w16cid="http://schemas.microsoft.com/office/word/2016/wordml/cid" xmlns:w16se="http://schemas.microsoft.com/office/word/2015/wordml/symex" xmlns:wpg="http://schemas.microsoft.com/office/word/2010/wordprocessingGroup" xmlns:wpi="http://schemas.microsoft.com/office/word/2010/wordprocessingInk" xmlns:wne="http://schemas.microsoft.com/office/word/2006/wordml" xmlns:wps="http://schemas.microsoft.com/office/word/2010/wordprocessingShape" mc:Ignorable="w14 w15 w16se w16cid wp14">
   <w16cid:commentId w16cid:paraId="64671F80" w16cid:durableId="2186579A"/>
+  <w16cid:commentId w16cid:paraId="06CBFEA1" w16cid:durableId="219D204A"/>
+  <w16cid:commentId w16cid:paraId="62BCFD14" w16cid:durableId="219D204B"/>
   <w16cid:commentId w16cid:paraId="31D69934" w16cid:durableId="2186579E"/>
   <w16cid:commentId w16cid:paraId="35E175BB" w16cid:durableId="218657A0"/>
+  <w16cid:commentId w16cid:paraId="713F7A32" w16cid:durableId="219D204E"/>
+  <w16cid:commentId w16cid:paraId="587F70FD" w16cid:durableId="219D204F"/>
+  <w16cid:commentId w16cid:paraId="2A721000" w16cid:durableId="219D2050"/>
+  <w16cid:commentId w16cid:paraId="64F457EE" w16cid:durableId="219D2051"/>
+  <w16cid:commentId w16cid:paraId="53B719A5" w16cid:durableId="219D2052"/>
+  <w16cid:commentId w16cid:paraId="2CBB1AC5" w16cid:durableId="219D2053"/>
 </w16cid:commentsIds>
 </file>
 
@@ -8908,7 +8659,7 @@
 <w:ftr xmlns:wpc="http://schemas.microsoft.com/office/word/2010/wordprocessingCanvas" xmlns:cx="http://schemas.microsoft.com/office/drawing/2014/chartex" xmlns:cx1="http://schemas.microsoft.com/office/drawing/2015/9/8/chartex" xmlns:cx2="http://schemas.microsoft.com/office/drawing/2015/10/21/chartex" xmlns:cx3="http://schemas.microsoft.com/office/drawing/2016/5/9/chartex" xmlns:cx4="http://schemas.microsoft.com/office/drawing/2016/5/10/chartex" xmlns:cx5="http://schemas.microsoft.com/office/drawing/2016/5/11/chartex" xmlns:cx6="http://schemas.microsoft.com/office/drawing/2016/5/12/chartex" xmlns:cx7="http://schemas.microsoft.com/office/drawing/2016/5/13/chartex" xmlns:cx8="http://schemas.microsoft.com/office/drawing/2016/5/14/chartex" xmlns:mc="http://schemas.openxmlformats.org/markup-compatibility/2006" xmlns:aink="http://schemas.microsoft.com/office/drawing/2016/ink" xmlns:am3d="http://schemas.microsoft.com/office/drawing/2017/model3d" xmlns:o="urn:schemas-microsoft-com:office:office" xmlns:r="http://schemas.openxmlformats.org/officeDocument/2006/relationships" xmlns:m="http://schemas.openxmlformats.org/officeDocument/2006/math" xmlns:v="urn:schemas-microsoft-com:vml" xmlns:wp14="http://schemas.microsoft.com/office/word/2010/wordprocessingDrawing" xmlns:wp="http://schemas.openxmlformats.org/drawingml/2006/wordprocessingDrawing" xmlns:w10="urn:schemas-microsoft-com:office:word" xmlns:w="http://schemas.openxmlformats.org/wordprocessingml/2006/main" xmlns:w14="http://schemas.microsoft.com/office/word/2010/wordml" xmlns:w15="http://schemas.microsoft.com/office/word/2012/wordml" xmlns:w16cid="http://schemas.microsoft.com/office/word/2016/wordml/cid" xmlns:w16se="http://schemas.microsoft.com/office/word/2015/wordml/symex" xmlns:wpg="http://schemas.microsoft.com/office/word/2010/wordprocessingGroup" xmlns:wpi="http://schemas.microsoft.com/office/word/2010/wordprocessingInk" xmlns:wne="http://schemas.microsoft.com/office/word/2006/wordml" xmlns:wps="http://schemas.microsoft.com/office/word/2010/wordprocessingShape" mc:Ignorable="w14 w15 w16se w16cid wp14">
   <w:sdt>
     <w:sdtPr>
-      <w:id w:val="-1256820708"/>
+      <w:id w:val="-1113585749"/>
       <w:docPartObj>
         <w:docPartGallery w:val="AutoText"/>
       </w:docPartObj>
@@ -8953,7 +8704,7 @@
       <w:rPr>
         <w:rStyle w:val="PageNumber"/>
       </w:rPr>
-      <w:id w:val="1279606009"/>
+      <w:id w:val="1198352027"/>
       <w:docPartObj>
         <w:docPartGallery w:val="Page Numbers (Bottom of Page)"/>
         <w:docPartUnique/>
@@ -8991,7 +8742,7 @@
             <w:rStyle w:val="PageNumber"/>
             <w:noProof/>
           </w:rPr>
-          <w:t>22</w:t>
+          <w:t>20</w:t>
         </w:r>
         <w:r>
           <w:rPr>
@@ -12133,6 +11884,7 @@
   <w:style w:type="character" w:default="1" w:styleId="DefaultParagraphFont">
     <w:name w:val="Default Paragraph Font"/>
     <w:uiPriority w:val="1"/>
+    <w:semiHidden/>
     <w:unhideWhenUsed/>
   </w:style>
   <w:style w:type="table" w:default="1" w:styleId="TableNormal">
@@ -12983,7 +12735,7 @@
 </file>
 
 <file path=customXml/itemProps2.xml><?xml version="1.0" encoding="utf-8"?>
-<ds:datastoreItem xmlns:ds="http://schemas.openxmlformats.org/officeDocument/2006/customXml" ds:itemID="{A0897630-0FA5-4A4A-A50B-53D1D278DBF8}">
+<ds:datastoreItem xmlns:ds="http://schemas.openxmlformats.org/officeDocument/2006/customXml" ds:itemID="{88CBA560-B5F6-F040-A090-16C5851D21D6}">
   <ds:schemaRefs>
     <ds:schemaRef ds:uri="http://schemas.openxmlformats.org/officeDocument/2006/bibliography"/>
   </ds:schemaRefs>

</xml_diff>

<commit_message>
feat: add check-list layout
</commit_message>
<xml_diff>
--- a/docs/Обоснование Котлицкий.docx
+++ b/docs/Обоснование Котлицкий.docx
@@ -720,26 +720,8 @@
         <w:pStyle w:val="a5"/>
       </w:pPr>
       <w:r>
-        <w:t>Рассмотрим некоторые из этапов организации исполнения проекта</w:t>
-      </w:r>
-      <w:del w:id="0" w:author="1" w:date="2019-11-24T07:15:00Z">
-        <w:r>
-          <w:rPr>
-            <w:rPrChange w:id="1" w:author="Котлицкий Сергей Андреевич" w:date="2019-11-25T13:37:00Z">
-              <w:rPr>
-                <w:szCs w:val="28"/>
-                <w:lang w:val="en-US"/>
-              </w:rPr>
-            </w:rPrChange>
-          </w:rPr>
-          <w:delText>.</w:delText>
-        </w:r>
-      </w:del>
-      <w:ins w:id="2" w:author="1" w:date="2019-11-24T07:15:00Z">
-        <w:r>
-          <w:t>:</w:t>
-        </w:r>
-      </w:ins>
+        <w:t>Рассмотрим некоторые из этапов организации исполнения проекта:</w:t>
+      </w:r>
     </w:p>
     <w:p>
       <w:pPr>
@@ -775,26 +757,11 @@
         <w:pStyle w:val="a5"/>
       </w:pPr>
       <w:r>
-        <w:t xml:space="preserve">При анализе этапов выполнения проекта были выделены следующие </w:t>
-      </w:r>
-      <w:del w:id="3" w:author="Котлицкий Сергей Андреевич" w:date="2019-11-07T10:24:00Z">
-        <w:r>
-          <w:delText>особенности</w:delText>
-        </w:r>
-      </w:del>
-      <w:ins w:id="4" w:author="Котлицкий Сергей Андреевич" w:date="2019-11-07T10:24:00Z">
-        <w:r>
-          <w:t>проблемы</w:t>
-        </w:r>
-      </w:ins>
+        <w:t>При анализе этапов выполнения проекта были выделены следующие проблемы</w:t>
+      </w:r>
       <w:r>
         <w:t>:</w:t>
       </w:r>
-      <w:del w:id="5" w:author="Котлицкий Сергей Андреевич" w:date="2019-10-17T12:23:00Z">
-        <w:r>
-          <w:delText>:</w:delText>
-        </w:r>
-      </w:del>
     </w:p>
     <w:p>
       <w:pPr>
@@ -1178,15 +1145,7 @@
       </w:r>
       <w:r>
         <w:lastRenderedPageBreak/>
-        <w:t>ных в виде интеллект-карты. Вследствие чего</w:t>
-      </w:r>
-      <w:del w:id="6" w:author="Котлицкий Сергей Андреевич" w:date="2019-11-14T12:20:00Z">
-        <w:r>
-          <w:delText>,</w:delText>
-        </w:r>
-      </w:del>
-      <w:r>
-        <w:t xml:space="preserve"> отсутствует возможность отображения задач при «мозговом штурме» без использования сторонних приложений. </w:t>
+        <w:t xml:space="preserve">ных в виде интеллект-карты. Вследствие чего отсутствует возможность отображения задач при «мозговом штурме» без использования сторонних приложений. </w:t>
       </w:r>
     </w:p>
     <w:p>
@@ -1233,15 +1192,7 @@
         <w:pStyle w:val="a5"/>
       </w:pPr>
       <w:r>
-        <w:t>Этот аналог не подходит для решения задачи, поставленной перед проектируемым ПО в силу того, что отсутствует возможность представления данных в виде интеллект-карты. Вследствие чего</w:t>
-      </w:r>
-      <w:del w:id="7" w:author="Котлицкий Сергей Андреевич" w:date="2019-11-14T12:20:00Z">
-        <w:r>
-          <w:delText>,</w:delText>
-        </w:r>
-      </w:del>
-      <w:r>
-        <w:t xml:space="preserve"> отсутствует возможность отображения задач при «мозговом штурме» без использования сторонних приложений. </w:t>
+        <w:t xml:space="preserve">Этот аналог не подходит для решения задачи, поставленной перед проектируемым ПО в силу того, что отсутствует возможность представления данных в виде интеллект-карты. Вследствие чего отсутствует возможность отображения задач при «мозговом штурме» без использования сторонних приложений. </w:t>
       </w:r>
     </w:p>
     <w:p>
@@ -1874,7 +1825,6 @@
       <w:pPr>
         <w:spacing w:after="160" w:line="259" w:lineRule="auto"/>
         <w:rPr>
-          <w:ins w:id="8" w:author="Котлицкий Сергей Андреевич" w:date="2019-11-06T13:49:00Z"/>
           <w:sz w:val="28"/>
           <w:szCs w:val="28"/>
         </w:rPr>
@@ -1889,30 +1839,21 @@
           <w:docGrid w:linePitch="360"/>
         </w:sectPr>
       </w:pPr>
-      <w:ins w:id="9" w:author="Котлицкий Сергей Андреевич" w:date="2019-11-06T13:29:00Z">
-        <w:r>
-          <w:rPr>
-            <w:sz w:val="28"/>
-            <w:szCs w:val="28"/>
-          </w:rPr>
-          <w:br w:type="page"/>
-        </w:r>
-      </w:ins>
-    </w:p>
-    <w:p>
-      <w:pPr>
-        <w:spacing w:after="160" w:line="259" w:lineRule="auto"/>
+      <w:r>
         <w:rPr>
           <w:sz w:val="28"/>
           <w:szCs w:val="28"/>
         </w:rPr>
-        <w:pPrChange w:id="10" w:author="Котлицкий Сергей Андреевич" w:date="2019-11-06T13:29:00Z">
-          <w:pPr>
-            <w:spacing w:line="360" w:lineRule="auto"/>
-            <w:ind w:left="426" w:firstLine="708"/>
-            <w:jc w:val="both"/>
-          </w:pPr>
-        </w:pPrChange>
+        <w:br w:type="page"/>
+      </w:r>
+    </w:p>
+    <w:p>
+      <w:pPr>
+        <w:spacing w:after="160" w:line="259" w:lineRule="auto"/>
+        <w:rPr>
+          <w:sz w:val="28"/>
+          <w:szCs w:val="28"/>
+        </w:rPr>
       </w:pPr>
     </w:p>
     <w:p>
@@ -1936,15 +1877,6 @@
         <w:jc w:val="center"/>
         <w:tblLayout w:type="fixed"/>
         <w:tblLook w:val="04A0" w:firstRow="1" w:lastRow="0" w:firstColumn="1" w:lastColumn="0" w:noHBand="0" w:noVBand="1"/>
-        <w:tblPrChange w:id="11" w:author="Котлицкий Сергей Андреевич" w:date="2019-11-06T13:54:00Z">
-          <w:tblPr>
-            <w:tblStyle w:val="11"/>
-            <w:tblW w:w="15429" w:type="dxa"/>
-            <w:tblInd w:w="-714" w:type="dxa"/>
-            <w:tblLayout w:type="fixed"/>
-            <w:tblLook w:val="04A0" w:firstRow="1" w:lastRow="0" w:firstColumn="1" w:lastColumn="0" w:noHBand="0" w:noVBand="1"/>
-          </w:tblPr>
-        </w:tblPrChange>
       </w:tblPr>
       <w:tblGrid>
         <w:gridCol w:w="1905"/>
@@ -1958,49 +1890,17 @@
         <w:gridCol w:w="1379"/>
         <w:gridCol w:w="1454"/>
         <w:gridCol w:w="1217"/>
-        <w:tblGridChange w:id="12">
-          <w:tblGrid>
-            <w:gridCol w:w="425"/>
-            <w:gridCol w:w="1177"/>
-            <w:gridCol w:w="728"/>
-            <w:gridCol w:w="1195"/>
-            <w:gridCol w:w="1214"/>
-            <w:gridCol w:w="1265"/>
-            <w:gridCol w:w="46"/>
-            <w:gridCol w:w="1685"/>
-            <w:gridCol w:w="1216"/>
-            <w:gridCol w:w="1214"/>
-            <w:gridCol w:w="237"/>
-            <w:gridCol w:w="977"/>
-            <w:gridCol w:w="1102"/>
-            <w:gridCol w:w="1731"/>
-            <w:gridCol w:w="1217"/>
-          </w:tblGrid>
-        </w:tblGridChange>
       </w:tblGrid>
       <w:tr>
         <w:trPr>
           <w:cantSplit/>
           <w:trHeight w:val="458"/>
           <w:jc w:val="center"/>
-          <w:trPrChange w:id="13" w:author="Котлицкий Сергей Андреевич" w:date="2019-11-06T13:54:00Z">
-            <w:trPr>
-              <w:gridAfter w:val="0"/>
-              <w:wAfter w:w="5027" w:type="dxa"/>
-            </w:trPr>
-          </w:trPrChange>
         </w:trPr>
         <w:tc>
           <w:tcPr>
             <w:tcW w:w="1905" w:type="dxa"/>
             <w:vMerge w:val="restart"/>
-            <w:tcPrChange w:id="14" w:author="Котлицкий Сергей Андреевич" w:date="2019-11-06T13:54:00Z">
-              <w:tcPr>
-                <w:tcW w:w="1602" w:type="dxa"/>
-                <w:gridSpan w:val="2"/>
-                <w:vMerge w:val="restart"/>
-              </w:tcPr>
-            </w:tcPrChange>
           </w:tcPr>
           <w:p>
             <w:pPr>
@@ -2016,12 +1916,6 @@
           <w:tcPr>
             <w:tcW w:w="6621" w:type="dxa"/>
             <w:gridSpan w:val="5"/>
-            <w:tcPrChange w:id="15" w:author="Котлицкий Сергей Андреевич" w:date="2019-11-06T13:54:00Z">
-              <w:tcPr>
-                <w:tcW w:w="4448" w:type="dxa"/>
-                <w:gridSpan w:val="5"/>
-              </w:tcPr>
-            </w:tcPrChange>
           </w:tcPr>
           <w:p>
             <w:pPr>
@@ -2043,12 +1937,6 @@
           <w:tcPr>
             <w:tcW w:w="6478" w:type="dxa"/>
             <w:gridSpan w:val="5"/>
-            <w:tcPrChange w:id="16" w:author="Котлицкий Сергей Андреевич" w:date="2019-11-06T13:54:00Z">
-              <w:tcPr>
-                <w:tcW w:w="4352" w:type="dxa"/>
-                <w:gridSpan w:val="4"/>
-              </w:tcPr>
-            </w:tcPrChange>
           </w:tcPr>
           <w:p>
             <w:pPr>
@@ -2072,25 +1960,11 @@
           <w:cantSplit/>
           <w:trHeight w:val="458"/>
           <w:jc w:val="center"/>
-          <w:trPrChange w:id="17" w:author="Котлицкий Сергей Андреевич" w:date="2019-11-06T13:54:00Z">
-            <w:trPr>
-              <w:gridBefore w:val="1"/>
-              <w:wBefore w:w="425" w:type="dxa"/>
-              <w:trHeight w:val="458"/>
-            </w:trPr>
-          </w:trPrChange>
         </w:trPr>
         <w:tc>
           <w:tcPr>
             <w:tcW w:w="1905" w:type="dxa"/>
             <w:vMerge/>
-            <w:tcPrChange w:id="18" w:author="Котлицкий Сергей Андреевич" w:date="2019-11-06T13:54:00Z">
-              <w:tcPr>
-                <w:tcW w:w="1905" w:type="dxa"/>
-                <w:gridSpan w:val="2"/>
-                <w:vMerge/>
-              </w:tcPr>
-            </w:tcPrChange>
           </w:tcPr>
           <w:p>
             <w:pPr>
@@ -2105,11 +1979,6 @@
         <w:tc>
           <w:tcPr>
             <w:tcW w:w="1195" w:type="dxa"/>
-            <w:tcPrChange w:id="19" w:author="Котлицкий Сергей Андреевич" w:date="2019-11-06T13:54:00Z">
-              <w:tcPr>
-                <w:tcW w:w="1195" w:type="dxa"/>
-              </w:tcPr>
-            </w:tcPrChange>
           </w:tcPr>
           <w:p>
             <w:pPr>
@@ -2132,11 +2001,6 @@
         <w:tc>
           <w:tcPr>
             <w:tcW w:w="1214" w:type="dxa"/>
-            <w:tcPrChange w:id="20" w:author="Котлицкий Сергей Андреевич" w:date="2019-11-06T13:54:00Z">
-              <w:tcPr>
-                <w:tcW w:w="1214" w:type="dxa"/>
-              </w:tcPr>
-            </w:tcPrChange>
           </w:tcPr>
           <w:p>
             <w:pPr>
@@ -2159,11 +2023,6 @@
         <w:tc>
           <w:tcPr>
             <w:tcW w:w="1499" w:type="dxa"/>
-            <w:tcPrChange w:id="21" w:author="Котлицкий Сергей Андреевич" w:date="2019-11-06T13:54:00Z">
-              <w:tcPr>
-                <w:tcW w:w="1265" w:type="dxa"/>
-              </w:tcPr>
-            </w:tcPrChange>
           </w:tcPr>
           <w:p>
             <w:pPr>
@@ -2186,12 +2045,6 @@
         <w:tc>
           <w:tcPr>
             <w:tcW w:w="1497" w:type="dxa"/>
-            <w:tcPrChange w:id="22" w:author="Котлицкий Сергей Андреевич" w:date="2019-11-06T13:54:00Z">
-              <w:tcPr>
-                <w:tcW w:w="1731" w:type="dxa"/>
-                <w:gridSpan w:val="2"/>
-              </w:tcPr>
-            </w:tcPrChange>
           </w:tcPr>
           <w:p>
             <w:pPr>
@@ -2216,11 +2069,6 @@
         <w:tc>
           <w:tcPr>
             <w:tcW w:w="1216" w:type="dxa"/>
-            <w:tcPrChange w:id="23" w:author="Котлицкий Сергей Андреевич" w:date="2019-11-06T13:54:00Z">
-              <w:tcPr>
-                <w:tcW w:w="1216" w:type="dxa"/>
-              </w:tcPr>
-            </w:tcPrChange>
           </w:tcPr>
           <w:p>
             <w:pPr>
@@ -2243,11 +2091,6 @@
         <w:tc>
           <w:tcPr>
             <w:tcW w:w="1214" w:type="dxa"/>
-            <w:tcPrChange w:id="24" w:author="Котлицкий Сергей Андреевич" w:date="2019-11-06T13:54:00Z">
-              <w:tcPr>
-                <w:tcW w:w="1214" w:type="dxa"/>
-              </w:tcPr>
-            </w:tcPrChange>
           </w:tcPr>
           <w:p>
             <w:pPr>
@@ -2272,12 +2115,6 @@
         <w:tc>
           <w:tcPr>
             <w:tcW w:w="1214" w:type="dxa"/>
-            <w:tcPrChange w:id="25" w:author="Котлицкий Сергей Андреевич" w:date="2019-11-06T13:54:00Z">
-              <w:tcPr>
-                <w:tcW w:w="1214" w:type="dxa"/>
-                <w:gridSpan w:val="2"/>
-              </w:tcPr>
-            </w:tcPrChange>
           </w:tcPr>
           <w:p>
             <w:pPr>
@@ -2302,11 +2139,6 @@
         <w:tc>
           <w:tcPr>
             <w:tcW w:w="1379" w:type="dxa"/>
-            <w:tcPrChange w:id="26" w:author="Котлицкий Сергей Андреевич" w:date="2019-11-06T13:54:00Z">
-              <w:tcPr>
-                <w:tcW w:w="1102" w:type="dxa"/>
-              </w:tcPr>
-            </w:tcPrChange>
           </w:tcPr>
           <w:p>
             <w:pPr>
@@ -2331,11 +2163,6 @@
         <w:tc>
           <w:tcPr>
             <w:tcW w:w="1454" w:type="dxa"/>
-            <w:tcPrChange w:id="27" w:author="Котлицкий Сергей Андреевич" w:date="2019-11-06T13:54:00Z">
-              <w:tcPr>
-                <w:tcW w:w="1731" w:type="dxa"/>
-              </w:tcPr>
-            </w:tcPrChange>
           </w:tcPr>
           <w:p>
             <w:pPr>
@@ -2360,11 +2187,6 @@
         <w:tc>
           <w:tcPr>
             <w:tcW w:w="1217" w:type="dxa"/>
-            <w:tcPrChange w:id="28" w:author="Котлицкий Сергей Андреевич" w:date="2019-11-06T13:54:00Z">
-              <w:tcPr>
-                <w:tcW w:w="1217" w:type="dxa"/>
-              </w:tcPr>
-            </w:tcPrChange>
           </w:tcPr>
           <w:p>
             <w:pPr>
@@ -2392,23 +2214,10 @@
           <w:cantSplit/>
           <w:trHeight w:val="344"/>
           <w:jc w:val="center"/>
-          <w:trPrChange w:id="29" w:author="Котлицкий Сергей Андреевич" w:date="2019-11-06T13:54:00Z">
-            <w:trPr>
-              <w:gridBefore w:val="1"/>
-              <w:wBefore w:w="425" w:type="dxa"/>
-              <w:trHeight w:val="344"/>
-            </w:trPr>
-          </w:trPrChange>
         </w:trPr>
         <w:tc>
           <w:tcPr>
             <w:tcW w:w="1905" w:type="dxa"/>
-            <w:tcPrChange w:id="30" w:author="Котлицкий Сергей Андреевич" w:date="2019-11-06T13:54:00Z">
-              <w:tcPr>
-                <w:tcW w:w="1905" w:type="dxa"/>
-                <w:gridSpan w:val="2"/>
-              </w:tcPr>
-            </w:tcPrChange>
           </w:tcPr>
           <w:p>
             <w:pPr>
@@ -2429,11 +2238,6 @@
         <w:tc>
           <w:tcPr>
             <w:tcW w:w="1195" w:type="dxa"/>
-            <w:tcPrChange w:id="31" w:author="Котлицкий Сергей Андреевич" w:date="2019-11-06T13:54:00Z">
-              <w:tcPr>
-                <w:tcW w:w="1195" w:type="dxa"/>
-              </w:tcPr>
-            </w:tcPrChange>
           </w:tcPr>
           <w:p>
             <w:pPr>
@@ -2454,11 +2258,6 @@
         <w:tc>
           <w:tcPr>
             <w:tcW w:w="1214" w:type="dxa"/>
-            <w:tcPrChange w:id="32" w:author="Котлицкий Сергей Андреевич" w:date="2019-11-06T13:54:00Z">
-              <w:tcPr>
-                <w:tcW w:w="1214" w:type="dxa"/>
-              </w:tcPr>
-            </w:tcPrChange>
           </w:tcPr>
           <w:p>
             <w:pPr>
@@ -2479,11 +2278,6 @@
         <w:tc>
           <w:tcPr>
             <w:tcW w:w="1499" w:type="dxa"/>
-            <w:tcPrChange w:id="33" w:author="Котлицкий Сергей Андреевич" w:date="2019-11-06T13:54:00Z">
-              <w:tcPr>
-                <w:tcW w:w="1265" w:type="dxa"/>
-              </w:tcPr>
-            </w:tcPrChange>
           </w:tcPr>
           <w:p>
             <w:pPr>
@@ -2504,12 +2298,6 @@
         <w:tc>
           <w:tcPr>
             <w:tcW w:w="1497" w:type="dxa"/>
-            <w:tcPrChange w:id="34" w:author="Котлицкий Сергей Андреевич" w:date="2019-11-06T13:54:00Z">
-              <w:tcPr>
-                <w:tcW w:w="1731" w:type="dxa"/>
-                <w:gridSpan w:val="2"/>
-              </w:tcPr>
-            </w:tcPrChange>
           </w:tcPr>
           <w:p>
             <w:pPr>
@@ -2532,11 +2320,6 @@
         <w:tc>
           <w:tcPr>
             <w:tcW w:w="1216" w:type="dxa"/>
-            <w:tcPrChange w:id="35" w:author="Котлицкий Сергей Андреевич" w:date="2019-11-06T13:54:00Z">
-              <w:tcPr>
-                <w:tcW w:w="1216" w:type="dxa"/>
-              </w:tcPr>
-            </w:tcPrChange>
           </w:tcPr>
           <w:p>
             <w:pPr>
@@ -2559,11 +2342,6 @@
         <w:tc>
           <w:tcPr>
             <w:tcW w:w="1214" w:type="dxa"/>
-            <w:tcPrChange w:id="36" w:author="Котлицкий Сергей Андреевич" w:date="2019-11-06T13:54:00Z">
-              <w:tcPr>
-                <w:tcW w:w="1214" w:type="dxa"/>
-              </w:tcPr>
-            </w:tcPrChange>
           </w:tcPr>
           <w:p>
             <w:pPr>
@@ -2585,12 +2363,6 @@
         <w:tc>
           <w:tcPr>
             <w:tcW w:w="1214" w:type="dxa"/>
-            <w:tcPrChange w:id="37" w:author="Котлицкий Сергей Андреевич" w:date="2019-11-06T13:54:00Z">
-              <w:tcPr>
-                <w:tcW w:w="1214" w:type="dxa"/>
-                <w:gridSpan w:val="2"/>
-              </w:tcPr>
-            </w:tcPrChange>
           </w:tcPr>
           <w:p>
             <w:pPr>
@@ -2612,11 +2384,6 @@
         <w:tc>
           <w:tcPr>
             <w:tcW w:w="1379" w:type="dxa"/>
-            <w:tcPrChange w:id="38" w:author="Котлицкий Сергей Андреевич" w:date="2019-11-06T13:54:00Z">
-              <w:tcPr>
-                <w:tcW w:w="1102" w:type="dxa"/>
-              </w:tcPr>
-            </w:tcPrChange>
           </w:tcPr>
           <w:p>
             <w:pPr>
@@ -2639,11 +2406,6 @@
         <w:tc>
           <w:tcPr>
             <w:tcW w:w="1454" w:type="dxa"/>
-            <w:tcPrChange w:id="39" w:author="Котлицкий Сергей Андреевич" w:date="2019-11-06T13:54:00Z">
-              <w:tcPr>
-                <w:tcW w:w="1731" w:type="dxa"/>
-              </w:tcPr>
-            </w:tcPrChange>
           </w:tcPr>
           <w:p>
             <w:pPr>
@@ -2666,11 +2428,6 @@
         <w:tc>
           <w:tcPr>
             <w:tcW w:w="1217" w:type="dxa"/>
-            <w:tcPrChange w:id="40" w:author="Котлицкий Сергей Андреевич" w:date="2019-11-06T13:54:00Z">
-              <w:tcPr>
-                <w:tcW w:w="1217" w:type="dxa"/>
-              </w:tcPr>
-            </w:tcPrChange>
           </w:tcPr>
           <w:p>
             <w:pPr>
@@ -2696,23 +2453,10 @@
           <w:cantSplit/>
           <w:trHeight w:val="917"/>
           <w:jc w:val="center"/>
-          <w:trPrChange w:id="41" w:author="Котлицкий Сергей Андреевич" w:date="2019-11-06T13:54:00Z">
-            <w:trPr>
-              <w:gridBefore w:val="1"/>
-              <w:wBefore w:w="425" w:type="dxa"/>
-              <w:trHeight w:val="917"/>
-            </w:trPr>
-          </w:trPrChange>
         </w:trPr>
         <w:tc>
           <w:tcPr>
             <w:tcW w:w="1905" w:type="dxa"/>
-            <w:tcPrChange w:id="42" w:author="Котлицкий Сергей Андреевич" w:date="2019-11-06T13:54:00Z">
-              <w:tcPr>
-                <w:tcW w:w="1905" w:type="dxa"/>
-                <w:gridSpan w:val="2"/>
-              </w:tcPr>
-            </w:tcPrChange>
           </w:tcPr>
           <w:p>
             <w:pPr>
@@ -2725,12 +2469,6 @@
             <w:r>
               <w:rPr>
                 <w:rFonts w:eastAsiaTheme="minorHAnsi"/>
-                <w:rPrChange w:id="43" w:author="Котлицкий Сергей Андреевич" w:date="2019-11-06T13:51:00Z">
-                  <w:rPr>
-                    <w:rFonts w:eastAsiaTheme="minorHAnsi"/>
-                    <w:highlight w:val="yellow"/>
-                  </w:rPr>
-                </w:rPrChange>
               </w:rPr>
               <w:t>Совместная разработка</w:t>
             </w:r>
@@ -2739,11 +2477,6 @@
         <w:tc>
           <w:tcPr>
             <w:tcW w:w="1195" w:type="dxa"/>
-            <w:tcPrChange w:id="44" w:author="Котлицкий Сергей Андреевич" w:date="2019-11-06T13:54:00Z">
-              <w:tcPr>
-                <w:tcW w:w="1195" w:type="dxa"/>
-              </w:tcPr>
-            </w:tcPrChange>
           </w:tcPr>
           <w:p>
             <w:pPr>
@@ -2764,11 +2497,6 @@
         <w:tc>
           <w:tcPr>
             <w:tcW w:w="1214" w:type="dxa"/>
-            <w:tcPrChange w:id="45" w:author="Котлицкий Сергей Андреевич" w:date="2019-11-06T13:54:00Z">
-              <w:tcPr>
-                <w:tcW w:w="1214" w:type="dxa"/>
-              </w:tcPr>
-            </w:tcPrChange>
           </w:tcPr>
           <w:p>
             <w:pPr>
@@ -2789,11 +2517,6 @@
         <w:tc>
           <w:tcPr>
             <w:tcW w:w="1499" w:type="dxa"/>
-            <w:tcPrChange w:id="46" w:author="Котлицкий Сергей Андреевич" w:date="2019-11-06T13:54:00Z">
-              <w:tcPr>
-                <w:tcW w:w="1265" w:type="dxa"/>
-              </w:tcPr>
-            </w:tcPrChange>
           </w:tcPr>
           <w:p>
             <w:pPr>
@@ -2814,12 +2537,6 @@
         <w:tc>
           <w:tcPr>
             <w:tcW w:w="1497" w:type="dxa"/>
-            <w:tcPrChange w:id="47" w:author="Котлицкий Сергей Андреевич" w:date="2019-11-06T13:54:00Z">
-              <w:tcPr>
-                <w:tcW w:w="1731" w:type="dxa"/>
-                <w:gridSpan w:val="2"/>
-              </w:tcPr>
-            </w:tcPrChange>
           </w:tcPr>
           <w:p>
             <w:pPr>
@@ -2842,11 +2559,6 @@
         <w:tc>
           <w:tcPr>
             <w:tcW w:w="1216" w:type="dxa"/>
-            <w:tcPrChange w:id="48" w:author="Котлицкий Сергей Андреевич" w:date="2019-11-06T13:54:00Z">
-              <w:tcPr>
-                <w:tcW w:w="1216" w:type="dxa"/>
-              </w:tcPr>
-            </w:tcPrChange>
           </w:tcPr>
           <w:p>
             <w:pPr>
@@ -2869,11 +2581,6 @@
         <w:tc>
           <w:tcPr>
             <w:tcW w:w="1214" w:type="dxa"/>
-            <w:tcPrChange w:id="49" w:author="Котлицкий Сергей Андреевич" w:date="2019-11-06T13:54:00Z">
-              <w:tcPr>
-                <w:tcW w:w="1214" w:type="dxa"/>
-              </w:tcPr>
-            </w:tcPrChange>
           </w:tcPr>
           <w:p>
             <w:pPr>
@@ -2894,12 +2601,6 @@
         <w:tc>
           <w:tcPr>
             <w:tcW w:w="1214" w:type="dxa"/>
-            <w:tcPrChange w:id="50" w:author="Котлицкий Сергей Андреевич" w:date="2019-11-06T13:54:00Z">
-              <w:tcPr>
-                <w:tcW w:w="1214" w:type="dxa"/>
-                <w:gridSpan w:val="2"/>
-              </w:tcPr>
-            </w:tcPrChange>
           </w:tcPr>
           <w:p>
             <w:pPr>
@@ -2920,11 +2621,6 @@
         <w:tc>
           <w:tcPr>
             <w:tcW w:w="1379" w:type="dxa"/>
-            <w:tcPrChange w:id="51" w:author="Котлицкий Сергей Андреевич" w:date="2019-11-06T13:54:00Z">
-              <w:tcPr>
-                <w:tcW w:w="1102" w:type="dxa"/>
-              </w:tcPr>
-            </w:tcPrChange>
           </w:tcPr>
           <w:p>
             <w:pPr>
@@ -2947,11 +2643,6 @@
         <w:tc>
           <w:tcPr>
             <w:tcW w:w="1454" w:type="dxa"/>
-            <w:tcPrChange w:id="52" w:author="Котлицкий Сергей Андреевич" w:date="2019-11-06T13:54:00Z">
-              <w:tcPr>
-                <w:tcW w:w="1731" w:type="dxa"/>
-              </w:tcPr>
-            </w:tcPrChange>
           </w:tcPr>
           <w:p>
             <w:pPr>
@@ -2974,11 +2665,6 @@
         <w:tc>
           <w:tcPr>
             <w:tcW w:w="1217" w:type="dxa"/>
-            <w:tcPrChange w:id="53" w:author="Котлицкий Сергей Андреевич" w:date="2019-11-06T13:54:00Z">
-              <w:tcPr>
-                <w:tcW w:w="1217" w:type="dxa"/>
-              </w:tcPr>
-            </w:tcPrChange>
           </w:tcPr>
           <w:p>
             <w:pPr>
@@ -3004,23 +2690,10 @@
           <w:cantSplit/>
           <w:trHeight w:val="917"/>
           <w:jc w:val="center"/>
-          <w:trPrChange w:id="54" w:author="Котлицкий Сергей Андреевич" w:date="2019-11-06T13:54:00Z">
-            <w:trPr>
-              <w:gridBefore w:val="1"/>
-              <w:wBefore w:w="425" w:type="dxa"/>
-              <w:trHeight w:val="917"/>
-            </w:trPr>
-          </w:trPrChange>
         </w:trPr>
         <w:tc>
           <w:tcPr>
             <w:tcW w:w="1905" w:type="dxa"/>
-            <w:tcPrChange w:id="55" w:author="Котлицкий Сергей Андреевич" w:date="2019-11-06T13:54:00Z">
-              <w:tcPr>
-                <w:tcW w:w="1905" w:type="dxa"/>
-                <w:gridSpan w:val="2"/>
-              </w:tcPr>
-            </w:tcPrChange>
           </w:tcPr>
           <w:p>
             <w:pPr>
@@ -3041,11 +2714,6 @@
         <w:tc>
           <w:tcPr>
             <w:tcW w:w="1195" w:type="dxa"/>
-            <w:tcPrChange w:id="56" w:author="Котлицкий Сергей Андреевич" w:date="2019-11-06T13:54:00Z">
-              <w:tcPr>
-                <w:tcW w:w="1195" w:type="dxa"/>
-              </w:tcPr>
-            </w:tcPrChange>
           </w:tcPr>
           <w:p>
             <w:pPr>
@@ -3066,11 +2734,6 @@
         <w:tc>
           <w:tcPr>
             <w:tcW w:w="1214" w:type="dxa"/>
-            <w:tcPrChange w:id="57" w:author="Котлицкий Сергей Андреевич" w:date="2019-11-06T13:54:00Z">
-              <w:tcPr>
-                <w:tcW w:w="1214" w:type="dxa"/>
-              </w:tcPr>
-            </w:tcPrChange>
           </w:tcPr>
           <w:p>
             <w:pPr>
@@ -3091,11 +2754,6 @@
         <w:tc>
           <w:tcPr>
             <w:tcW w:w="1499" w:type="dxa"/>
-            <w:tcPrChange w:id="58" w:author="Котлицкий Сергей Андреевич" w:date="2019-11-06T13:54:00Z">
-              <w:tcPr>
-                <w:tcW w:w="1265" w:type="dxa"/>
-              </w:tcPr>
-            </w:tcPrChange>
           </w:tcPr>
           <w:p>
             <w:pPr>
@@ -3116,25 +2774,13 @@
         <w:tc>
           <w:tcPr>
             <w:tcW w:w="1497" w:type="dxa"/>
-            <w:tcPrChange w:id="59" w:author="Котлицкий Сергей Андреевич" w:date="2019-11-06T13:54:00Z">
-              <w:tcPr>
-                <w:tcW w:w="1731" w:type="dxa"/>
-                <w:gridSpan w:val="2"/>
-              </w:tcPr>
-            </w:tcPrChange>
-          </w:tcPr>
-          <w:p>
-            <w:pPr>
-              <w:spacing w:line="360" w:lineRule="auto"/>
-              <w:jc w:val="both"/>
-              <w:rPr>
-                <w:rFonts w:eastAsiaTheme="minorHAnsi"/>
-                <w:rPrChange w:id="60" w:author="Котлицкий Сергей Андреевич" w:date="2019-11-06T13:27:00Z">
-                  <w:rPr>
-                    <w:rFonts w:eastAsiaTheme="minorHAnsi"/>
-                    <w:lang w:val="en-US"/>
-                  </w:rPr>
-                </w:rPrChange>
+          </w:tcPr>
+          <w:p>
+            <w:pPr>
+              <w:spacing w:line="360" w:lineRule="auto"/>
+              <w:jc w:val="both"/>
+              <w:rPr>
+                <w:rFonts w:eastAsiaTheme="minorHAnsi"/>
               </w:rPr>
             </w:pPr>
             <w:r>
@@ -3149,11 +2795,6 @@
         <w:tc>
           <w:tcPr>
             <w:tcW w:w="1216" w:type="dxa"/>
-            <w:tcPrChange w:id="61" w:author="Котлицкий Сергей Андреевич" w:date="2019-11-06T13:54:00Z">
-              <w:tcPr>
-                <w:tcW w:w="1216" w:type="dxa"/>
-              </w:tcPr>
-            </w:tcPrChange>
           </w:tcPr>
           <w:p>
             <w:pPr>
@@ -3176,11 +2817,6 @@
         <w:tc>
           <w:tcPr>
             <w:tcW w:w="1214" w:type="dxa"/>
-            <w:tcPrChange w:id="62" w:author="Котлицкий Сергей Андреевич" w:date="2019-11-06T13:54:00Z">
-              <w:tcPr>
-                <w:tcW w:w="1214" w:type="dxa"/>
-              </w:tcPr>
-            </w:tcPrChange>
           </w:tcPr>
           <w:p>
             <w:pPr>
@@ -3202,12 +2838,6 @@
         <w:tc>
           <w:tcPr>
             <w:tcW w:w="1214" w:type="dxa"/>
-            <w:tcPrChange w:id="63" w:author="Котлицкий Сергей Андреевич" w:date="2019-11-06T13:54:00Z">
-              <w:tcPr>
-                <w:tcW w:w="1214" w:type="dxa"/>
-                <w:gridSpan w:val="2"/>
-              </w:tcPr>
-            </w:tcPrChange>
           </w:tcPr>
           <w:p>
             <w:pPr>
@@ -3229,11 +2859,6 @@
         <w:tc>
           <w:tcPr>
             <w:tcW w:w="1379" w:type="dxa"/>
-            <w:tcPrChange w:id="64" w:author="Котлицкий Сергей Андреевич" w:date="2019-11-06T13:54:00Z">
-              <w:tcPr>
-                <w:tcW w:w="1102" w:type="dxa"/>
-              </w:tcPr>
-            </w:tcPrChange>
           </w:tcPr>
           <w:p>
             <w:pPr>
@@ -3256,11 +2881,6 @@
         <w:tc>
           <w:tcPr>
             <w:tcW w:w="1454" w:type="dxa"/>
-            <w:tcPrChange w:id="65" w:author="Котлицкий Сергей Андреевич" w:date="2019-11-06T13:54:00Z">
-              <w:tcPr>
-                <w:tcW w:w="1731" w:type="dxa"/>
-              </w:tcPr>
-            </w:tcPrChange>
           </w:tcPr>
           <w:p>
             <w:pPr>
@@ -3283,11 +2903,6 @@
         <w:tc>
           <w:tcPr>
             <w:tcW w:w="1217" w:type="dxa"/>
-            <w:tcPrChange w:id="66" w:author="Котлицкий Сергей Андреевич" w:date="2019-11-06T13:54:00Z">
-              <w:tcPr>
-                <w:tcW w:w="1217" w:type="dxa"/>
-              </w:tcPr>
-            </w:tcPrChange>
           </w:tcPr>
           <w:p>
             <w:pPr>
@@ -3313,23 +2928,10 @@
           <w:cantSplit/>
           <w:trHeight w:val="2084"/>
           <w:jc w:val="center"/>
-          <w:trPrChange w:id="67" w:author="Котлицкий Сергей Андреевич" w:date="2019-11-06T13:54:00Z">
-            <w:trPr>
-              <w:gridBefore w:val="1"/>
-              <w:wBefore w:w="425" w:type="dxa"/>
-              <w:trHeight w:val="3212"/>
-            </w:trPr>
-          </w:trPrChange>
         </w:trPr>
         <w:tc>
           <w:tcPr>
             <w:tcW w:w="1905" w:type="dxa"/>
-            <w:tcPrChange w:id="68" w:author="Котлицкий Сергей Андреевич" w:date="2019-11-06T13:54:00Z">
-              <w:tcPr>
-                <w:tcW w:w="1905" w:type="dxa"/>
-                <w:gridSpan w:val="2"/>
-              </w:tcPr>
-            </w:tcPrChange>
           </w:tcPr>
           <w:p>
             <w:pPr>
@@ -3342,12 +2944,6 @@
             <w:r>
               <w:rPr>
                 <w:rFonts w:eastAsiaTheme="minorHAnsi"/>
-                <w:rPrChange w:id="69" w:author="Котлицкий Сергей Андреевич" w:date="2019-11-14T12:24:00Z">
-                  <w:rPr>
-                    <w:rFonts w:eastAsiaTheme="minorHAnsi"/>
-                    <w:highlight w:val="yellow"/>
-                  </w:rPr>
-                </w:rPrChange>
               </w:rPr>
               <w:t>Платформы</w:t>
             </w:r>
@@ -3356,11 +2952,6 @@
         <w:tc>
           <w:tcPr>
             <w:tcW w:w="1195" w:type="dxa"/>
-            <w:tcPrChange w:id="70" w:author="Котлицкий Сергей Андреевич" w:date="2019-11-06T13:54:00Z">
-              <w:tcPr>
-                <w:tcW w:w="1195" w:type="dxa"/>
-              </w:tcPr>
-            </w:tcPrChange>
           </w:tcPr>
           <w:p>
             <w:pPr>
@@ -3383,11 +2974,6 @@
         <w:tc>
           <w:tcPr>
             <w:tcW w:w="1214" w:type="dxa"/>
-            <w:tcPrChange w:id="71" w:author="Котлицкий Сергей Андреевич" w:date="2019-11-06T13:54:00Z">
-              <w:tcPr>
-                <w:tcW w:w="1214" w:type="dxa"/>
-              </w:tcPr>
-            </w:tcPrChange>
           </w:tcPr>
           <w:p>
             <w:pPr>
@@ -3410,11 +2996,6 @@
         <w:tc>
           <w:tcPr>
             <w:tcW w:w="1499" w:type="dxa"/>
-            <w:tcPrChange w:id="72" w:author="Котлицкий Сергей Андреевич" w:date="2019-11-06T13:54:00Z">
-              <w:tcPr>
-                <w:tcW w:w="1265" w:type="dxa"/>
-              </w:tcPr>
-            </w:tcPrChange>
           </w:tcPr>
           <w:p>
             <w:pPr>
@@ -3437,12 +3018,6 @@
         <w:tc>
           <w:tcPr>
             <w:tcW w:w="1497" w:type="dxa"/>
-            <w:tcPrChange w:id="73" w:author="Котлицкий Сергей Андреевич" w:date="2019-11-06T13:54:00Z">
-              <w:tcPr>
-                <w:tcW w:w="1731" w:type="dxa"/>
-                <w:gridSpan w:val="2"/>
-              </w:tcPr>
-            </w:tcPrChange>
           </w:tcPr>
           <w:p>
             <w:pPr>
@@ -3465,11 +3040,6 @@
         <w:tc>
           <w:tcPr>
             <w:tcW w:w="1216" w:type="dxa"/>
-            <w:tcPrChange w:id="74" w:author="Котлицкий Сергей Андреевич" w:date="2019-11-06T13:54:00Z">
-              <w:tcPr>
-                <w:tcW w:w="1216" w:type="dxa"/>
-              </w:tcPr>
-            </w:tcPrChange>
           </w:tcPr>
           <w:p>
             <w:pPr>
@@ -3492,11 +3062,6 @@
         <w:tc>
           <w:tcPr>
             <w:tcW w:w="1214" w:type="dxa"/>
-            <w:tcPrChange w:id="75" w:author="Котлицкий Сергей Андреевич" w:date="2019-11-06T13:54:00Z">
-              <w:tcPr>
-                <w:tcW w:w="1214" w:type="dxa"/>
-              </w:tcPr>
-            </w:tcPrChange>
           </w:tcPr>
           <w:p>
             <w:pPr>
@@ -3519,12 +3084,6 @@
         <w:tc>
           <w:tcPr>
             <w:tcW w:w="1214" w:type="dxa"/>
-            <w:tcPrChange w:id="76" w:author="Котлицкий Сергей Андреевич" w:date="2019-11-06T13:54:00Z">
-              <w:tcPr>
-                <w:tcW w:w="1214" w:type="dxa"/>
-                <w:gridSpan w:val="2"/>
-              </w:tcPr>
-            </w:tcPrChange>
           </w:tcPr>
           <w:p>
             <w:pPr>
@@ -3547,11 +3106,6 @@
         <w:tc>
           <w:tcPr>
             <w:tcW w:w="1379" w:type="dxa"/>
-            <w:tcPrChange w:id="77" w:author="Котлицкий Сергей Андреевич" w:date="2019-11-06T13:54:00Z">
-              <w:tcPr>
-                <w:tcW w:w="1102" w:type="dxa"/>
-              </w:tcPr>
-            </w:tcPrChange>
           </w:tcPr>
           <w:p>
             <w:pPr>
@@ -3574,11 +3128,6 @@
         <w:tc>
           <w:tcPr>
             <w:tcW w:w="1454" w:type="dxa"/>
-            <w:tcPrChange w:id="78" w:author="Котлицкий Сергей Андреевич" w:date="2019-11-06T13:54:00Z">
-              <w:tcPr>
-                <w:tcW w:w="1731" w:type="dxa"/>
-              </w:tcPr>
-            </w:tcPrChange>
           </w:tcPr>
           <w:p>
             <w:pPr>
@@ -3601,11 +3150,6 @@
         <w:tc>
           <w:tcPr>
             <w:tcW w:w="1217" w:type="dxa"/>
-            <w:tcPrChange w:id="79" w:author="Котлицкий Сергей Андреевич" w:date="2019-11-06T13:54:00Z">
-              <w:tcPr>
-                <w:tcW w:w="1217" w:type="dxa"/>
-              </w:tcPr>
-            </w:tcPrChange>
           </w:tcPr>
           <w:p>
             <w:pPr>
@@ -3631,23 +3175,10 @@
           <w:cantSplit/>
           <w:trHeight w:val="1122"/>
           <w:jc w:val="center"/>
-          <w:trPrChange w:id="80" w:author="Котлицкий Сергей Андреевич" w:date="2019-11-06T13:54:00Z">
-            <w:trPr>
-              <w:gridBefore w:val="1"/>
-              <w:wBefore w:w="425" w:type="dxa"/>
-              <w:trHeight w:val="1361"/>
-            </w:trPr>
-          </w:trPrChange>
         </w:trPr>
         <w:tc>
           <w:tcPr>
             <w:tcW w:w="1905" w:type="dxa"/>
-            <w:tcPrChange w:id="81" w:author="Котлицкий Сергей Андреевич" w:date="2019-11-06T13:54:00Z">
-              <w:tcPr>
-                <w:tcW w:w="1905" w:type="dxa"/>
-                <w:gridSpan w:val="2"/>
-              </w:tcPr>
-            </w:tcPrChange>
           </w:tcPr>
           <w:p>
             <w:pPr>
@@ -3668,11 +3199,6 @@
         <w:tc>
           <w:tcPr>
             <w:tcW w:w="1195" w:type="dxa"/>
-            <w:tcPrChange w:id="82" w:author="Котлицкий Сергей Андреевич" w:date="2019-11-06T13:54:00Z">
-              <w:tcPr>
-                <w:tcW w:w="1195" w:type="dxa"/>
-              </w:tcPr>
-            </w:tcPrChange>
           </w:tcPr>
           <w:p>
             <w:pPr>
@@ -3700,11 +3226,6 @@
         <w:tc>
           <w:tcPr>
             <w:tcW w:w="1214" w:type="dxa"/>
-            <w:tcPrChange w:id="83" w:author="Котлицкий Сергей Андреевич" w:date="2019-11-06T13:54:00Z">
-              <w:tcPr>
-                <w:tcW w:w="1214" w:type="dxa"/>
-              </w:tcPr>
-            </w:tcPrChange>
           </w:tcPr>
           <w:p>
             <w:pPr>
@@ -3738,11 +3259,6 @@
         <w:tc>
           <w:tcPr>
             <w:tcW w:w="1499" w:type="dxa"/>
-            <w:tcPrChange w:id="84" w:author="Котлицкий Сергей Андреевич" w:date="2019-11-06T13:54:00Z">
-              <w:tcPr>
-                <w:tcW w:w="1265" w:type="dxa"/>
-              </w:tcPr>
-            </w:tcPrChange>
           </w:tcPr>
           <w:p>
             <w:pPr>
@@ -3763,12 +3279,6 @@
         <w:tc>
           <w:tcPr>
             <w:tcW w:w="1497" w:type="dxa"/>
-            <w:tcPrChange w:id="85" w:author="Котлицкий Сергей Андреевич" w:date="2019-11-06T13:54:00Z">
-              <w:tcPr>
-                <w:tcW w:w="1731" w:type="dxa"/>
-                <w:gridSpan w:val="2"/>
-              </w:tcPr>
-            </w:tcPrChange>
           </w:tcPr>
           <w:p>
             <w:pPr>
@@ -3789,11 +3299,6 @@
         <w:tc>
           <w:tcPr>
             <w:tcW w:w="1216" w:type="dxa"/>
-            <w:tcPrChange w:id="86" w:author="Котлицкий Сергей Андреевич" w:date="2019-11-06T13:54:00Z">
-              <w:tcPr>
-                <w:tcW w:w="1216" w:type="dxa"/>
-              </w:tcPr>
-            </w:tcPrChange>
           </w:tcPr>
           <w:p>
             <w:pPr>
@@ -3814,11 +3319,6 @@
         <w:tc>
           <w:tcPr>
             <w:tcW w:w="1214" w:type="dxa"/>
-            <w:tcPrChange w:id="87" w:author="Котлицкий Сергей Андреевич" w:date="2019-11-06T13:54:00Z">
-              <w:tcPr>
-                <w:tcW w:w="1214" w:type="dxa"/>
-              </w:tcPr>
-            </w:tcPrChange>
           </w:tcPr>
           <w:p>
             <w:pPr>
@@ -3839,12 +3339,6 @@
         <w:tc>
           <w:tcPr>
             <w:tcW w:w="1214" w:type="dxa"/>
-            <w:tcPrChange w:id="88" w:author="Котлицкий Сергей Андреевич" w:date="2019-11-06T13:54:00Z">
-              <w:tcPr>
-                <w:tcW w:w="1214" w:type="dxa"/>
-                <w:gridSpan w:val="2"/>
-              </w:tcPr>
-            </w:tcPrChange>
           </w:tcPr>
           <w:p>
             <w:pPr>
@@ -3865,11 +3359,6 @@
         <w:tc>
           <w:tcPr>
             <w:tcW w:w="1379" w:type="dxa"/>
-            <w:tcPrChange w:id="89" w:author="Котлицкий Сергей Андреевич" w:date="2019-11-06T13:54:00Z">
-              <w:tcPr>
-                <w:tcW w:w="1102" w:type="dxa"/>
-              </w:tcPr>
-            </w:tcPrChange>
           </w:tcPr>
           <w:p>
             <w:pPr>
@@ -3890,11 +3379,6 @@
         <w:tc>
           <w:tcPr>
             <w:tcW w:w="1454" w:type="dxa"/>
-            <w:tcPrChange w:id="90" w:author="Котлицкий Сергей Андреевич" w:date="2019-11-06T13:54:00Z">
-              <w:tcPr>
-                <w:tcW w:w="1731" w:type="dxa"/>
-              </w:tcPr>
-            </w:tcPrChange>
           </w:tcPr>
           <w:p>
             <w:pPr>
@@ -3916,11 +3400,6 @@
         <w:tc>
           <w:tcPr>
             <w:tcW w:w="1217" w:type="dxa"/>
-            <w:tcPrChange w:id="91" w:author="Котлицкий Сергей Андреевич" w:date="2019-11-06T13:54:00Z">
-              <w:tcPr>
-                <w:tcW w:w="1217" w:type="dxa"/>
-              </w:tcPr>
-            </w:tcPrChange>
           </w:tcPr>
           <w:p>
             <w:pPr>
@@ -3951,23 +3430,10 @@
           <w:cantSplit/>
           <w:trHeight w:val="917"/>
           <w:jc w:val="center"/>
-          <w:trPrChange w:id="92" w:author="Котлицкий Сергей Андреевич" w:date="2019-11-06T13:54:00Z">
-            <w:trPr>
-              <w:gridBefore w:val="1"/>
-              <w:wBefore w:w="425" w:type="dxa"/>
-              <w:trHeight w:val="917"/>
-            </w:trPr>
-          </w:trPrChange>
         </w:trPr>
         <w:tc>
           <w:tcPr>
             <w:tcW w:w="1905" w:type="dxa"/>
-            <w:tcPrChange w:id="93" w:author="Котлицкий Сергей Андреевич" w:date="2019-11-06T13:54:00Z">
-              <w:tcPr>
-                <w:tcW w:w="1905" w:type="dxa"/>
-                <w:gridSpan w:val="2"/>
-              </w:tcPr>
-            </w:tcPrChange>
           </w:tcPr>
           <w:p>
             <w:pPr>
@@ -3988,11 +3454,6 @@
         <w:tc>
           <w:tcPr>
             <w:tcW w:w="1195" w:type="dxa"/>
-            <w:tcPrChange w:id="94" w:author="Котлицкий Сергей Андреевич" w:date="2019-11-06T13:54:00Z">
-              <w:tcPr>
-                <w:tcW w:w="1195" w:type="dxa"/>
-              </w:tcPr>
-            </w:tcPrChange>
           </w:tcPr>
           <w:p>
             <w:pPr>
@@ -4013,11 +3474,6 @@
         <w:tc>
           <w:tcPr>
             <w:tcW w:w="1214" w:type="dxa"/>
-            <w:tcPrChange w:id="95" w:author="Котлицкий Сергей Андреевич" w:date="2019-11-06T13:54:00Z">
-              <w:tcPr>
-                <w:tcW w:w="1214" w:type="dxa"/>
-              </w:tcPr>
-            </w:tcPrChange>
           </w:tcPr>
           <w:p>
             <w:pPr>
@@ -4038,11 +3494,6 @@
         <w:tc>
           <w:tcPr>
             <w:tcW w:w="1499" w:type="dxa"/>
-            <w:tcPrChange w:id="96" w:author="Котлицкий Сергей Андреевич" w:date="2019-11-06T13:54:00Z">
-              <w:tcPr>
-                <w:tcW w:w="1265" w:type="dxa"/>
-              </w:tcPr>
-            </w:tcPrChange>
           </w:tcPr>
           <w:p>
             <w:pPr>
@@ -4063,12 +3514,6 @@
         <w:tc>
           <w:tcPr>
             <w:tcW w:w="1497" w:type="dxa"/>
-            <w:tcPrChange w:id="97" w:author="Котлицкий Сергей Андреевич" w:date="2019-11-06T13:54:00Z">
-              <w:tcPr>
-                <w:tcW w:w="1731" w:type="dxa"/>
-                <w:gridSpan w:val="2"/>
-              </w:tcPr>
-            </w:tcPrChange>
           </w:tcPr>
           <w:p>
             <w:pPr>
@@ -4089,11 +3534,6 @@
         <w:tc>
           <w:tcPr>
             <w:tcW w:w="1216" w:type="dxa"/>
-            <w:tcPrChange w:id="98" w:author="Котлицкий Сергей Андреевич" w:date="2019-11-06T13:54:00Z">
-              <w:tcPr>
-                <w:tcW w:w="1216" w:type="dxa"/>
-              </w:tcPr>
-            </w:tcPrChange>
           </w:tcPr>
           <w:p>
             <w:pPr>
@@ -4114,11 +3554,6 @@
         <w:tc>
           <w:tcPr>
             <w:tcW w:w="1214" w:type="dxa"/>
-            <w:tcPrChange w:id="99" w:author="Котлицкий Сергей Андреевич" w:date="2019-11-06T13:54:00Z">
-              <w:tcPr>
-                <w:tcW w:w="1214" w:type="dxa"/>
-              </w:tcPr>
-            </w:tcPrChange>
           </w:tcPr>
           <w:p>
             <w:pPr>
@@ -4139,12 +3574,6 @@
         <w:tc>
           <w:tcPr>
             <w:tcW w:w="1214" w:type="dxa"/>
-            <w:tcPrChange w:id="100" w:author="Котлицкий Сергей Андреевич" w:date="2019-11-06T13:54:00Z">
-              <w:tcPr>
-                <w:tcW w:w="1214" w:type="dxa"/>
-                <w:gridSpan w:val="2"/>
-              </w:tcPr>
-            </w:tcPrChange>
           </w:tcPr>
           <w:p>
             <w:pPr>
@@ -4166,11 +3595,6 @@
         <w:tc>
           <w:tcPr>
             <w:tcW w:w="1379" w:type="dxa"/>
-            <w:tcPrChange w:id="101" w:author="Котлицкий Сергей Андреевич" w:date="2019-11-06T13:54:00Z">
-              <w:tcPr>
-                <w:tcW w:w="1102" w:type="dxa"/>
-              </w:tcPr>
-            </w:tcPrChange>
           </w:tcPr>
           <w:p>
             <w:pPr>
@@ -4191,11 +3615,6 @@
         <w:tc>
           <w:tcPr>
             <w:tcW w:w="1454" w:type="dxa"/>
-            <w:tcPrChange w:id="102" w:author="Котлицкий Сергей Андреевич" w:date="2019-11-06T13:54:00Z">
-              <w:tcPr>
-                <w:tcW w:w="1731" w:type="dxa"/>
-              </w:tcPr>
-            </w:tcPrChange>
           </w:tcPr>
           <w:p>
             <w:pPr>
@@ -4218,11 +3637,6 @@
         <w:tc>
           <w:tcPr>
             <w:tcW w:w="1217" w:type="dxa"/>
-            <w:tcPrChange w:id="103" w:author="Котлицкий Сергей Андреевич" w:date="2019-11-06T13:54:00Z">
-              <w:tcPr>
-                <w:tcW w:w="1217" w:type="dxa"/>
-              </w:tcPr>
-            </w:tcPrChange>
           </w:tcPr>
           <w:p>
             <w:pPr>
@@ -4246,23 +3660,10 @@
           <w:cantSplit/>
           <w:trHeight w:val="985"/>
           <w:jc w:val="center"/>
-          <w:trPrChange w:id="104" w:author="Котлицкий Сергей Андреевич" w:date="2019-11-06T13:54:00Z">
-            <w:trPr>
-              <w:gridBefore w:val="1"/>
-              <w:wBefore w:w="425" w:type="dxa"/>
-              <w:trHeight w:val="1376"/>
-            </w:trPr>
-          </w:trPrChange>
         </w:trPr>
         <w:tc>
           <w:tcPr>
             <w:tcW w:w="1905" w:type="dxa"/>
-            <w:tcPrChange w:id="105" w:author="Котлицкий Сергей Андреевич" w:date="2019-11-06T13:54:00Z">
-              <w:tcPr>
-                <w:tcW w:w="1905" w:type="dxa"/>
-                <w:gridSpan w:val="2"/>
-              </w:tcPr>
-            </w:tcPrChange>
           </w:tcPr>
           <w:p>
             <w:pPr>
@@ -4284,11 +3685,6 @@
         <w:tc>
           <w:tcPr>
             <w:tcW w:w="1195" w:type="dxa"/>
-            <w:tcPrChange w:id="106" w:author="Котлицкий Сергей Андреевич" w:date="2019-11-06T13:54:00Z">
-              <w:tcPr>
-                <w:tcW w:w="1195" w:type="dxa"/>
-              </w:tcPr>
-            </w:tcPrChange>
           </w:tcPr>
           <w:p>
             <w:pPr>
@@ -4309,11 +3705,6 @@
         <w:tc>
           <w:tcPr>
             <w:tcW w:w="1214" w:type="dxa"/>
-            <w:tcPrChange w:id="107" w:author="Котлицкий Сергей Андреевич" w:date="2019-11-06T13:54:00Z">
-              <w:tcPr>
-                <w:tcW w:w="1214" w:type="dxa"/>
-              </w:tcPr>
-            </w:tcPrChange>
           </w:tcPr>
           <w:p>
             <w:pPr>
@@ -4334,11 +3725,6 @@
         <w:tc>
           <w:tcPr>
             <w:tcW w:w="1499" w:type="dxa"/>
-            <w:tcPrChange w:id="108" w:author="Котлицкий Сергей Андреевич" w:date="2019-11-06T13:54:00Z">
-              <w:tcPr>
-                <w:tcW w:w="1265" w:type="dxa"/>
-              </w:tcPr>
-            </w:tcPrChange>
           </w:tcPr>
           <w:p>
             <w:pPr>
@@ -4359,12 +3745,6 @@
         <w:tc>
           <w:tcPr>
             <w:tcW w:w="1497" w:type="dxa"/>
-            <w:tcPrChange w:id="109" w:author="Котлицкий Сергей Андреевич" w:date="2019-11-06T13:54:00Z">
-              <w:tcPr>
-                <w:tcW w:w="1731" w:type="dxa"/>
-                <w:gridSpan w:val="2"/>
-              </w:tcPr>
-            </w:tcPrChange>
           </w:tcPr>
           <w:p>
             <w:pPr>
@@ -4385,11 +3765,6 @@
         <w:tc>
           <w:tcPr>
             <w:tcW w:w="1216" w:type="dxa"/>
-            <w:tcPrChange w:id="110" w:author="Котлицкий Сергей Андреевич" w:date="2019-11-06T13:54:00Z">
-              <w:tcPr>
-                <w:tcW w:w="1216" w:type="dxa"/>
-              </w:tcPr>
-            </w:tcPrChange>
           </w:tcPr>
           <w:p>
             <w:pPr>
@@ -4410,11 +3785,6 @@
         <w:tc>
           <w:tcPr>
             <w:tcW w:w="1214" w:type="dxa"/>
-            <w:tcPrChange w:id="111" w:author="Котлицкий Сергей Андреевич" w:date="2019-11-06T13:54:00Z">
-              <w:tcPr>
-                <w:tcW w:w="1214" w:type="dxa"/>
-              </w:tcPr>
-            </w:tcPrChange>
           </w:tcPr>
           <w:p>
             <w:pPr>
@@ -4435,12 +3805,6 @@
         <w:tc>
           <w:tcPr>
             <w:tcW w:w="1214" w:type="dxa"/>
-            <w:tcPrChange w:id="112" w:author="Котлицкий Сергей Андреевич" w:date="2019-11-06T13:54:00Z">
-              <w:tcPr>
-                <w:tcW w:w="1214" w:type="dxa"/>
-                <w:gridSpan w:val="2"/>
-              </w:tcPr>
-            </w:tcPrChange>
           </w:tcPr>
           <w:p>
             <w:pPr>
@@ -4462,11 +3826,6 @@
         <w:tc>
           <w:tcPr>
             <w:tcW w:w="1379" w:type="dxa"/>
-            <w:tcPrChange w:id="113" w:author="Котлицкий Сергей Андреевич" w:date="2019-11-06T13:54:00Z">
-              <w:tcPr>
-                <w:tcW w:w="1102" w:type="dxa"/>
-              </w:tcPr>
-            </w:tcPrChange>
           </w:tcPr>
           <w:p>
             <w:pPr>
@@ -4487,11 +3846,6 @@
         <w:tc>
           <w:tcPr>
             <w:tcW w:w="1454" w:type="dxa"/>
-            <w:tcPrChange w:id="114" w:author="Котлицкий Сергей Андреевич" w:date="2019-11-06T13:54:00Z">
-              <w:tcPr>
-                <w:tcW w:w="1731" w:type="dxa"/>
-              </w:tcPr>
-            </w:tcPrChange>
           </w:tcPr>
           <w:p>
             <w:pPr>
@@ -4514,11 +3868,6 @@
         <w:tc>
           <w:tcPr>
             <w:tcW w:w="1217" w:type="dxa"/>
-            <w:tcPrChange w:id="115" w:author="Котлицкий Сергей Андреевич" w:date="2019-11-06T13:54:00Z">
-              <w:tcPr>
-                <w:tcW w:w="1217" w:type="dxa"/>
-              </w:tcPr>
-            </w:tcPrChange>
           </w:tcPr>
           <w:p>
             <w:pPr>
@@ -4542,23 +3891,10 @@
           <w:cantSplit/>
           <w:trHeight w:val="1301"/>
           <w:jc w:val="center"/>
-          <w:trPrChange w:id="116" w:author="Котлицкий Сергей Андреевич" w:date="2019-11-06T13:54:00Z">
-            <w:trPr>
-              <w:gridBefore w:val="1"/>
-              <w:wBefore w:w="425" w:type="dxa"/>
-              <w:trHeight w:val="1820"/>
-            </w:trPr>
-          </w:trPrChange>
         </w:trPr>
         <w:tc>
           <w:tcPr>
             <w:tcW w:w="1905" w:type="dxa"/>
-            <w:tcPrChange w:id="117" w:author="Котлицкий Сергей Андреевич" w:date="2019-11-06T13:54:00Z">
-              <w:tcPr>
-                <w:tcW w:w="1905" w:type="dxa"/>
-                <w:gridSpan w:val="2"/>
-              </w:tcPr>
-            </w:tcPrChange>
           </w:tcPr>
           <w:p>
             <w:pPr>
@@ -4579,11 +3915,6 @@
         <w:tc>
           <w:tcPr>
             <w:tcW w:w="1195" w:type="dxa"/>
-            <w:tcPrChange w:id="118" w:author="Котлицкий Сергей Андреевич" w:date="2019-11-06T13:54:00Z">
-              <w:tcPr>
-                <w:tcW w:w="1195" w:type="dxa"/>
-              </w:tcPr>
-            </w:tcPrChange>
           </w:tcPr>
           <w:p>
             <w:pPr>
@@ -4604,11 +3935,6 @@
         <w:tc>
           <w:tcPr>
             <w:tcW w:w="1214" w:type="dxa"/>
-            <w:tcPrChange w:id="119" w:author="Котлицкий Сергей Андреевич" w:date="2019-11-06T13:54:00Z">
-              <w:tcPr>
-                <w:tcW w:w="1214" w:type="dxa"/>
-              </w:tcPr>
-            </w:tcPrChange>
           </w:tcPr>
           <w:p>
             <w:pPr>
@@ -4629,11 +3955,6 @@
         <w:tc>
           <w:tcPr>
             <w:tcW w:w="1499" w:type="dxa"/>
-            <w:tcPrChange w:id="120" w:author="Котлицкий Сергей Андреевич" w:date="2019-11-06T13:54:00Z">
-              <w:tcPr>
-                <w:tcW w:w="1265" w:type="dxa"/>
-              </w:tcPr>
-            </w:tcPrChange>
           </w:tcPr>
           <w:p>
             <w:pPr>
@@ -4654,12 +3975,6 @@
         <w:tc>
           <w:tcPr>
             <w:tcW w:w="1497" w:type="dxa"/>
-            <w:tcPrChange w:id="121" w:author="Котлицкий Сергей Андреевич" w:date="2019-11-06T13:54:00Z">
-              <w:tcPr>
-                <w:tcW w:w="1731" w:type="dxa"/>
-                <w:gridSpan w:val="2"/>
-              </w:tcPr>
-            </w:tcPrChange>
           </w:tcPr>
           <w:p>
             <w:pPr>
@@ -4680,11 +3995,6 @@
         <w:tc>
           <w:tcPr>
             <w:tcW w:w="1216" w:type="dxa"/>
-            <w:tcPrChange w:id="122" w:author="Котлицкий Сергей Андреевич" w:date="2019-11-06T13:54:00Z">
-              <w:tcPr>
-                <w:tcW w:w="1216" w:type="dxa"/>
-              </w:tcPr>
-            </w:tcPrChange>
           </w:tcPr>
           <w:p>
             <w:pPr>
@@ -4705,11 +4015,6 @@
         <w:tc>
           <w:tcPr>
             <w:tcW w:w="1214" w:type="dxa"/>
-            <w:tcPrChange w:id="123" w:author="Котлицкий Сергей Андреевич" w:date="2019-11-06T13:54:00Z">
-              <w:tcPr>
-                <w:tcW w:w="1214" w:type="dxa"/>
-              </w:tcPr>
-            </w:tcPrChange>
           </w:tcPr>
           <w:p>
             <w:pPr>
@@ -4730,12 +4035,6 @@
         <w:tc>
           <w:tcPr>
             <w:tcW w:w="1214" w:type="dxa"/>
-            <w:tcPrChange w:id="124" w:author="Котлицкий Сергей Андреевич" w:date="2019-11-06T13:54:00Z">
-              <w:tcPr>
-                <w:tcW w:w="1214" w:type="dxa"/>
-                <w:gridSpan w:val="2"/>
-              </w:tcPr>
-            </w:tcPrChange>
           </w:tcPr>
           <w:p>
             <w:pPr>
@@ -4756,11 +4055,6 @@
         <w:tc>
           <w:tcPr>
             <w:tcW w:w="1379" w:type="dxa"/>
-            <w:tcPrChange w:id="125" w:author="Котлицкий Сергей Андреевич" w:date="2019-11-06T13:54:00Z">
-              <w:tcPr>
-                <w:tcW w:w="1102" w:type="dxa"/>
-              </w:tcPr>
-            </w:tcPrChange>
           </w:tcPr>
           <w:p>
             <w:pPr>
@@ -4781,11 +4075,6 @@
         <w:tc>
           <w:tcPr>
             <w:tcW w:w="1454" w:type="dxa"/>
-            <w:tcPrChange w:id="126" w:author="Котлицкий Сергей Андреевич" w:date="2019-11-06T13:54:00Z">
-              <w:tcPr>
-                <w:tcW w:w="1731" w:type="dxa"/>
-              </w:tcPr>
-            </w:tcPrChange>
           </w:tcPr>
           <w:p>
             <w:pPr>
@@ -4808,11 +4097,6 @@
         <w:tc>
           <w:tcPr>
             <w:tcW w:w="1217" w:type="dxa"/>
-            <w:tcPrChange w:id="127" w:author="Котлицкий Сергей Андреевич" w:date="2019-11-06T13:54:00Z">
-              <w:tcPr>
-                <w:tcW w:w="1217" w:type="dxa"/>
-              </w:tcPr>
-            </w:tcPrChange>
           </w:tcPr>
           <w:p>
             <w:pPr>
@@ -4836,23 +4120,10 @@
           <w:cantSplit/>
           <w:trHeight w:val="917"/>
           <w:jc w:val="center"/>
-          <w:trPrChange w:id="128" w:author="Котлицкий Сергей Андреевич" w:date="2019-11-06T13:54:00Z">
-            <w:trPr>
-              <w:gridBefore w:val="1"/>
-              <w:wBefore w:w="425" w:type="dxa"/>
-              <w:trHeight w:val="917"/>
-            </w:trPr>
-          </w:trPrChange>
         </w:trPr>
         <w:tc>
           <w:tcPr>
             <w:tcW w:w="1905" w:type="dxa"/>
-            <w:tcPrChange w:id="129" w:author="Котлицкий Сергей Андреевич" w:date="2019-11-06T13:54:00Z">
-              <w:tcPr>
-                <w:tcW w:w="1905" w:type="dxa"/>
-                <w:gridSpan w:val="2"/>
-              </w:tcPr>
-            </w:tcPrChange>
           </w:tcPr>
           <w:p>
             <w:pPr>
@@ -4873,11 +4144,6 @@
         <w:tc>
           <w:tcPr>
             <w:tcW w:w="1195" w:type="dxa"/>
-            <w:tcPrChange w:id="130" w:author="Котлицкий Сергей Андреевич" w:date="2019-11-06T13:54:00Z">
-              <w:tcPr>
-                <w:tcW w:w="1195" w:type="dxa"/>
-              </w:tcPr>
-            </w:tcPrChange>
           </w:tcPr>
           <w:p>
             <w:pPr>
@@ -4898,11 +4164,6 @@
         <w:tc>
           <w:tcPr>
             <w:tcW w:w="1214" w:type="dxa"/>
-            <w:tcPrChange w:id="131" w:author="Котлицкий Сергей Андреевич" w:date="2019-11-06T13:54:00Z">
-              <w:tcPr>
-                <w:tcW w:w="1214" w:type="dxa"/>
-              </w:tcPr>
-            </w:tcPrChange>
           </w:tcPr>
           <w:p>
             <w:pPr>
@@ -4923,11 +4184,6 @@
         <w:tc>
           <w:tcPr>
             <w:tcW w:w="1499" w:type="dxa"/>
-            <w:tcPrChange w:id="132" w:author="Котлицкий Сергей Андреевич" w:date="2019-11-06T13:54:00Z">
-              <w:tcPr>
-                <w:tcW w:w="1265" w:type="dxa"/>
-              </w:tcPr>
-            </w:tcPrChange>
           </w:tcPr>
           <w:p>
             <w:pPr>
@@ -4948,12 +4204,6 @@
         <w:tc>
           <w:tcPr>
             <w:tcW w:w="1497" w:type="dxa"/>
-            <w:tcPrChange w:id="133" w:author="Котлицкий Сергей Андреевич" w:date="2019-11-06T13:54:00Z">
-              <w:tcPr>
-                <w:tcW w:w="1731" w:type="dxa"/>
-                <w:gridSpan w:val="2"/>
-              </w:tcPr>
-            </w:tcPrChange>
           </w:tcPr>
           <w:p>
             <w:pPr>
@@ -4974,11 +4224,6 @@
         <w:tc>
           <w:tcPr>
             <w:tcW w:w="1216" w:type="dxa"/>
-            <w:tcPrChange w:id="134" w:author="Котлицкий Сергей Андреевич" w:date="2019-11-06T13:54:00Z">
-              <w:tcPr>
-                <w:tcW w:w="1216" w:type="dxa"/>
-              </w:tcPr>
-            </w:tcPrChange>
           </w:tcPr>
           <w:p>
             <w:pPr>
@@ -4999,11 +4244,6 @@
         <w:tc>
           <w:tcPr>
             <w:tcW w:w="1214" w:type="dxa"/>
-            <w:tcPrChange w:id="135" w:author="Котлицкий Сергей Андреевич" w:date="2019-11-06T13:54:00Z">
-              <w:tcPr>
-                <w:tcW w:w="1214" w:type="dxa"/>
-              </w:tcPr>
-            </w:tcPrChange>
           </w:tcPr>
           <w:p>
             <w:pPr>
@@ -5024,12 +4264,6 @@
         <w:tc>
           <w:tcPr>
             <w:tcW w:w="1214" w:type="dxa"/>
-            <w:tcPrChange w:id="136" w:author="Котлицкий Сергей Андреевич" w:date="2019-11-06T13:54:00Z">
-              <w:tcPr>
-                <w:tcW w:w="1214" w:type="dxa"/>
-                <w:gridSpan w:val="2"/>
-              </w:tcPr>
-            </w:tcPrChange>
           </w:tcPr>
           <w:p>
             <w:pPr>
@@ -5050,11 +4284,6 @@
         <w:tc>
           <w:tcPr>
             <w:tcW w:w="1379" w:type="dxa"/>
-            <w:tcPrChange w:id="137" w:author="Котлицкий Сергей Андреевич" w:date="2019-11-06T13:54:00Z">
-              <w:tcPr>
-                <w:tcW w:w="1102" w:type="dxa"/>
-              </w:tcPr>
-            </w:tcPrChange>
           </w:tcPr>
           <w:p>
             <w:pPr>
@@ -5075,11 +4304,6 @@
         <w:tc>
           <w:tcPr>
             <w:tcW w:w="1454" w:type="dxa"/>
-            <w:tcPrChange w:id="138" w:author="Котлицкий Сергей Андреевич" w:date="2019-11-06T13:54:00Z">
-              <w:tcPr>
-                <w:tcW w:w="1731" w:type="dxa"/>
-              </w:tcPr>
-            </w:tcPrChange>
           </w:tcPr>
           <w:p>
             <w:pPr>
@@ -5102,11 +4326,6 @@
         <w:tc>
           <w:tcPr>
             <w:tcW w:w="1217" w:type="dxa"/>
-            <w:tcPrChange w:id="139" w:author="Котлицкий Сергей Андреевич" w:date="2019-11-06T13:54:00Z">
-              <w:tcPr>
-                <w:tcW w:w="1217" w:type="dxa"/>
-              </w:tcPr>
-            </w:tcPrChange>
           </w:tcPr>
           <w:p>
             <w:pPr>
@@ -5130,23 +4349,10 @@
           <w:cantSplit/>
           <w:trHeight w:val="1376"/>
           <w:jc w:val="center"/>
-          <w:trPrChange w:id="140" w:author="Котлицкий Сергей Андреевич" w:date="2019-11-06T13:54:00Z">
-            <w:trPr>
-              <w:gridBefore w:val="1"/>
-              <w:wBefore w:w="425" w:type="dxa"/>
-              <w:trHeight w:val="1376"/>
-            </w:trPr>
-          </w:trPrChange>
         </w:trPr>
         <w:tc>
           <w:tcPr>
             <w:tcW w:w="1905" w:type="dxa"/>
-            <w:tcPrChange w:id="141" w:author="Котлицкий Сергей Андреевич" w:date="2019-11-06T13:54:00Z">
-              <w:tcPr>
-                <w:tcW w:w="1905" w:type="dxa"/>
-                <w:gridSpan w:val="2"/>
-              </w:tcPr>
-            </w:tcPrChange>
           </w:tcPr>
           <w:p>
             <w:pPr>
@@ -5167,11 +4373,6 @@
         <w:tc>
           <w:tcPr>
             <w:tcW w:w="1195" w:type="dxa"/>
-            <w:tcPrChange w:id="142" w:author="Котлицкий Сергей Андреевич" w:date="2019-11-06T13:54:00Z">
-              <w:tcPr>
-                <w:tcW w:w="1195" w:type="dxa"/>
-              </w:tcPr>
-            </w:tcPrChange>
           </w:tcPr>
           <w:p>
             <w:pPr>
@@ -5192,11 +4393,6 @@
         <w:tc>
           <w:tcPr>
             <w:tcW w:w="1214" w:type="dxa"/>
-            <w:tcPrChange w:id="143" w:author="Котлицкий Сергей Андреевич" w:date="2019-11-06T13:54:00Z">
-              <w:tcPr>
-                <w:tcW w:w="1214" w:type="dxa"/>
-              </w:tcPr>
-            </w:tcPrChange>
           </w:tcPr>
           <w:p>
             <w:pPr>
@@ -5217,11 +4413,6 @@
         <w:tc>
           <w:tcPr>
             <w:tcW w:w="1499" w:type="dxa"/>
-            <w:tcPrChange w:id="144" w:author="Котлицкий Сергей Андреевич" w:date="2019-11-06T13:54:00Z">
-              <w:tcPr>
-                <w:tcW w:w="1265" w:type="dxa"/>
-              </w:tcPr>
-            </w:tcPrChange>
           </w:tcPr>
           <w:p>
             <w:pPr>
@@ -5242,12 +4433,6 @@
         <w:tc>
           <w:tcPr>
             <w:tcW w:w="1497" w:type="dxa"/>
-            <w:tcPrChange w:id="145" w:author="Котлицкий Сергей Андреевич" w:date="2019-11-06T13:54:00Z">
-              <w:tcPr>
-                <w:tcW w:w="1731" w:type="dxa"/>
-                <w:gridSpan w:val="2"/>
-              </w:tcPr>
-            </w:tcPrChange>
           </w:tcPr>
           <w:p>
             <w:pPr>
@@ -5268,11 +4453,6 @@
         <w:tc>
           <w:tcPr>
             <w:tcW w:w="1216" w:type="dxa"/>
-            <w:tcPrChange w:id="146" w:author="Котлицкий Сергей Андреевич" w:date="2019-11-06T13:54:00Z">
-              <w:tcPr>
-                <w:tcW w:w="1216" w:type="dxa"/>
-              </w:tcPr>
-            </w:tcPrChange>
           </w:tcPr>
           <w:p>
             <w:pPr>
@@ -5281,11 +4461,6 @@
               <w:rPr>
                 <w:rFonts w:eastAsiaTheme="minorHAnsi"/>
                 <w:lang w:val="en-US"/>
-                <w:rPrChange w:id="147" w:author="Котлицкий Сергей Андреевич" w:date="2019-11-06T14:10:00Z">
-                  <w:rPr>
-                    <w:rFonts w:eastAsiaTheme="minorHAnsi"/>
-                  </w:rPr>
-                </w:rPrChange>
               </w:rPr>
             </w:pPr>
             <w:r>
@@ -5299,11 +4474,6 @@
         <w:tc>
           <w:tcPr>
             <w:tcW w:w="1214" w:type="dxa"/>
-            <w:tcPrChange w:id="148" w:author="Котлицкий Сергей Андреевич" w:date="2019-11-06T13:54:00Z">
-              <w:tcPr>
-                <w:tcW w:w="1214" w:type="dxa"/>
-              </w:tcPr>
-            </w:tcPrChange>
           </w:tcPr>
           <w:p>
             <w:pPr>
@@ -5324,12 +4494,6 @@
         <w:tc>
           <w:tcPr>
             <w:tcW w:w="1214" w:type="dxa"/>
-            <w:tcPrChange w:id="149" w:author="Котлицкий Сергей Андреевич" w:date="2019-11-06T13:54:00Z">
-              <w:tcPr>
-                <w:tcW w:w="1214" w:type="dxa"/>
-                <w:gridSpan w:val="2"/>
-              </w:tcPr>
-            </w:tcPrChange>
           </w:tcPr>
           <w:p>
             <w:pPr>
@@ -5351,11 +4515,6 @@
         <w:tc>
           <w:tcPr>
             <w:tcW w:w="1379" w:type="dxa"/>
-            <w:tcPrChange w:id="150" w:author="Котлицкий Сергей Андреевич" w:date="2019-11-06T13:54:00Z">
-              <w:tcPr>
-                <w:tcW w:w="1102" w:type="dxa"/>
-              </w:tcPr>
-            </w:tcPrChange>
           </w:tcPr>
           <w:p>
             <w:pPr>
@@ -5376,11 +4535,6 @@
         <w:tc>
           <w:tcPr>
             <w:tcW w:w="1454" w:type="dxa"/>
-            <w:tcPrChange w:id="151" w:author="Котлицкий Сергей Андреевич" w:date="2019-11-06T13:54:00Z">
-              <w:tcPr>
-                <w:tcW w:w="1731" w:type="dxa"/>
-              </w:tcPr>
-            </w:tcPrChange>
           </w:tcPr>
           <w:p>
             <w:pPr>
@@ -5401,11 +4555,6 @@
         <w:tc>
           <w:tcPr>
             <w:tcW w:w="1217" w:type="dxa"/>
-            <w:tcPrChange w:id="152" w:author="Котлицкий Сергей Андреевич" w:date="2019-11-06T13:54:00Z">
-              <w:tcPr>
-                <w:tcW w:w="1217" w:type="dxa"/>
-              </w:tcPr>
-            </w:tcPrChange>
           </w:tcPr>
           <w:p>
             <w:pPr>
@@ -5429,23 +4578,10 @@
           <w:cantSplit/>
           <w:trHeight w:val="917"/>
           <w:jc w:val="center"/>
-          <w:trPrChange w:id="153" w:author="Котлицкий Сергей Андреевич" w:date="2019-11-06T13:54:00Z">
-            <w:trPr>
-              <w:gridBefore w:val="1"/>
-              <w:wBefore w:w="425" w:type="dxa"/>
-              <w:trHeight w:val="917"/>
-            </w:trPr>
-          </w:trPrChange>
         </w:trPr>
         <w:tc>
           <w:tcPr>
             <w:tcW w:w="1905" w:type="dxa"/>
-            <w:tcPrChange w:id="154" w:author="Котлицкий Сергей Андреевич" w:date="2019-11-06T13:54:00Z">
-              <w:tcPr>
-                <w:tcW w:w="1905" w:type="dxa"/>
-                <w:gridSpan w:val="2"/>
-              </w:tcPr>
-            </w:tcPrChange>
           </w:tcPr>
           <w:p>
             <w:pPr>
@@ -5466,11 +4602,6 @@
         <w:tc>
           <w:tcPr>
             <w:tcW w:w="1195" w:type="dxa"/>
-            <w:tcPrChange w:id="155" w:author="Котлицкий Сергей Андреевич" w:date="2019-11-06T13:54:00Z">
-              <w:tcPr>
-                <w:tcW w:w="1195" w:type="dxa"/>
-              </w:tcPr>
-            </w:tcPrChange>
           </w:tcPr>
           <w:p>
             <w:pPr>
@@ -5491,11 +4622,6 @@
         <w:tc>
           <w:tcPr>
             <w:tcW w:w="1214" w:type="dxa"/>
-            <w:tcPrChange w:id="156" w:author="Котлицкий Сергей Андреевич" w:date="2019-11-06T13:54:00Z">
-              <w:tcPr>
-                <w:tcW w:w="1214" w:type="dxa"/>
-              </w:tcPr>
-            </w:tcPrChange>
           </w:tcPr>
           <w:p>
             <w:pPr>
@@ -5516,11 +4642,6 @@
         <w:tc>
           <w:tcPr>
             <w:tcW w:w="1499" w:type="dxa"/>
-            <w:tcPrChange w:id="157" w:author="Котлицкий Сергей Андреевич" w:date="2019-11-06T13:54:00Z">
-              <w:tcPr>
-                <w:tcW w:w="1265" w:type="dxa"/>
-              </w:tcPr>
-            </w:tcPrChange>
           </w:tcPr>
           <w:p>
             <w:pPr>
@@ -5541,12 +4662,6 @@
         <w:tc>
           <w:tcPr>
             <w:tcW w:w="1497" w:type="dxa"/>
-            <w:tcPrChange w:id="158" w:author="Котлицкий Сергей Андреевич" w:date="2019-11-06T13:54:00Z">
-              <w:tcPr>
-                <w:tcW w:w="1731" w:type="dxa"/>
-                <w:gridSpan w:val="2"/>
-              </w:tcPr>
-            </w:tcPrChange>
           </w:tcPr>
           <w:p>
             <w:pPr>
@@ -5567,11 +4682,6 @@
         <w:tc>
           <w:tcPr>
             <w:tcW w:w="1216" w:type="dxa"/>
-            <w:tcPrChange w:id="159" w:author="Котлицкий Сергей Андреевич" w:date="2019-11-06T13:54:00Z">
-              <w:tcPr>
-                <w:tcW w:w="1216" w:type="dxa"/>
-              </w:tcPr>
-            </w:tcPrChange>
           </w:tcPr>
           <w:p>
             <w:pPr>
@@ -5592,11 +4702,6 @@
         <w:tc>
           <w:tcPr>
             <w:tcW w:w="1214" w:type="dxa"/>
-            <w:tcPrChange w:id="160" w:author="Котлицкий Сергей Андреевич" w:date="2019-11-06T13:54:00Z">
-              <w:tcPr>
-                <w:tcW w:w="1214" w:type="dxa"/>
-              </w:tcPr>
-            </w:tcPrChange>
           </w:tcPr>
           <w:p>
             <w:pPr>
@@ -5617,12 +4722,6 @@
         <w:tc>
           <w:tcPr>
             <w:tcW w:w="1214" w:type="dxa"/>
-            <w:tcPrChange w:id="161" w:author="Котлицкий Сергей Андреевич" w:date="2019-11-06T13:54:00Z">
-              <w:tcPr>
-                <w:tcW w:w="1214" w:type="dxa"/>
-                <w:gridSpan w:val="2"/>
-              </w:tcPr>
-            </w:tcPrChange>
           </w:tcPr>
           <w:p>
             <w:pPr>
@@ -5644,11 +4743,6 @@
         <w:tc>
           <w:tcPr>
             <w:tcW w:w="1379" w:type="dxa"/>
-            <w:tcPrChange w:id="162" w:author="Котлицкий Сергей Андреевич" w:date="2019-11-06T13:54:00Z">
-              <w:tcPr>
-                <w:tcW w:w="1102" w:type="dxa"/>
-              </w:tcPr>
-            </w:tcPrChange>
           </w:tcPr>
           <w:p>
             <w:pPr>
@@ -5669,11 +4763,6 @@
         <w:tc>
           <w:tcPr>
             <w:tcW w:w="1454" w:type="dxa"/>
-            <w:tcPrChange w:id="163" w:author="Котлицкий Сергей Андреевич" w:date="2019-11-06T13:54:00Z">
-              <w:tcPr>
-                <w:tcW w:w="1731" w:type="dxa"/>
-              </w:tcPr>
-            </w:tcPrChange>
           </w:tcPr>
           <w:p>
             <w:pPr>
@@ -5696,11 +4785,6 @@
         <w:tc>
           <w:tcPr>
             <w:tcW w:w="1217" w:type="dxa"/>
-            <w:tcPrChange w:id="164" w:author="Котлицкий Сергей Андреевич" w:date="2019-11-06T13:54:00Z">
-              <w:tcPr>
-                <w:tcW w:w="1217" w:type="dxa"/>
-              </w:tcPr>
-            </w:tcPrChange>
           </w:tcPr>
           <w:p>
             <w:pPr>
@@ -5724,23 +4808,10 @@
           <w:cantSplit/>
           <w:trHeight w:val="750"/>
           <w:jc w:val="center"/>
-          <w:trPrChange w:id="165" w:author="Котлицкий Сергей Андреевич" w:date="2019-11-06T13:54:00Z">
-            <w:trPr>
-              <w:gridBefore w:val="1"/>
-              <w:wBefore w:w="425" w:type="dxa"/>
-              <w:trHeight w:val="442"/>
-            </w:trPr>
-          </w:trPrChange>
         </w:trPr>
         <w:tc>
           <w:tcPr>
             <w:tcW w:w="1905" w:type="dxa"/>
-            <w:tcPrChange w:id="166" w:author="Котлицкий Сергей Андреевич" w:date="2019-11-06T13:54:00Z">
-              <w:tcPr>
-                <w:tcW w:w="1905" w:type="dxa"/>
-                <w:gridSpan w:val="2"/>
-              </w:tcPr>
-            </w:tcPrChange>
           </w:tcPr>
           <w:p>
             <w:pPr>
@@ -5761,11 +4832,6 @@
         <w:tc>
           <w:tcPr>
             <w:tcW w:w="1195" w:type="dxa"/>
-            <w:tcPrChange w:id="167" w:author="Котлицкий Сергей Андреевич" w:date="2019-11-06T13:54:00Z">
-              <w:tcPr>
-                <w:tcW w:w="1195" w:type="dxa"/>
-              </w:tcPr>
-            </w:tcPrChange>
           </w:tcPr>
           <w:p>
             <w:pPr>
@@ -5786,11 +4852,6 @@
         <w:tc>
           <w:tcPr>
             <w:tcW w:w="1214" w:type="dxa"/>
-            <w:tcPrChange w:id="168" w:author="Котлицкий Сергей Андреевич" w:date="2019-11-06T13:54:00Z">
-              <w:tcPr>
-                <w:tcW w:w="1214" w:type="dxa"/>
-              </w:tcPr>
-            </w:tcPrChange>
           </w:tcPr>
           <w:p>
             <w:pPr>
@@ -5811,11 +4872,6 @@
         <w:tc>
           <w:tcPr>
             <w:tcW w:w="1499" w:type="dxa"/>
-            <w:tcPrChange w:id="169" w:author="Котлицкий Сергей Андреевич" w:date="2019-11-06T13:54:00Z">
-              <w:tcPr>
-                <w:tcW w:w="1265" w:type="dxa"/>
-              </w:tcPr>
-            </w:tcPrChange>
           </w:tcPr>
           <w:p>
             <w:pPr>
@@ -5836,12 +4892,6 @@
         <w:tc>
           <w:tcPr>
             <w:tcW w:w="1497" w:type="dxa"/>
-            <w:tcPrChange w:id="170" w:author="Котлицкий Сергей Андреевич" w:date="2019-11-06T13:54:00Z">
-              <w:tcPr>
-                <w:tcW w:w="1731" w:type="dxa"/>
-                <w:gridSpan w:val="2"/>
-              </w:tcPr>
-            </w:tcPrChange>
           </w:tcPr>
           <w:p>
             <w:pPr>
@@ -5864,11 +4914,6 @@
         <w:tc>
           <w:tcPr>
             <w:tcW w:w="1216" w:type="dxa"/>
-            <w:tcPrChange w:id="171" w:author="Котлицкий Сергей Андреевич" w:date="2019-11-06T13:54:00Z">
-              <w:tcPr>
-                <w:tcW w:w="1216" w:type="dxa"/>
-              </w:tcPr>
-            </w:tcPrChange>
           </w:tcPr>
           <w:p>
             <w:pPr>
@@ -5891,11 +4936,6 @@
         <w:tc>
           <w:tcPr>
             <w:tcW w:w="1214" w:type="dxa"/>
-            <w:tcPrChange w:id="172" w:author="Котлицкий Сергей Андреевич" w:date="2019-11-06T13:54:00Z">
-              <w:tcPr>
-                <w:tcW w:w="1214" w:type="dxa"/>
-              </w:tcPr>
-            </w:tcPrChange>
           </w:tcPr>
           <w:p>
             <w:pPr>
@@ -5916,12 +4956,6 @@
         <w:tc>
           <w:tcPr>
             <w:tcW w:w="1214" w:type="dxa"/>
-            <w:tcPrChange w:id="173" w:author="Котлицкий Сергей Андреевич" w:date="2019-11-06T13:54:00Z">
-              <w:tcPr>
-                <w:tcW w:w="1214" w:type="dxa"/>
-                <w:gridSpan w:val="2"/>
-              </w:tcPr>
-            </w:tcPrChange>
           </w:tcPr>
           <w:p>
             <w:pPr>
@@ -5943,11 +4977,6 @@
         <w:tc>
           <w:tcPr>
             <w:tcW w:w="1379" w:type="dxa"/>
-            <w:tcPrChange w:id="174" w:author="Котлицкий Сергей Андреевич" w:date="2019-11-06T13:54:00Z">
-              <w:tcPr>
-                <w:tcW w:w="1102" w:type="dxa"/>
-              </w:tcPr>
-            </w:tcPrChange>
           </w:tcPr>
           <w:p>
             <w:pPr>
@@ -5970,11 +4999,6 @@
         <w:tc>
           <w:tcPr>
             <w:tcW w:w="1454" w:type="dxa"/>
-            <w:tcPrChange w:id="175" w:author="Котлицкий Сергей Андреевич" w:date="2019-11-06T13:54:00Z">
-              <w:tcPr>
-                <w:tcW w:w="1731" w:type="dxa"/>
-              </w:tcPr>
-            </w:tcPrChange>
           </w:tcPr>
           <w:p>
             <w:pPr>
@@ -5997,11 +5021,6 @@
         <w:tc>
           <w:tcPr>
             <w:tcW w:w="1217" w:type="dxa"/>
-            <w:tcPrChange w:id="176" w:author="Котлицкий Сергей Андреевич" w:date="2019-11-06T13:54:00Z">
-              <w:tcPr>
-                <w:tcW w:w="1217" w:type="dxa"/>
-              </w:tcPr>
-            </w:tcPrChange>
           </w:tcPr>
           <w:p>
             <w:pPr>
@@ -6027,7 +5046,6 @@
         <w:ind w:firstLine="709"/>
         <w:jc w:val="both"/>
         <w:rPr>
-          <w:ins w:id="177" w:author="Котлицкий Сергей Андреевич" w:date="2019-11-06T13:49:00Z"/>
           <w:sz w:val="28"/>
           <w:szCs w:val="28"/>
         </w:rPr>
@@ -6043,13 +5061,6 @@
     <w:p>
       <w:pPr>
         <w:pStyle w:val="a5"/>
-        <w:pPrChange w:id="178" w:author="Котлицкий Сергей Андреевич" w:date="2019-11-06T13:51:00Z">
-          <w:pPr>
-            <w:spacing w:before="240" w:line="360" w:lineRule="auto"/>
-            <w:ind w:firstLine="709"/>
-            <w:jc w:val="both"/>
-          </w:pPr>
-        </w:pPrChange>
       </w:pPr>
       <w:r>
         <w:lastRenderedPageBreak/>
@@ -6064,52 +5075,32 @@
       <w:r>
         <w:t xml:space="preserve">», потому что в нем данные представляются </w:t>
       </w:r>
-      <w:commentRangeStart w:id="179"/>
+      <w:commentRangeStart w:id="0"/>
       <w:r>
         <w:t xml:space="preserve">наиболее </w:t>
       </w:r>
       <w:r>
         <w:t>структурированно, что позволит визуализировать структуру проекта</w:t>
       </w:r>
-      <w:commentRangeEnd w:id="179"/>
-      <w:r>
-        <w:commentReference w:id="179"/>
-      </w:r>
-      <w:r>
-        <w:t>, каждый проект разделен на направления(столбцы), а сами направления разделены на задачи(карточки), в которых присутствует подробное описание задачи и сроков ее выполнения. Также</w:t>
-      </w:r>
-      <w:del w:id="180" w:author="1" w:date="2019-11-24T07:18:00Z">
-        <w:r>
-          <w:delText>,</w:delText>
-        </w:r>
-      </w:del>
-      <w:r>
-        <w:t xml:space="preserve"> в данном аналоге присутствует возможность расширения функционала, что способствует более детальному описанию проекта.</w:t>
+      <w:commentRangeEnd w:id="0"/>
+      <w:r>
+        <w:commentReference w:id="0"/>
+      </w:r>
+      <w:r>
+        <w:t>, каждый проект разделен на направления(столбцы), а сами направления разделены на задачи(карточки), в которых присутствует подробное описание задачи и сроков ее выполнения. Также в данном аналоге присутствует возможность расширения функционала, что способствует более детальному описанию проекта.</w:t>
       </w:r>
     </w:p>
     <w:p>
       <w:pPr>
         <w:pStyle w:val="a5"/>
-        <w:rPr>
-          <w:ins w:id="181" w:author="Котлицкий Сергей Андреевич" w:date="2019-11-25T13:42:00Z"/>
-        </w:rPr>
-      </w:pPr>
-      <w:r>
-        <w:t>Однако</w:t>
-      </w:r>
-      <w:del w:id="182" w:author="1" w:date="2019-11-24T07:18:00Z">
-        <w:r>
-          <w:delText>,</w:delText>
-        </w:r>
-      </w:del>
-      <w:r>
-        <w:t xml:space="preserve"> данный аналог не подходит для рассмотренной предметной области, поскольку в нем отсутствует реализация методологии интеллект-карт, вследствие чего невозможно осуществить представление задач в виде интеллект-карт, а также автоматическое преобразование задач в интеллект-карты.</w:t>
-      </w:r>
-    </w:p>
-    <w:p>
-      <w:pPr>
-        <w:rPr>
-          <w:ins w:id="183" w:author="Котлицкий Сергей Андреевич" w:date="2019-11-25T13:42:00Z"/>
+      </w:pPr>
+      <w:r>
+        <w:t>Однако данный аналог не подходит для рассмотренной предметной области, поскольку в нем отсутствует реализация методологии интеллект-карт, вследствие чего невозможно осуществить представление задач в виде интеллект-карт, а также автоматическое преобразование задач в интеллект-карты.</w:t>
+      </w:r>
+    </w:p>
+    <w:p>
+      <w:pPr>
+        <w:rPr>
           <w:rFonts w:ascii="Arial" w:hAnsi="Arial" w:cs="Arial"/>
           <w:bCs/>
           <w:caps/>
@@ -6117,58 +5108,41 @@
           <w:szCs w:val="32"/>
         </w:rPr>
       </w:pPr>
-      <w:ins w:id="184" w:author="Котлицкий Сергей Андреевич" w:date="2019-11-25T13:42:00Z">
-        <w:r>
-          <w:rPr>
-            <w:rFonts w:ascii="Arial" w:hAnsi="Arial" w:cs="Arial"/>
-            <w:bCs/>
-            <w:caps/>
-            <w:sz w:val="32"/>
-            <w:szCs w:val="32"/>
-          </w:rPr>
-          <w:br w:type="page"/>
-        </w:r>
-      </w:ins>
+      <w:r>
+        <w:rPr>
+          <w:rFonts w:ascii="Arial" w:hAnsi="Arial" w:cs="Arial"/>
+          <w:bCs/>
+          <w:caps/>
+          <w:sz w:val="32"/>
+          <w:szCs w:val="32"/>
+        </w:rPr>
+        <w:br w:type="page"/>
+      </w:r>
     </w:p>
     <w:p>
       <w:pPr>
         <w:pStyle w:val="1"/>
-        <w:rPr>
-          <w:ins w:id="185" w:author="Котлицкий Сергей Андреевич" w:date="2019-11-25T13:42:00Z"/>
-        </w:rPr>
-      </w:pPr>
-      <w:ins w:id="186" w:author="Котлицкий Сергей Андреевич" w:date="2019-11-25T13:42:00Z">
-        <w:r>
-          <w:lastRenderedPageBreak/>
-          <w:t>функциональные требования</w:t>
-        </w:r>
-      </w:ins>
+      </w:pPr>
+      <w:r>
+        <w:lastRenderedPageBreak/>
+        <w:t>функциональные требования</w:t>
+      </w:r>
     </w:p>
     <w:p>
       <w:pPr>
         <w:pStyle w:val="a5"/>
-        <w:rPr>
-          <w:ins w:id="187" w:author="Котлицкий Сергей Андреевич" w:date="2019-11-25T13:42:00Z"/>
-        </w:rPr>
-      </w:pPr>
-      <w:ins w:id="188" w:author="Котлицкий Сергей Андреевич" w:date="2019-11-25T13:42:00Z">
-        <w:r>
-          <w:t>На основе анализа предметной области и обзора аналогичных решений сформирован общий функционал разрабатываемой системы:</w:t>
-        </w:r>
-      </w:ins>
+      </w:pPr>
+      <w:r>
+        <w:t>На основе анализа предметной области и обзора аналогичных решений сформирован общий функционал разрабатываемой системы:</w:t>
+      </w:r>
     </w:p>
     <w:p>
       <w:pPr>
         <w:pStyle w:val="a0"/>
-        <w:rPr>
-          <w:ins w:id="189" w:author="Котлицкий Сергей Андреевич" w:date="2019-11-25T13:42:00Z"/>
-        </w:rPr>
-      </w:pPr>
-      <w:ins w:id="190" w:author="Котлицкий Сергей Андреевич" w:date="2019-11-25T13:42:00Z">
-        <w:r>
-          <w:t>регистрация в системе. При регистрации следующие параметры должны быть обязательными к заполнению;</w:t>
-        </w:r>
-      </w:ins>
+      </w:pPr>
+      <w:r>
+        <w:t>регистрация в системе. При регистрации следующие параметры должны быть обязательными к заполнению;</w:t>
+      </w:r>
     </w:p>
     <w:p>
       <w:pPr>
@@ -6177,15 +5151,10 @@
           <w:ilvl w:val="1"/>
           <w:numId w:val="20"/>
         </w:numPr>
-        <w:rPr>
-          <w:ins w:id="191" w:author="Котлицкий Сергей Андреевич" w:date="2019-11-25T13:42:00Z"/>
-        </w:rPr>
-      </w:pPr>
-      <w:ins w:id="192" w:author="Котлицкий Сергей Андреевич" w:date="2019-11-25T13:42:00Z">
-        <w:r>
-          <w:t>логин;</w:t>
-        </w:r>
-      </w:ins>
+      </w:pPr>
+      <w:r>
+        <w:t>логин;</w:t>
+      </w:r>
     </w:p>
     <w:p>
       <w:pPr>
@@ -6194,15 +5163,10 @@
           <w:ilvl w:val="1"/>
           <w:numId w:val="20"/>
         </w:numPr>
-        <w:rPr>
-          <w:ins w:id="193" w:author="Котлицкий Сергей Андреевич" w:date="2019-11-25T13:42:00Z"/>
-        </w:rPr>
-      </w:pPr>
-      <w:ins w:id="194" w:author="Котлицкий Сергей Андреевич" w:date="2019-11-25T13:42:00Z">
-        <w:r>
-          <w:t>пароль;</w:t>
-        </w:r>
-      </w:ins>
+      </w:pPr>
+      <w:r>
+        <w:t>пароль;</w:t>
+      </w:r>
     </w:p>
     <w:p>
       <w:pPr>
@@ -6211,15 +5175,10 @@
           <w:ilvl w:val="1"/>
           <w:numId w:val="20"/>
         </w:numPr>
-        <w:rPr>
-          <w:ins w:id="195" w:author="Котлицкий Сергей Андреевич" w:date="2019-11-25T13:42:00Z"/>
-        </w:rPr>
-      </w:pPr>
-      <w:ins w:id="196" w:author="Котлицкий Сергей Андреевич" w:date="2019-11-25T13:42:00Z">
-        <w:r>
-          <w:t>имя;</w:t>
-        </w:r>
-      </w:ins>
+      </w:pPr>
+      <w:r>
+        <w:t>имя;</w:t>
+      </w:r>
     </w:p>
     <w:p>
       <w:pPr>
@@ -6228,54 +5187,34 @@
           <w:ilvl w:val="1"/>
           <w:numId w:val="20"/>
         </w:numPr>
-        <w:rPr>
-          <w:ins w:id="197" w:author="Котлицкий Сергей Андреевич" w:date="2019-11-25T13:42:00Z"/>
-        </w:rPr>
-      </w:pPr>
-      <w:ins w:id="198" w:author="Котлицкий Сергей Андреевич" w:date="2019-11-25T13:42:00Z">
-        <w:r>
-          <w:t>фамилия.</w:t>
-        </w:r>
-      </w:ins>
+      </w:pPr>
+      <w:r>
+        <w:t>фамилия.</w:t>
+      </w:r>
     </w:p>
     <w:p>
       <w:pPr>
         <w:pStyle w:val="a0"/>
-        <w:rPr>
-          <w:ins w:id="199" w:author="Котлицкий Сергей Андреевич" w:date="2019-11-25T13:42:00Z"/>
-        </w:rPr>
-      </w:pPr>
-      <w:ins w:id="200" w:author="Котлицкий Сергей Андреевич" w:date="2019-11-25T13:42:00Z">
-        <w:r>
-          <w:t>авторизация в системе по логину и паролю;</w:t>
-        </w:r>
-      </w:ins>
+      </w:pPr>
+      <w:r>
+        <w:t>авторизация в системе по логину и паролю;</w:t>
+      </w:r>
     </w:p>
     <w:p>
       <w:pPr>
         <w:pStyle w:val="a0"/>
-        <w:rPr>
-          <w:ins w:id="201" w:author="Котлицкий Сергей Андреевич" w:date="2019-11-25T13:42:00Z"/>
-        </w:rPr>
-      </w:pPr>
-      <w:ins w:id="202" w:author="Котлицкий Сергей Андреевич" w:date="2019-11-25T13:42:00Z">
-        <w:r>
-          <w:t>создание команд;</w:t>
-        </w:r>
-      </w:ins>
+      </w:pPr>
+      <w:r>
+        <w:t>создание команд;</w:t>
+      </w:r>
     </w:p>
     <w:p>
       <w:pPr>
         <w:pStyle w:val="a0"/>
-        <w:rPr>
-          <w:ins w:id="203" w:author="Котлицкий Сергей Андреевич" w:date="2019-11-25T13:42:00Z"/>
-        </w:rPr>
-      </w:pPr>
-      <w:ins w:id="204" w:author="Котлицкий Сергей Андреевич" w:date="2019-11-25T13:42:00Z">
-        <w:r>
-          <w:t>создание/редактирование/удаление карточек. Карточка содержит следующие поля;</w:t>
-        </w:r>
-      </w:ins>
+      </w:pPr>
+      <w:r>
+        <w:t>создание/редактирование/удаление карточек. Карточка содержит следующие поля;</w:t>
+      </w:r>
     </w:p>
     <w:p>
       <w:pPr>
@@ -6284,15 +5223,10 @@
           <w:ilvl w:val="1"/>
           <w:numId w:val="20"/>
         </w:numPr>
-        <w:rPr>
-          <w:ins w:id="205" w:author="Котлицкий Сергей Андреевич" w:date="2019-11-25T13:42:00Z"/>
-        </w:rPr>
-      </w:pPr>
-      <w:ins w:id="206" w:author="Котлицкий Сергей Андреевич" w:date="2019-11-25T13:42:00Z">
-        <w:r>
-          <w:t>название;</w:t>
-        </w:r>
-      </w:ins>
+      </w:pPr>
+      <w:r>
+        <w:t>название;</w:t>
+      </w:r>
     </w:p>
     <w:p>
       <w:pPr>
@@ -6301,15 +5235,10 @@
           <w:ilvl w:val="1"/>
           <w:numId w:val="20"/>
         </w:numPr>
-        <w:rPr>
-          <w:ins w:id="207" w:author="Котлицкий Сергей Андреевич" w:date="2019-11-25T13:42:00Z"/>
-        </w:rPr>
-      </w:pPr>
-      <w:ins w:id="208" w:author="Котлицкий Сергей Андреевич" w:date="2019-11-25T13:42:00Z">
-        <w:r>
-          <w:t>описание;</w:t>
-        </w:r>
-      </w:ins>
+      </w:pPr>
+      <w:r>
+        <w:t>описание;</w:t>
+      </w:r>
     </w:p>
     <w:p>
       <w:pPr>
@@ -6318,15 +5247,10 @@
           <w:ilvl w:val="1"/>
           <w:numId w:val="20"/>
         </w:numPr>
-        <w:rPr>
-          <w:ins w:id="209" w:author="Котлицкий Сергей Андреевич" w:date="2019-11-25T13:42:00Z"/>
-        </w:rPr>
-      </w:pPr>
-      <w:ins w:id="210" w:author="Котлицкий Сергей Андреевич" w:date="2019-11-25T13:42:00Z">
-        <w:r>
-          <w:t>список задач;</w:t>
-        </w:r>
-      </w:ins>
+      </w:pPr>
+      <w:r>
+        <w:t>список задач;</w:t>
+      </w:r>
     </w:p>
     <w:p>
       <w:pPr>
@@ -6335,15 +5259,10 @@
           <w:ilvl w:val="1"/>
           <w:numId w:val="20"/>
         </w:numPr>
-        <w:rPr>
-          <w:ins w:id="211" w:author="Котлицкий Сергей Андреевич" w:date="2019-11-25T13:42:00Z"/>
-        </w:rPr>
-      </w:pPr>
-      <w:ins w:id="212" w:author="Котлицкий Сергей Андреевич" w:date="2019-11-25T13:42:00Z">
-        <w:r>
-          <w:t>срок выполнения;</w:t>
-        </w:r>
-      </w:ins>
+      </w:pPr>
+      <w:r>
+        <w:t>срок выполнения;</w:t>
+      </w:r>
     </w:p>
     <w:p>
       <w:pPr>
@@ -6352,15 +5271,10 @@
           <w:ilvl w:val="1"/>
           <w:numId w:val="20"/>
         </w:numPr>
-        <w:rPr>
-          <w:ins w:id="213" w:author="Котлицкий Сергей Андреевич" w:date="2019-11-25T13:42:00Z"/>
-        </w:rPr>
-      </w:pPr>
-      <w:ins w:id="214" w:author="Котлицкий Сергей Андреевич" w:date="2019-11-25T13:42:00Z">
-        <w:r>
-          <w:t>список участников;</w:t>
-        </w:r>
-      </w:ins>
+      </w:pPr>
+      <w:r>
+        <w:t>список участников;</w:t>
+      </w:r>
     </w:p>
     <w:p>
       <w:pPr>
@@ -6369,86 +5283,55 @@
           <w:ilvl w:val="1"/>
           <w:numId w:val="20"/>
         </w:numPr>
-        <w:rPr>
-          <w:ins w:id="215" w:author="Котлицкий Сергей Андреевич" w:date="2019-11-25T13:42:00Z"/>
-        </w:rPr>
-      </w:pPr>
-      <w:ins w:id="216" w:author="Котлицкий Сергей Андреевич" w:date="2019-11-25T13:42:00Z">
-        <w:r>
-          <w:t>метки.</w:t>
-        </w:r>
-      </w:ins>
+      </w:pPr>
+      <w:r>
+        <w:t>метки.</w:t>
+      </w:r>
     </w:p>
     <w:p>
       <w:pPr>
         <w:pStyle w:val="a0"/>
-        <w:rPr>
-          <w:ins w:id="217" w:author="Котлицкий Сергей Андреевич" w:date="2019-11-25T13:42:00Z"/>
-        </w:rPr>
-      </w:pPr>
-      <w:ins w:id="218" w:author="Котлицкий Сергей Андреевич" w:date="2019-11-25T13:42:00Z">
-        <w:r>
-          <w:t>создание/редактирование/удаление комментариев к карточкам;</w:t>
-        </w:r>
-      </w:ins>
+      </w:pPr>
+      <w:r>
+        <w:t>создание/редактирование/удаление комментариев к карточкам;</w:t>
+      </w:r>
     </w:p>
     <w:p>
       <w:pPr>
         <w:pStyle w:val="a0"/>
-        <w:rPr>
-          <w:ins w:id="219" w:author="Котлицкий Сергей Андреевич" w:date="2019-11-25T13:42:00Z"/>
-        </w:rPr>
-      </w:pPr>
-      <w:ins w:id="220" w:author="Котлицкий Сергей Андреевич" w:date="2019-11-25T13:42:00Z">
-        <w:r>
-          <w:t>создание/удаление/редактирование интеллект-карт;</w:t>
-        </w:r>
-      </w:ins>
+      </w:pPr>
+      <w:r>
+        <w:t>создание/удаление/редактирование интеллект-карт;</w:t>
+      </w:r>
     </w:p>
     <w:p>
       <w:pPr>
         <w:pStyle w:val="a0"/>
-        <w:rPr>
-          <w:ins w:id="221" w:author="Котлицкий Сергей Андреевич" w:date="2019-11-25T13:42:00Z"/>
-        </w:rPr>
-      </w:pPr>
-      <w:ins w:id="222" w:author="Котлицкий Сергей Андреевич" w:date="2019-11-25T13:42:00Z">
-        <w:r>
-          <w:t>преобразование интеллект-карты в доску. Элементы первого уровня вложенности преобразуются в столбцы, второго – в карточки, третьего – в списки задач;</w:t>
-        </w:r>
-      </w:ins>
+      </w:pPr>
+      <w:r>
+        <w:t>преобразование интеллект-карты в доску. Элементы первого уровня вложенности преобразуются в столбцы, второго – в карточки, третьего – в списки задач;</w:t>
+      </w:r>
     </w:p>
     <w:p>
       <w:pPr>
         <w:pStyle w:val="a0"/>
-        <w:rPr>
-          <w:ins w:id="223" w:author="Котлицкий Сергей Андреевич" w:date="2019-11-25T13:42:00Z"/>
-        </w:rPr>
-      </w:pPr>
-      <w:ins w:id="224" w:author="Котлицкий Сергей Андреевич" w:date="2019-11-25T13:42:00Z">
-        <w:r>
-          <w:t>просмотр информации о команде;</w:t>
-        </w:r>
-      </w:ins>
+      </w:pPr>
+      <w:r>
+        <w:t>просмотр информации о команде;</w:t>
+      </w:r>
     </w:p>
     <w:p>
       <w:pPr>
         <w:pStyle w:val="a0"/>
-        <w:rPr>
-          <w:ins w:id="225" w:author="Котлицкий Сергей Андреевич" w:date="2019-11-25T13:42:00Z"/>
-        </w:rPr>
-      </w:pPr>
-      <w:ins w:id="226" w:author="Котлицкий Сергей Андреевич" w:date="2019-11-25T13:42:00Z">
-        <w:r>
-          <w:t>просмотр содержания доски, к которой прикреплен участник команды.</w:t>
-        </w:r>
-      </w:ins>
+      </w:pPr>
+      <w:r>
+        <w:t>просмотр содержания доски, к которой прикреплен участник команды.</w:t>
+      </w:r>
     </w:p>
     <w:p>
       <w:pPr>
         <w:spacing w:after="160" w:line="259" w:lineRule="auto"/>
         <w:rPr>
-          <w:ins w:id="227" w:author="Котлицкий Сергей Андреевич" w:date="2019-11-25T13:42:00Z"/>
           <w:rFonts w:ascii="Arial" w:hAnsi="Arial" w:cs="Arial"/>
           <w:bCs/>
           <w:caps/>
@@ -6460,42 +5343,27 @@
     <w:p>
       <w:pPr>
         <w:pStyle w:val="a5"/>
-        <w:rPr>
-          <w:ins w:id="228" w:author="Котлицкий Сергей Андреевич" w:date="2019-11-25T13:42:00Z"/>
-        </w:rPr>
-      </w:pPr>
-      <w:ins w:id="229" w:author="Котлицкий Сергей Андреевич" w:date="2019-11-25T13:42:00Z">
-        <w:r>
-          <w:lastRenderedPageBreak/>
-          <w:t>Для администратора команды должны быть реализованы дополнительные функции:</w:t>
-        </w:r>
-      </w:ins>
+      </w:pPr>
+      <w:r>
+        <w:lastRenderedPageBreak/>
+        <w:t>Для администратора команды должны быть реализованы дополнительные функции:</w:t>
+      </w:r>
     </w:p>
     <w:p>
       <w:pPr>
         <w:pStyle w:val="a0"/>
-        <w:rPr>
-          <w:ins w:id="230" w:author="Котлицкий Сергей Андреевич" w:date="2019-11-25T13:42:00Z"/>
-        </w:rPr>
-      </w:pPr>
-      <w:ins w:id="231" w:author="Котлицкий Сергей Андреевич" w:date="2019-11-25T13:42:00Z">
-        <w:r>
-          <w:t>создание доски;</w:t>
-        </w:r>
-      </w:ins>
+      </w:pPr>
+      <w:r>
+        <w:t>создание доски;</w:t>
+      </w:r>
     </w:p>
     <w:p>
       <w:pPr>
         <w:pStyle w:val="a0"/>
-        <w:rPr>
-          <w:ins w:id="232" w:author="Котлицкий Сергей Андреевич" w:date="2019-11-25T13:42:00Z"/>
-        </w:rPr>
-      </w:pPr>
-      <w:ins w:id="233" w:author="Котлицкий Сергей Андреевич" w:date="2019-11-25T13:42:00Z">
-        <w:r>
-          <w:t>редактирование настроек доски;</w:t>
-        </w:r>
-      </w:ins>
+      </w:pPr>
+      <w:r>
+        <w:t>редактирование настроек доски;</w:t>
+      </w:r>
     </w:p>
     <w:p>
       <w:pPr>
@@ -6504,15 +5372,10 @@
           <w:ilvl w:val="1"/>
           <w:numId w:val="20"/>
         </w:numPr>
-        <w:rPr>
-          <w:ins w:id="234" w:author="Котлицкий Сергей Андреевич" w:date="2019-11-25T13:42:00Z"/>
-        </w:rPr>
-      </w:pPr>
-      <w:ins w:id="235" w:author="Котлицкий Сергей Андреевич" w:date="2019-11-25T13:42:00Z">
-        <w:r>
-          <w:t>название доски;</w:t>
-        </w:r>
-      </w:ins>
+      </w:pPr>
+      <w:r>
+        <w:t>название доски;</w:t>
+      </w:r>
     </w:p>
     <w:p>
       <w:pPr>
@@ -6521,28 +5384,18 @@
           <w:ilvl w:val="1"/>
           <w:numId w:val="20"/>
         </w:numPr>
-        <w:rPr>
-          <w:ins w:id="236" w:author="Котлицкий Сергей Андреевич" w:date="2019-11-25T13:42:00Z"/>
-        </w:rPr>
-      </w:pPr>
-      <w:ins w:id="237" w:author="Котлицкий Сергей Андреевич" w:date="2019-11-25T13:42:00Z">
-        <w:r>
-          <w:t>список участников.</w:t>
-        </w:r>
-      </w:ins>
+      </w:pPr>
+      <w:r>
+        <w:t>список участников.</w:t>
+      </w:r>
     </w:p>
     <w:p>
       <w:pPr>
         <w:pStyle w:val="a0"/>
-        <w:rPr>
-          <w:ins w:id="238" w:author="Котлицкий Сергей Андреевич" w:date="2019-11-25T13:42:00Z"/>
-        </w:rPr>
-      </w:pPr>
-      <w:ins w:id="239" w:author="Котлицкий Сергей Андреевич" w:date="2019-11-25T13:42:00Z">
-        <w:r>
-          <w:t>редактирование информации о команде;</w:t>
-        </w:r>
-      </w:ins>
+      </w:pPr>
+      <w:r>
+        <w:t>редактирование информации о команде;</w:t>
+      </w:r>
     </w:p>
     <w:p>
       <w:pPr>
@@ -6551,15 +5404,10 @@
           <w:ilvl w:val="1"/>
           <w:numId w:val="20"/>
         </w:numPr>
-        <w:rPr>
-          <w:ins w:id="240" w:author="Котлицкий Сергей Андреевич" w:date="2019-11-25T13:42:00Z"/>
-        </w:rPr>
-      </w:pPr>
-      <w:ins w:id="241" w:author="Котлицкий Сергей Андреевич" w:date="2019-11-25T13:42:00Z">
-        <w:r>
-          <w:t>название команды;</w:t>
-        </w:r>
-      </w:ins>
+      </w:pPr>
+      <w:r>
+        <w:t>название команды;</w:t>
+      </w:r>
     </w:p>
     <w:p>
       <w:pPr>
@@ -6568,15 +5416,10 @@
           <w:ilvl w:val="1"/>
           <w:numId w:val="20"/>
         </w:numPr>
-        <w:rPr>
-          <w:ins w:id="242" w:author="Котлицкий Сергей Андреевич" w:date="2019-11-25T13:42:00Z"/>
-        </w:rPr>
-      </w:pPr>
-      <w:ins w:id="243" w:author="Котлицкий Сергей Андреевич" w:date="2019-11-25T13:42:00Z">
-        <w:r>
-          <w:t>описание команды;</w:t>
-        </w:r>
-      </w:ins>
+      </w:pPr>
+      <w:r>
+        <w:t>описание команды;</w:t>
+      </w:r>
     </w:p>
     <w:p>
       <w:pPr>
@@ -6585,135 +5428,81 @@
           <w:ilvl w:val="1"/>
           <w:numId w:val="20"/>
         </w:numPr>
-        <w:rPr>
-          <w:ins w:id="244" w:author="Котлицкий Сергей Андреевич" w:date="2019-11-25T13:42:00Z"/>
-        </w:rPr>
-      </w:pPr>
-      <w:ins w:id="245" w:author="Котлицкий Сергей Андреевич" w:date="2019-11-25T13:42:00Z">
-        <w:r>
-          <w:t>список участников.</w:t>
-        </w:r>
-      </w:ins>
+      </w:pPr>
+      <w:r>
+        <w:t>список участников.</w:t>
+      </w:r>
     </w:p>
     <w:p>
       <w:pPr>
         <w:pStyle w:val="a0"/>
-        <w:rPr>
-          <w:ins w:id="246" w:author="Котлицкий Сергей Андреевич" w:date="2019-11-25T13:42:00Z"/>
-        </w:rPr>
-      </w:pPr>
-      <w:ins w:id="247" w:author="Котлицкий Сергей Андреевич" w:date="2019-11-25T13:42:00Z">
-        <w:r>
-          <w:t>редактирование списка участников карточки;</w:t>
-        </w:r>
-      </w:ins>
+      </w:pPr>
+      <w:r>
+        <w:t>редактирование списка участников карточки;</w:t>
+      </w:r>
     </w:p>
     <w:p>
       <w:pPr>
         <w:pStyle w:val="a0"/>
-        <w:rPr>
-          <w:ins w:id="248" w:author="Котлицкий Сергей Андреевич" w:date="2019-11-25T13:42:00Z"/>
-        </w:rPr>
-      </w:pPr>
-      <w:ins w:id="249" w:author="Котлицкий Сергей Андреевич" w:date="2019-11-25T13:42:00Z">
-        <w:r>
-          <w:t>редактирование срока выполнения задачи в карточке.</w:t>
-        </w:r>
-      </w:ins>
+      </w:pPr>
+      <w:r>
+        <w:t>редактирование срока выполнения задачи в карточке.</w:t>
+      </w:r>
     </w:p>
     <w:p>
       <w:pPr>
         <w:pStyle w:val="a0"/>
-        <w:rPr>
-          <w:ins w:id="250" w:author="Котлицкий Сергей Андреевич" w:date="2019-11-25T13:42:00Z"/>
-        </w:rPr>
-      </w:pPr>
-      <w:ins w:id="251" w:author="Котлицкий Сергей Андреевич" w:date="2019-11-25T13:42:00Z">
-        <w:r>
-          <w:t>просмотр всех досок команды;</w:t>
-        </w:r>
-      </w:ins>
+      </w:pPr>
+      <w:r>
+        <w:t>просмотр всех досок команды;</w:t>
+      </w:r>
     </w:p>
     <w:p>
       <w:pPr>
         <w:pStyle w:val="a5"/>
-        <w:rPr>
-          <w:ins w:id="252" w:author="Котлицкий Сергей Андреевич" w:date="2019-11-25T13:42:00Z"/>
-        </w:rPr>
-      </w:pPr>
-      <w:ins w:id="253" w:author="Котлицкий Сергей Андреевич" w:date="2019-11-25T13:42:00Z">
-        <w:r>
-          <w:t>На основе функциональных требований были составлены функциональные модели системы:</w:t>
-        </w:r>
-      </w:ins>
+      </w:pPr>
+      <w:r>
+        <w:t>На основе функциональных требований были составлены функциональные модели системы:</w:t>
+      </w:r>
     </w:p>
     <w:p>
       <w:pPr>
         <w:pStyle w:val="a0"/>
-        <w:rPr>
-          <w:ins w:id="254" w:author="Котлицкий Сергей Андреевич" w:date="2019-11-25T13:42:00Z"/>
-        </w:rPr>
-      </w:pPr>
-      <w:ins w:id="255" w:author="Котлицкий Сергей Андреевич" w:date="2019-11-25T13:42:00Z">
-        <w:r>
-          <w:t>диаграмма вариантов использования (Рисунок 1);</w:t>
-        </w:r>
-      </w:ins>
+      </w:pPr>
+      <w:r>
+        <w:t>диаграмма вариантов использования (Рисунок 1);</w:t>
+      </w:r>
     </w:p>
     <w:p>
       <w:pPr>
         <w:pStyle w:val="a0"/>
       </w:pPr>
-      <w:ins w:id="256" w:author="Котлицкий Сергей Андреевич" w:date="2019-11-25T13:42:00Z">
-        <w:r>
-          <w:rPr>
-            <w:lang w:val="en-US"/>
-          </w:rPr>
-          <w:t>idef0</w:t>
-        </w:r>
-        <w:r>
-          <w:t xml:space="preserve"> диаграмма (Рисунок 2-4);</w:t>
-        </w:r>
-      </w:ins>
+      <w:r>
+        <w:rPr>
+          <w:lang w:val="en-US"/>
+        </w:rPr>
+        <w:t>idef0</w:t>
+      </w:r>
+      <w:r>
+        <w:t xml:space="preserve"> диаграмма (Рисунок 2-4);</w:t>
+      </w:r>
     </w:p>
     <w:p>
       <w:pPr>
         <w:pStyle w:val="a0"/>
-        <w:rPr>
-          <w:ins w:id="257" w:author="Котлицкий Сергей Андреевич" w:date="2019-11-25T13:45:00Z"/>
-        </w:rPr>
-      </w:pPr>
-      <w:ins w:id="258" w:author="Котлицкий Сергей Андреевич" w:date="2019-11-25T13:42:00Z">
-        <w:r>
-          <w:t>диаграмма последовательностей (Рисунок 5).</w:t>
-        </w:r>
-      </w:ins>
-    </w:p>
-    <w:p>
-      <w:pPr>
-        <w:rPr>
-          <w:ins w:id="259" w:author="Котлицкий Сергей Андреевич" w:date="2019-11-25T13:45:00Z"/>
-        </w:rPr>
-      </w:pPr>
-      <w:ins w:id="260" w:author="Котлицкий Сергей Андреевич" w:date="2019-11-25T13:45:00Z">
-        <w:r>
-          <w:br w:type="page"/>
-        </w:r>
-      </w:ins>
+      </w:pPr>
+      <w:r>
+        <w:t>диаграмма последовательностей (Рисунок 5).</w:t>
+      </w:r>
+    </w:p>
+    <w:p>
+      <w:r>
+        <w:br w:type="page"/>
+      </w:r>
     </w:p>
     <w:p>
       <w:pPr>
         <w:spacing w:before="240" w:line="360" w:lineRule="auto"/>
-        <w:rPr>
-          <w:ins w:id="261" w:author="Котлицкий Сергей Андреевич" w:date="2019-11-25T13:43:00Z"/>
-        </w:rPr>
-        <w:pPrChange w:id="262" w:author="Котлицкий Сергей Андреевич" w:date="2019-11-25T13:46:00Z">
-          <w:pPr>
-            <w:spacing w:before="240" w:line="360" w:lineRule="auto"/>
-            <w:ind w:firstLine="709"/>
-            <w:jc w:val="both"/>
-          </w:pPr>
-        </w:pPrChange>
       </w:pPr>
       <w:r>
         <w:rPr>
@@ -6768,59 +5557,39 @@
         <w:spacing w:line="360" w:lineRule="auto"/>
         <w:jc w:val="center"/>
         <w:rPr>
-          <w:ins w:id="263" w:author="Котлицкий Сергей Андреевич" w:date="2019-11-25T13:46:00Z"/>
           <w:i/>
           <w:sz w:val="28"/>
         </w:rPr>
       </w:pPr>
-      <w:ins w:id="264" w:author="Котлицкий Сергей Андреевич" w:date="2019-11-25T13:46:00Z">
-        <w:r>
-          <w:rPr>
-            <w:i/>
-            <w:sz w:val="28"/>
-          </w:rPr>
-          <w:t xml:space="preserve">Рисунок </w:t>
-        </w:r>
-        <w:r>
-          <w:rPr>
-            <w:i/>
-            <w:sz w:val="28"/>
-            <w:rPrChange w:id="265" w:author="Котлицкий Сергей Андреевич" w:date="2019-11-25T13:46:00Z">
-              <w:rPr>
-                <w:i/>
-                <w:sz w:val="28"/>
-                <w:lang w:val="en-US"/>
-              </w:rPr>
-            </w:rPrChange>
-          </w:rPr>
-          <w:t>1</w:t>
-        </w:r>
-        <w:r>
-          <w:rPr>
-            <w:i/>
-            <w:sz w:val="28"/>
-          </w:rPr>
-          <w:t xml:space="preserve"> Диаграмма вариантов использования</w:t>
-        </w:r>
-      </w:ins>
-    </w:p>
-    <w:p>
-      <w:pPr>
-        <w:rPr>
-          <w:ins w:id="266" w:author="Котлицкий Сергей Андреевич" w:date="2019-11-25T13:46:00Z"/>
-        </w:rPr>
-      </w:pPr>
-      <w:ins w:id="267" w:author="Котлицкий Сергей Андреевич" w:date="2019-11-25T13:43:00Z">
-        <w:r>
-          <w:br w:type="page"/>
-        </w:r>
-      </w:ins>
-    </w:p>
-    <w:p>
-      <w:pPr>
-        <w:rPr>
-          <w:ins w:id="268" w:author="Котлицкий Сергей Андреевич" w:date="2019-11-25T13:44:00Z"/>
-        </w:rPr>
+      <w:r>
+        <w:rPr>
+          <w:i/>
+          <w:sz w:val="28"/>
+        </w:rPr>
+        <w:t xml:space="preserve">Рисунок </w:t>
+      </w:r>
+      <w:r>
+        <w:rPr>
+          <w:i/>
+          <w:sz w:val="28"/>
+        </w:rPr>
+        <w:t>1</w:t>
+      </w:r>
+      <w:r>
+        <w:rPr>
+          <w:i/>
+          <w:sz w:val="28"/>
+        </w:rPr>
+        <w:t xml:space="preserve"> Диаграмма вариантов использования</w:t>
+      </w:r>
+    </w:p>
+    <w:p>
+      <w:r>
+        <w:br w:type="page"/>
+      </w:r>
+    </w:p>
+    <w:p>
+      <w:pPr>
         <w:sectPr>
           <w:pgSz w:w="11901" w:h="16817"/>
           <w:pgMar w:top="1134" w:right="851" w:bottom="1134" w:left="1701" w:header="709" w:footer="709" w:gutter="0"/>
@@ -6835,21 +5604,18 @@
         <w:spacing w:after="160" w:line="259" w:lineRule="auto"/>
         <w:jc w:val="center"/>
         <w:rPr>
-          <w:ins w:id="269" w:author="Котлицкий Сергей Андреевич" w:date="2019-11-25T13:47:00Z"/>
           <w:color w:val="000000"/>
           <w:sz w:val="28"/>
           <w:szCs w:val="28"/>
           <w:lang w:val="en-US" w:eastAsia="ru-RU"/>
         </w:rPr>
       </w:pPr>
-      <w:commentRangeStart w:id="270"/>
-      <w:commentRangeEnd w:id="270"/>
-      <w:ins w:id="271" w:author="Котлицкий Сергей Андреевич" w:date="2019-11-25T13:47:00Z">
-        <w:r>
-          <w:lastRenderedPageBreak/>
-          <w:commentReference w:id="270"/>
-        </w:r>
-      </w:ins>
+      <w:commentRangeStart w:id="1"/>
+      <w:commentRangeEnd w:id="1"/>
+      <w:r>
+        <w:lastRenderedPageBreak/>
+        <w:commentReference w:id="1"/>
+      </w:r>
       <w:r>
         <w:rPr>
           <w:noProof/>
@@ -6902,56 +5668,52 @@
         <w:spacing w:line="360" w:lineRule="auto"/>
         <w:jc w:val="center"/>
         <w:rPr>
-          <w:ins w:id="272" w:author="Котлицкий Сергей Андреевич" w:date="2019-11-25T13:47:00Z"/>
           <w:i/>
         </w:rPr>
       </w:pPr>
-      <w:ins w:id="273" w:author="Котлицкий Сергей Андреевич" w:date="2019-11-25T13:47:00Z">
-        <w:r>
-          <w:rPr>
-            <w:i/>
-            <w:sz w:val="28"/>
-          </w:rPr>
-          <w:t xml:space="preserve">Рисунок </w:t>
-        </w:r>
-        <w:r>
-          <w:rPr>
-            <w:i/>
-            <w:sz w:val="28"/>
-            <w:lang w:val="en-US"/>
-          </w:rPr>
-          <w:t>2</w:t>
-        </w:r>
-        <w:r>
-          <w:rPr>
-            <w:i/>
-            <w:sz w:val="28"/>
-          </w:rPr>
-          <w:t xml:space="preserve"> </w:t>
-        </w:r>
-        <w:r>
-          <w:rPr>
-            <w:i/>
-            <w:sz w:val="28"/>
-            <w:lang w:val="en-US"/>
-          </w:rPr>
-          <w:t xml:space="preserve">IDEF0 </w:t>
-        </w:r>
-        <w:r>
-          <w:rPr>
-            <w:i/>
-            <w:sz w:val="28"/>
-          </w:rPr>
-          <w:t>диаграмма</w:t>
-        </w:r>
-      </w:ins>
+      <w:r>
+        <w:rPr>
+          <w:i/>
+          <w:sz w:val="28"/>
+        </w:rPr>
+        <w:t xml:space="preserve">Рисунок </w:t>
+      </w:r>
+      <w:r>
+        <w:rPr>
+          <w:i/>
+          <w:sz w:val="28"/>
+          <w:lang w:val="en-US"/>
+        </w:rPr>
+        <w:t>2</w:t>
+      </w:r>
+      <w:r>
+        <w:rPr>
+          <w:i/>
+          <w:sz w:val="28"/>
+        </w:rPr>
+        <w:t xml:space="preserve"> </w:t>
+      </w:r>
+      <w:r>
+        <w:rPr>
+          <w:i/>
+          <w:sz w:val="28"/>
+          <w:lang w:val="en-US"/>
+        </w:rPr>
+        <w:t xml:space="preserve">IDEF0 </w:t>
+      </w:r>
+      <w:r>
+        <w:rPr>
+          <w:i/>
+          <w:sz w:val="28"/>
+        </w:rPr>
+        <w:t>диаграмма</w:t>
+      </w:r>
     </w:p>
     <w:p>
       <w:pPr>
         <w:ind w:left="1134" w:hanging="283"/>
         <w:jc w:val="center"/>
         <w:rPr>
-          <w:ins w:id="274" w:author="Котлицкий Сергей Андреевич" w:date="2019-11-25T13:47:00Z"/>
           <w:lang w:val="en-US"/>
         </w:rPr>
       </w:pPr>
@@ -7002,56 +5764,48 @@
           </wp:inline>
         </w:drawing>
       </w:r>
-      <w:commentRangeStart w:id="275"/>
-      <w:commentRangeEnd w:id="275"/>
-      <w:ins w:id="276" w:author="Котлицкий Сергей Андреевич" w:date="2019-11-25T13:47:00Z">
-        <w:r>
-          <w:commentReference w:id="275"/>
-        </w:r>
-      </w:ins>
+      <w:commentRangeStart w:id="2"/>
+      <w:commentRangeEnd w:id="2"/>
+      <w:r>
+        <w:commentReference w:id="2"/>
+      </w:r>
     </w:p>
     <w:p>
       <w:pPr>
         <w:spacing w:line="360" w:lineRule="auto"/>
         <w:jc w:val="center"/>
         <w:rPr>
-          <w:ins w:id="277" w:author="Котлицкий Сергей Андреевич" w:date="2019-11-25T13:47:00Z"/>
           <w:i/>
           <w:sz w:val="28"/>
         </w:rPr>
       </w:pPr>
-      <w:ins w:id="278" w:author="Котлицкий Сергей Андреевич" w:date="2019-11-25T13:47:00Z">
-        <w:r>
-          <w:rPr>
-            <w:i/>
-            <w:sz w:val="28"/>
-          </w:rPr>
-          <w:t>Рисунок 3</w:t>
-        </w:r>
-        <w:r>
-          <w:rPr>
-            <w:i/>
-            <w:sz w:val="28"/>
-            <w:lang w:val="en-US"/>
-          </w:rPr>
-          <w:t xml:space="preserve"> IDEF0 </w:t>
-        </w:r>
-        <w:r>
-          <w:rPr>
-            <w:i/>
-            <w:sz w:val="28"/>
-          </w:rPr>
-          <w:t>диаграмма</w:t>
-        </w:r>
-      </w:ins>
+      <w:r>
+        <w:rPr>
+          <w:i/>
+          <w:sz w:val="28"/>
+        </w:rPr>
+        <w:t>Рисунок 3</w:t>
+      </w:r>
+      <w:r>
+        <w:rPr>
+          <w:i/>
+          <w:sz w:val="28"/>
+          <w:lang w:val="en-US"/>
+        </w:rPr>
+        <w:t xml:space="preserve"> IDEF0 </w:t>
+      </w:r>
+      <w:r>
+        <w:rPr>
+          <w:i/>
+          <w:sz w:val="28"/>
+        </w:rPr>
+        <w:t>диаграмма</w:t>
+      </w:r>
     </w:p>
     <w:p>
       <w:pPr>
         <w:spacing w:after="160" w:line="259" w:lineRule="auto"/>
         <w:jc w:val="center"/>
-        <w:rPr>
-          <w:ins w:id="279" w:author="Котлицкий Сергей Андреевич" w:date="2019-11-25T13:47:00Z"/>
-        </w:rPr>
       </w:pPr>
       <w:r>
         <w:rPr>
@@ -7105,7 +5859,6 @@
       <w:pPr>
         <w:jc w:val="center"/>
         <w:rPr>
-          <w:ins w:id="280" w:author="Котлицкий Сергей Андреевич" w:date="2019-11-25T13:48:00Z"/>
           <w:i/>
           <w:sz w:val="28"/>
         </w:rPr>
@@ -7117,99 +5870,86 @@
           <w:docGrid w:linePitch="360"/>
         </w:sectPr>
       </w:pPr>
-      <w:ins w:id="281" w:author="Котлицкий Сергей Андреевич" w:date="2019-11-25T13:47:00Z">
-        <w:r>
-          <w:rPr>
-            <w:i/>
-            <w:sz w:val="28"/>
-          </w:rPr>
-          <w:t xml:space="preserve">Рисунок 4 </w:t>
-        </w:r>
-        <w:r>
-          <w:rPr>
-            <w:i/>
-            <w:sz w:val="28"/>
-            <w:lang w:val="en-US"/>
-          </w:rPr>
-          <w:t xml:space="preserve">IDEF0 </w:t>
-        </w:r>
-        <w:r>
-          <w:rPr>
-            <w:i/>
-            <w:sz w:val="28"/>
-          </w:rPr>
-          <w:t>диаграмма</w:t>
-        </w:r>
-      </w:ins>
+      <w:r>
+        <w:rPr>
+          <w:i/>
+          <w:sz w:val="28"/>
+        </w:rPr>
+        <w:t xml:space="preserve">Рисунок 4 </w:t>
+      </w:r>
+      <w:r>
+        <w:rPr>
+          <w:i/>
+          <w:sz w:val="28"/>
+          <w:lang w:val="en-US"/>
+        </w:rPr>
+        <w:t xml:space="preserve">IDEF0 </w:t>
+      </w:r>
+      <w:r>
+        <w:rPr>
+          <w:i/>
+          <w:sz w:val="28"/>
+        </w:rPr>
+        <w:t>диаграмма</w:t>
+      </w:r>
     </w:p>
     <w:p>
       <w:pPr>
         <w:jc w:val="center"/>
-        <w:rPr>
-          <w:ins w:id="282" w:author="Котлицкий Сергей Андреевич" w:date="2019-11-25T13:43:00Z"/>
-        </w:rPr>
-        <w:pPrChange w:id="283" w:author="Котлицкий Сергей Андреевич" w:date="2019-11-25T13:47:00Z">
-          <w:pPr/>
-        </w:pPrChange>
       </w:pPr>
     </w:p>
     <w:p>
       <w:pPr>
         <w:ind w:left="567"/>
-        <w:rPr>
-          <w:ins w:id="284" w:author="Котлицкий Сергей Андреевич" w:date="2019-11-25T13:48:00Z"/>
-        </w:rPr>
-      </w:pPr>
-      <w:ins w:id="285" w:author="Котлицкий Сергей Андреевич" w:date="2019-11-25T13:48:00Z">
-        <w:r>
-          <w:rPr>
-            <w:noProof/>
-          </w:rPr>
-          <w:drawing>
-            <wp:inline distT="0" distB="0" distL="0" distR="0" wp14:anchorId="6CC78CF9" wp14:editId="144DDD09">
-              <wp:extent cx="5104765" cy="8459470"/>
-              <wp:effectExtent l="0" t="0" r="635" b="0"/>
-              <wp:docPr id="4" name="Picture 4"/>
-              <wp:cNvGraphicFramePr>
-                <a:graphicFrameLocks xmlns:a="http://schemas.openxmlformats.org/drawingml/2006/main" noChangeAspect="1"/>
-              </wp:cNvGraphicFramePr>
-              <a:graphic xmlns:a="http://schemas.openxmlformats.org/drawingml/2006/main">
-                <a:graphicData uri="http://schemas.openxmlformats.org/drawingml/2006/picture">
-                  <pic:pic xmlns:pic="http://schemas.openxmlformats.org/drawingml/2006/picture">
-                    <pic:nvPicPr>
-                      <pic:cNvPr id="4" name="Picture 4"/>
-                      <pic:cNvPicPr>
-                        <a:picLocks noChangeAspect="1"/>
-                      </pic:cNvPicPr>
-                    </pic:nvPicPr>
-                    <pic:blipFill>
-                      <a:blip r:embed="rId18">
-                        <a:extLst>
-                          <a:ext uri="{28A0092B-C50C-407E-A947-70E740481C1C}">
-                            <a14:useLocalDpi xmlns:a14="http://schemas.microsoft.com/office/drawing/2010/main" val="0"/>
-                          </a:ext>
-                        </a:extLst>
-                      </a:blip>
-                      <a:stretch>
-                        <a:fillRect/>
-                      </a:stretch>
-                    </pic:blipFill>
-                    <pic:spPr>
-                      <a:xfrm>
-                        <a:off x="0" y="0"/>
-                        <a:ext cx="5104765" cy="8459470"/>
-                      </a:xfrm>
-                      <a:prstGeom prst="rect">
-                        <a:avLst/>
-                      </a:prstGeom>
-                    </pic:spPr>
-                  </pic:pic>
-                </a:graphicData>
-              </a:graphic>
-            </wp:inline>
-          </w:drawing>
-        </w:r>
-      </w:ins>
+      </w:pPr>
+      <w:r>
+        <w:rPr>
+          <w:noProof/>
+        </w:rPr>
+        <w:drawing>
+          <wp:inline distT="0" distB="0" distL="0" distR="0" wp14:anchorId="6CC78CF9" wp14:editId="144DDD09">
+            <wp:extent cx="5104765" cy="8459470"/>
+            <wp:effectExtent l="0" t="0" r="635" b="0"/>
+            <wp:docPr id="4" name="Picture 4"/>
+            <wp:cNvGraphicFramePr>
+              <a:graphicFrameLocks xmlns:a="http://schemas.openxmlformats.org/drawingml/2006/main" noChangeAspect="1"/>
+            </wp:cNvGraphicFramePr>
+            <a:graphic xmlns:a="http://schemas.openxmlformats.org/drawingml/2006/main">
+              <a:graphicData uri="http://schemas.openxmlformats.org/drawingml/2006/picture">
+                <pic:pic xmlns:pic="http://schemas.openxmlformats.org/drawingml/2006/picture">
+                  <pic:nvPicPr>
+                    <pic:cNvPr id="4" name="Picture 4"/>
+                    <pic:cNvPicPr>
+                      <a:picLocks noChangeAspect="1"/>
+                    </pic:cNvPicPr>
+                  </pic:nvPicPr>
+                  <pic:blipFill>
+                    <a:blip r:embed="rId18">
+                      <a:extLst>
+                        <a:ext uri="{28A0092B-C50C-407E-A947-70E740481C1C}">
+                          <a14:useLocalDpi xmlns:a14="http://schemas.microsoft.com/office/drawing/2010/main" val="0"/>
+                        </a:ext>
+                      </a:extLst>
+                    </a:blip>
+                    <a:stretch>
+                      <a:fillRect/>
+                    </a:stretch>
+                  </pic:blipFill>
+                  <pic:spPr>
+                    <a:xfrm>
+                      <a:off x="0" y="0"/>
+                      <a:ext cx="5104765" cy="8459470"/>
+                    </a:xfrm>
+                    <a:prstGeom prst="rect">
+                      <a:avLst/>
+                    </a:prstGeom>
+                  </pic:spPr>
+                </pic:pic>
+              </a:graphicData>
+            </a:graphic>
+          </wp:inline>
+        </w:drawing>
+      </w:r>
     </w:p>
     <w:p>
       <w:pPr>
@@ -7220,68 +5960,48 @@
           <w:sz w:val="28"/>
         </w:rPr>
       </w:pPr>
-      <w:ins w:id="286" w:author="Котлицкий Сергей Андреевич" w:date="2019-11-25T13:48:00Z">
-        <w:r>
-          <w:rPr>
-            <w:i/>
-            <w:sz w:val="28"/>
-          </w:rPr>
-          <w:t>Рисунок 5 Диаграмма последовательностей</w:t>
-        </w:r>
-      </w:ins>
+      <w:r>
+        <w:rPr>
+          <w:i/>
+          <w:sz w:val="28"/>
+        </w:rPr>
+        <w:t>Рисунок 5 Диаграмма последовательностей</w:t>
+      </w:r>
     </w:p>
     <w:p>
       <w:pPr>
         <w:spacing w:line="360" w:lineRule="auto"/>
         <w:jc w:val="center"/>
         <w:rPr>
-          <w:ins w:id="287" w:author="Котлицкий Сергей Андреевич" w:date="2019-11-25T13:48:00Z"/>
           <w:i/>
           <w:sz w:val="28"/>
         </w:rPr>
       </w:pPr>
-      <w:bookmarkStart w:id="288" w:name="_GoBack"/>
-      <w:bookmarkEnd w:id="288"/>
     </w:p>
     <w:p>
       <w:pPr>
         <w:pStyle w:val="1"/>
-        <w:rPr>
-          <w:ins w:id="289" w:author="Котлицкий Сергей Андреевич" w:date="2019-11-25T13:48:00Z"/>
-        </w:rPr>
-      </w:pPr>
-      <w:ins w:id="290" w:author="Котлицкий Сергей Андреевич" w:date="2019-11-25T13:48:00Z">
-        <w:r>
-          <w:lastRenderedPageBreak/>
-          <w:t>выбор модели жизненного цикла</w:t>
-        </w:r>
-      </w:ins>
+      </w:pPr>
+      <w:r>
+        <w:lastRenderedPageBreak/>
+        <w:t>выбор модели жизненного цикла</w:t>
+      </w:r>
     </w:p>
     <w:p>
       <w:pPr>
         <w:pStyle w:val="a5"/>
-        <w:rPr>
-          <w:ins w:id="291" w:author="Котлицкий Сергей Андреевич" w:date="2019-11-25T13:48:00Z"/>
-        </w:rPr>
-      </w:pPr>
-      <w:ins w:id="292" w:author="Котлицкий Сергей Андреевич" w:date="2019-11-25T13:48:00Z">
-        <w:r>
-          <w:t>Разработка системы планируется в несколько этапов: сначала внедрение базового функционала, затем постепенное наращивание дополнительного. Без базового функционала отсутствует возможность разрабатывать дополнительный, так как при просчетах в базовом функционале системы необходимо перестраивать всю систему.</w:t>
-        </w:r>
-      </w:ins>
+      </w:pPr>
+      <w:r>
+        <w:t>Разработка системы планируется в несколько этапов: сначала внедрение базового функционала, затем постепенное наращивание дополнительного. Без базового функционала отсутствует возможность разрабатывать дополнительный, так как при просчетах в базовом функционале системы необходимо перестраивать всю систему.</w:t>
+      </w:r>
     </w:p>
     <w:p>
       <w:pPr>
         <w:pStyle w:val="a5"/>
-        <w:rPr>
-          <w:ins w:id="293" w:author="Котлицкий Сергей Андреевич" w:date="2019-11-25T13:48:00Z"/>
-        </w:rPr>
-      </w:pPr>
-      <w:ins w:id="294" w:author="Котлицкий Сергей Андреевич" w:date="2019-11-25T13:48:00Z">
-        <w:r>
-          <w:t>При выборе модели жизненного цикла программного обеспечения подразумевается, что при разработке проекта есть команда, состоящая из следующих лиц:</w:t>
-        </w:r>
-      </w:ins>
+      </w:pPr>
+      <w:r>
+        <w:t>При выборе модели жизненного цикла программного обеспечения подразумевается, что при разработке проекта есть команда, состоящая из следующих лиц:</w:t>
+      </w:r>
     </w:p>
     <w:p>
       <w:pPr>
@@ -7290,18 +6010,13 @@
           <w:ilvl w:val="0"/>
           <w:numId w:val="26"/>
         </w:numPr>
-        <w:rPr>
-          <w:ins w:id="295" w:author="Котлицкий Сергей Андреевич" w:date="2019-11-25T13:48:00Z"/>
-        </w:rPr>
-      </w:pPr>
-      <w:ins w:id="296" w:author="Котлицкий Сергей Андреевич" w:date="2019-11-25T13:48:00Z">
-        <w:r>
-          <w:t>Руководит</w:t>
-        </w:r>
-        <w:r>
-          <w:t>ель проекта.</w:t>
-        </w:r>
-      </w:ins>
+      </w:pPr>
+      <w:r>
+        <w:t>Руководит</w:t>
+      </w:r>
+      <w:r>
+        <w:t>ель проекта.</w:t>
+      </w:r>
     </w:p>
     <w:p>
       <w:pPr>
@@ -7310,15 +6025,10 @@
           <w:ilvl w:val="0"/>
           <w:numId w:val="26"/>
         </w:numPr>
-        <w:rPr>
-          <w:ins w:id="297" w:author="Котлицкий Сергей Андреевич" w:date="2019-11-25T13:48:00Z"/>
-        </w:rPr>
-      </w:pPr>
-      <w:ins w:id="298" w:author="Котлицкий Сергей Андреевич" w:date="2019-11-25T13:48:00Z">
-        <w:r>
-          <w:t>Проектировщик подсистем.</w:t>
-        </w:r>
-      </w:ins>
+      </w:pPr>
+      <w:r>
+        <w:t>Проектировщик подсистем.</w:t>
+      </w:r>
     </w:p>
     <w:p>
       <w:pPr>
@@ -7327,15 +6037,10 @@
           <w:ilvl w:val="0"/>
           <w:numId w:val="26"/>
         </w:numPr>
-        <w:rPr>
-          <w:ins w:id="299" w:author="Котлицкий Сергей Андреевич" w:date="2019-11-25T13:48:00Z"/>
-        </w:rPr>
-      </w:pPr>
-      <w:ins w:id="300" w:author="Котлицкий Сергей Андреевич" w:date="2019-11-25T13:48:00Z">
-        <w:r>
-          <w:t>Разработчики.</w:t>
-        </w:r>
-      </w:ins>
+      </w:pPr>
+      <w:r>
+        <w:t>Разработчики.</w:t>
+      </w:r>
     </w:p>
     <w:p>
       <w:pPr>
@@ -7344,34 +6049,24 @@
           <w:ilvl w:val="0"/>
           <w:numId w:val="26"/>
         </w:numPr>
-        <w:rPr>
-          <w:ins w:id="301" w:author="Котлицкий Сергей Андреевич" w:date="2019-11-25T13:48:00Z"/>
-        </w:rPr>
       </w:pPr>
       <w:proofErr w:type="spellStart"/>
-      <w:ins w:id="302" w:author="Котлицкий Сергей Андреевич" w:date="2019-11-25T13:48:00Z">
-        <w:r>
-          <w:t>Тестировщик</w:t>
-        </w:r>
-        <w:proofErr w:type="spellEnd"/>
-        <w:r>
-          <w:t>.</w:t>
-        </w:r>
-      </w:ins>
+      <w:r>
+        <w:t>Тестировщик</w:t>
+      </w:r>
+      <w:proofErr w:type="spellEnd"/>
+      <w:r>
+        <w:t>.</w:t>
+      </w:r>
     </w:p>
     <w:p>
       <w:pPr>
         <w:pStyle w:val="a5"/>
-        <w:rPr>
-          <w:ins w:id="303" w:author="Котлицкий Сергей Андреевич" w:date="2019-11-25T13:48:00Z"/>
-        </w:rPr>
-      </w:pPr>
-      <w:commentRangeStart w:id="304"/>
-      <w:ins w:id="305" w:author="Котлицкий Сергей Андреевич" w:date="2019-11-25T13:48:00Z">
-        <w:r>
-          <w:t xml:space="preserve">Исходя из того, что есть команда разработчиков, а также, что при разработке будет использоваться постепенное наращивание функционала выберем </w:t>
-        </w:r>
-      </w:ins>
+      </w:pPr>
+      <w:commentRangeStart w:id="3"/>
+      <w:r>
+        <w:t xml:space="preserve">Исходя из того, что есть команда разработчиков, а также, что при разработке будет использоваться постепенное наращивание функционала выберем </w:t>
+      </w:r>
       <w:r>
         <w:t>модификаци</w:t>
       </w:r>
@@ -7395,99 +6090,89 @@
       <w:r>
         <w:t>ую</w:t>
       </w:r>
-      <w:ins w:id="306" w:author="Котлицкий Сергей Андреевич" w:date="2019-11-25T13:48:00Z">
-        <w:r>
-          <w:t xml:space="preserve"> модель жизненного цикла программного обеспечения (Рисунок 6).</w:t>
-        </w:r>
-        <w:commentRangeEnd w:id="304"/>
-        <w:r>
-          <w:commentReference w:id="304"/>
-        </w:r>
-      </w:ins>
+      <w:r>
+        <w:t xml:space="preserve"> модель жизненного цикла программного обеспечения (Рисунок 6).</w:t>
+      </w:r>
+      <w:commentRangeEnd w:id="3"/>
+      <w:r>
+        <w:commentReference w:id="3"/>
+      </w:r>
     </w:p>
     <w:p>
       <w:pPr>
         <w:jc w:val="center"/>
-        <w:rPr>
-          <w:ins w:id="307" w:author="Котлицкий Сергей Андреевич" w:date="2019-11-25T13:48:00Z"/>
-        </w:rPr>
-      </w:pPr>
-      <w:ins w:id="308" w:author="Котлицкий Сергей Андреевич" w:date="2019-11-25T13:48:00Z">
-        <w:r>
-          <w:lastRenderedPageBreak/>
-          <w:fldChar w:fldCharType="begin"/>
-        </w:r>
-        <w:r>
-          <w:instrText xml:space="preserve"> INCLUDEPICTURE "https://www.intuit.ru/EDI/29_01_15_1/1422483486-25286/tutorial/105/objects/9/files/9-1.gif" \* MERGEFORMATINET </w:instrText>
-        </w:r>
-        <w:r>
-          <w:fldChar w:fldCharType="separate"/>
-        </w:r>
-        <w:r>
-          <w:rPr>
-            <w:noProof/>
-          </w:rPr>
-          <w:drawing>
-            <wp:inline distT="0" distB="0" distL="0" distR="0" wp14:anchorId="657A316B" wp14:editId="1BC6B9E7">
-              <wp:extent cx="5000625" cy="5996940"/>
-              <wp:effectExtent l="0" t="0" r="3175" b="0"/>
-              <wp:docPr id="3" name="Picture 3" descr="Похожее изображение"/>
-              <wp:cNvGraphicFramePr>
-                <a:graphicFrameLocks xmlns:a="http://schemas.openxmlformats.org/drawingml/2006/main" noChangeAspect="1"/>
-              </wp:cNvGraphicFramePr>
-              <a:graphic xmlns:a="http://schemas.openxmlformats.org/drawingml/2006/main">
-                <a:graphicData uri="http://schemas.openxmlformats.org/drawingml/2006/picture">
-                  <pic:pic xmlns:pic="http://schemas.openxmlformats.org/drawingml/2006/picture">
-                    <pic:nvPicPr>
-                      <pic:cNvPr id="3" name="Picture 3" descr="Похожее изображение"/>
-                      <pic:cNvPicPr>
-                        <a:picLocks noChangeAspect="1" noChangeArrowheads="1"/>
-                      </pic:cNvPicPr>
-                    </pic:nvPicPr>
-                    <pic:blipFill>
-                      <a:blip r:embed="rId19">
-                        <a:extLst>
-                          <a:ext uri="{28A0092B-C50C-407E-A947-70E740481C1C}">
-                            <a14:useLocalDpi xmlns:a14="http://schemas.microsoft.com/office/drawing/2010/main" val="0"/>
-                          </a:ext>
-                        </a:extLst>
-                      </a:blip>
-                      <a:srcRect/>
-                      <a:stretch>
-                        <a:fillRect/>
-                      </a:stretch>
-                    </pic:blipFill>
-                    <pic:spPr>
-                      <a:xfrm>
-                        <a:off x="0" y="0"/>
-                        <a:ext cx="5021423" cy="6022177"/>
-                      </a:xfrm>
-                      <a:prstGeom prst="rect">
-                        <a:avLst/>
-                      </a:prstGeom>
+      </w:pPr>
+      <w:r>
+        <w:lastRenderedPageBreak/>
+        <w:fldChar w:fldCharType="begin"/>
+      </w:r>
+      <w:r>
+        <w:instrText xml:space="preserve"> INCLUDEPICTURE "https://www.intuit.ru/EDI/29_01_15_1/1422483486-25286/tutorial/105/objects/9/files/9-1.gif" \* MERGEFORMATINET </w:instrText>
+      </w:r>
+      <w:r>
+        <w:fldChar w:fldCharType="separate"/>
+      </w:r>
+      <w:r>
+        <w:rPr>
+          <w:noProof/>
+        </w:rPr>
+        <w:drawing>
+          <wp:inline distT="0" distB="0" distL="0" distR="0" wp14:anchorId="657A316B" wp14:editId="1BC6B9E7">
+            <wp:extent cx="5000625" cy="5996940"/>
+            <wp:effectExtent l="0" t="0" r="3175" b="0"/>
+            <wp:docPr id="3" name="Picture 3" descr="Похожее изображение"/>
+            <wp:cNvGraphicFramePr>
+              <a:graphicFrameLocks xmlns:a="http://schemas.openxmlformats.org/drawingml/2006/main" noChangeAspect="1"/>
+            </wp:cNvGraphicFramePr>
+            <a:graphic xmlns:a="http://schemas.openxmlformats.org/drawingml/2006/main">
+              <a:graphicData uri="http://schemas.openxmlformats.org/drawingml/2006/picture">
+                <pic:pic xmlns:pic="http://schemas.openxmlformats.org/drawingml/2006/picture">
+                  <pic:nvPicPr>
+                    <pic:cNvPr id="3" name="Picture 3" descr="Похожее изображение"/>
+                    <pic:cNvPicPr>
+                      <a:picLocks noChangeAspect="1" noChangeArrowheads="1"/>
+                    </pic:cNvPicPr>
+                  </pic:nvPicPr>
+                  <pic:blipFill>
+                    <a:blip r:embed="rId19">
+                      <a:extLst>
+                        <a:ext uri="{28A0092B-C50C-407E-A947-70E740481C1C}">
+                          <a14:useLocalDpi xmlns:a14="http://schemas.microsoft.com/office/drawing/2010/main" val="0"/>
+                        </a:ext>
+                      </a:extLst>
+                    </a:blip>
+                    <a:srcRect/>
+                    <a:stretch>
+                      <a:fillRect/>
+                    </a:stretch>
+                  </pic:blipFill>
+                  <pic:spPr>
+                    <a:xfrm>
+                      <a:off x="0" y="0"/>
+                      <a:ext cx="5021423" cy="6022177"/>
+                    </a:xfrm>
+                    <a:prstGeom prst="rect">
+                      <a:avLst/>
+                    </a:prstGeom>
+                    <a:noFill/>
+                    <a:ln>
                       <a:noFill/>
-                      <a:ln>
-                        <a:noFill/>
-                      </a:ln>
-                    </pic:spPr>
-                  </pic:pic>
-                </a:graphicData>
-              </a:graphic>
-            </wp:inline>
-          </w:drawing>
-        </w:r>
-        <w:r>
-          <w:fldChar w:fldCharType="end"/>
-        </w:r>
-      </w:ins>
+                    </a:ln>
+                  </pic:spPr>
+                </pic:pic>
+              </a:graphicData>
+            </a:graphic>
+          </wp:inline>
+        </w:drawing>
+      </w:r>
+      <w:r>
+        <w:fldChar w:fldCharType="end"/>
+      </w:r>
     </w:p>
     <w:p>
       <w:pPr>
         <w:spacing w:line="360" w:lineRule="auto"/>
         <w:jc w:val="center"/>
-        <w:rPr>
-          <w:ins w:id="309" w:author="Котлицкий Сергей Андреевич" w:date="2019-11-25T13:48:00Z"/>
-        </w:rPr>
       </w:pPr>
     </w:p>
     <w:p>
@@ -7495,26 +6180,22 @@
         <w:spacing w:line="360" w:lineRule="auto"/>
         <w:jc w:val="center"/>
         <w:rPr>
-          <w:ins w:id="310" w:author="Котлицкий Сергей Андреевич" w:date="2019-11-25T13:48:00Z"/>
           <w:i/>
           <w:sz w:val="28"/>
         </w:rPr>
       </w:pPr>
-      <w:ins w:id="311" w:author="Котлицкий Сергей Андреевич" w:date="2019-11-25T13:48:00Z">
-        <w:r>
-          <w:rPr>
-            <w:i/>
-            <w:sz w:val="28"/>
-          </w:rPr>
-          <w:t>Рисунок 6 Модель жизненного цикла ПО</w:t>
-        </w:r>
-      </w:ins>
+      <w:r>
+        <w:rPr>
+          <w:i/>
+          <w:sz w:val="28"/>
+        </w:rPr>
+        <w:t>Рисунок 6 Модель жизненного цикла ПО</w:t>
+      </w:r>
     </w:p>
     <w:p>
       <w:pPr>
         <w:spacing w:line="360" w:lineRule="auto"/>
         <w:rPr>
-          <w:ins w:id="312" w:author="Котлицкий Сергей Андреевич" w:date="2019-11-25T13:48:00Z"/>
           <w:sz w:val="28"/>
         </w:rPr>
       </w:pPr>
@@ -7527,18 +6208,16 @@
           <w:sz w:val="28"/>
         </w:rPr>
       </w:pPr>
-      <w:ins w:id="313" w:author="Котлицкий Сергей Андреевич" w:date="2019-11-25T13:48:00Z">
-        <w:r>
-          <w:rPr>
-            <w:sz w:val="28"/>
-          </w:rPr>
-          <w:t>Данная модель жизненного цикла подходит для реализации системы для управления проектами, так как</w:t>
-        </w:r>
-      </w:ins>
       <w:r>
         <w:rPr>
           <w:sz w:val="28"/>
         </w:rPr>
+        <w:t>Данная модель жизненного цикла подходит для реализации системы для управления проектами, так как</w:t>
+      </w:r>
+      <w:r>
+        <w:rPr>
+          <w:sz w:val="28"/>
+        </w:rPr>
         <w:t xml:space="preserve"> данная модель </w:t>
       </w:r>
       <w:r>
@@ -7547,21 +6226,18 @@
         </w:rPr>
         <w:t>удовлетворяет требованиям к системе</w:t>
       </w:r>
-      <w:ins w:id="314" w:author="Котлицкий Сергей Андреевич" w:date="2019-11-25T13:48:00Z">
-        <w:r>
-          <w:rPr>
-            <w:sz w:val="28"/>
-          </w:rPr>
-          <w:t>.</w:t>
-        </w:r>
-      </w:ins>
+      <w:r>
+        <w:rPr>
+          <w:sz w:val="28"/>
+        </w:rPr>
+        <w:t>.</w:t>
+      </w:r>
     </w:p>
     <w:p>
       <w:pPr>
         <w:spacing w:line="360" w:lineRule="auto"/>
         <w:ind w:firstLine="708"/>
         <w:rPr>
-          <w:ins w:id="315" w:author="Котлицкий Сергей Андреевич" w:date="2019-11-25T13:48:00Z"/>
           <w:sz w:val="28"/>
         </w:rPr>
       </w:pPr>
@@ -7570,71 +6246,60 @@
       <w:pPr>
         <w:spacing w:line="360" w:lineRule="auto"/>
         <w:rPr>
-          <w:ins w:id="316" w:author="Котлицкий Сергей Андреевич" w:date="2019-11-25T13:48:00Z"/>
           <w:sz w:val="28"/>
         </w:rPr>
       </w:pPr>
-      <w:ins w:id="317" w:author="Котлицкий Сергей Андреевич" w:date="2019-11-25T13:48:00Z">
-        <w:r>
-          <w:rPr>
-            <w:sz w:val="28"/>
-          </w:rPr>
-          <w:t>Данная модель жизненного цикла имеет ряд преимуществ:</w:t>
-        </w:r>
-      </w:ins>
+      <w:r>
+        <w:rPr>
+          <w:sz w:val="28"/>
+        </w:rPr>
+        <w:t>Данная модель жизненного цикла имеет ряд преимуществ:</w:t>
+      </w:r>
     </w:p>
     <w:p>
       <w:pPr>
         <w:pStyle w:val="a0"/>
         <w:rPr>
-          <w:ins w:id="318" w:author="Котлицкий Сергей Андреевич" w:date="2019-11-25T13:48:00Z"/>
           <w:i/>
           <w:sz w:val="32"/>
         </w:rPr>
       </w:pPr>
-      <w:ins w:id="319" w:author="Котлицкий Сергей Андреевич" w:date="2019-11-25T13:48:00Z">
-        <w:r>
-          <w:t>при разработке ПО фазы проекта могут выполняться параллельно, что уменьшает время реализации;</w:t>
-        </w:r>
-      </w:ins>
+      <w:r>
+        <w:t>при разработке ПО фазы проекта могут выполняться параллельно, что уменьшает время реализации;</w:t>
+      </w:r>
+      <w:bookmarkStart w:id="4" w:name="_GoBack"/>
+      <w:bookmarkEnd w:id="4"/>
     </w:p>
     <w:p>
       <w:pPr>
         <w:pStyle w:val="a0"/>
         <w:rPr>
-          <w:ins w:id="320" w:author="Котлицкий Сергей Андреевич" w:date="2019-11-25T13:48:00Z"/>
           <w:i/>
           <w:sz w:val="32"/>
         </w:rPr>
       </w:pPr>
-      <w:ins w:id="321" w:author="Котлицкий Сергей Андреевич" w:date="2019-11-25T13:48:00Z">
-        <w:r>
-          <w:lastRenderedPageBreak/>
-          <w:t>продукт может реализоваться в несколько этапов: сначала основной функционал программы, затем наращивание дополнительного;</w:t>
-        </w:r>
-      </w:ins>
+      <w:r>
+        <w:lastRenderedPageBreak/>
+        <w:t>продукт может реализоваться в несколько этапов: сначала основной функционал программы, затем наращивание дополнительного;</w:t>
+      </w:r>
     </w:p>
     <w:p>
       <w:pPr>
         <w:pStyle w:val="a0"/>
         <w:rPr>
-          <w:ins w:id="322" w:author="Котлицкий Сергей Андреевич" w:date="2019-11-25T13:48:00Z"/>
           <w:i/>
           <w:sz w:val="32"/>
         </w:rPr>
       </w:pPr>
-      <w:ins w:id="323" w:author="Котлицкий Сергей Андреевич" w:date="2019-11-25T13:48:00Z">
-        <w:r>
-          <w:t>существуют контрольные точки каждого из фаз разработки проекта, что уменьшает возможные просчеты в момент перехода на следующие фазы разработки.</w:t>
-        </w:r>
-      </w:ins>
+      <w:r>
+        <w:t>существуют контрольные точки каждого из фаз разработки проекта, что уменьшает возможные просчеты в момент перехода на следующие фазы разработки.</w:t>
+      </w:r>
     </w:p>
     <w:p>
       <w:pPr>
         <w:spacing w:line="360" w:lineRule="auto"/>
         <w:ind w:firstLine="708"/>
         <w:rPr>
-          <w:ins w:id="324" w:author="Котлицкий Сергей Андреевич" w:date="2019-11-25T13:48:00Z"/>
           <w:sz w:val="28"/>
         </w:rPr>
       </w:pPr>
@@ -7642,44 +6307,36 @@
     <w:p>
       <w:pPr>
         <w:spacing w:after="160" w:line="259" w:lineRule="auto"/>
-        <w:rPr>
-          <w:ins w:id="325" w:author="Котлицкий Сергей Андреевич" w:date="2019-11-25T13:48:00Z"/>
-        </w:rPr>
-      </w:pPr>
-      <w:ins w:id="326" w:author="Котлицкий Сергей Андреевич" w:date="2019-11-25T13:48:00Z">
-        <w:r>
-          <w:br w:type="page"/>
-        </w:r>
-      </w:ins>
+      </w:pPr>
+      <w:r>
+        <w:br w:type="page"/>
+      </w:r>
     </w:p>
     <w:p>
       <w:pPr>
         <w:pStyle w:val="1"/>
         <w:rPr>
-          <w:ins w:id="327" w:author="Котлицкий Сергей Андреевич" w:date="2019-11-25T13:48:00Z"/>
           <w:bCs/>
         </w:rPr>
       </w:pPr>
-      <w:commentRangeStart w:id="328"/>
-      <w:ins w:id="329" w:author="Котлицкий Сергей Андреевич" w:date="2019-11-25T13:48:00Z">
-        <w:r>
-          <w:lastRenderedPageBreak/>
-          <w:t xml:space="preserve">СПИСОК </w:t>
-        </w:r>
-        <w:r>
-          <w:rPr>
-            <w:bCs/>
-          </w:rPr>
-          <w:t>ИСТОЧНИК</w:t>
-        </w:r>
-        <w:r>
-          <w:t>ОВ</w:t>
-        </w:r>
-        <w:commentRangeEnd w:id="328"/>
-        <w:r>
-          <w:commentReference w:id="328"/>
-        </w:r>
-      </w:ins>
+      <w:commentRangeStart w:id="5"/>
+      <w:r>
+        <w:lastRenderedPageBreak/>
+        <w:t xml:space="preserve">СПИСОК </w:t>
+      </w:r>
+      <w:r>
+        <w:rPr>
+          <w:bCs/>
+        </w:rPr>
+        <w:t>ИСТОЧНИК</w:t>
+      </w:r>
+      <w:r>
+        <w:t>ОВ</w:t>
+      </w:r>
+      <w:commentRangeEnd w:id="5"/>
+      <w:r>
+        <w:commentReference w:id="5"/>
+      </w:r>
     </w:p>
     <w:p>
       <w:pPr>
@@ -7804,43 +6461,13 @@
     </w:p>
     <w:p>
       <w:pPr>
-        <w:spacing w:before="240" w:line="360" w:lineRule="auto"/>
-        <w:jc w:val="both"/>
-        <w:rPr>
-          <w:del w:id="330" w:author="Котлицкий Сергей Андреевич" w:date="2019-11-25T13:49:00Z"/>
-          <w:sz w:val="28"/>
-          <w:szCs w:val="28"/>
-        </w:rPr>
-        <w:pPrChange w:id="331" w:author="Котлицкий Сергей Андреевич" w:date="2019-11-25T13:49:00Z">
-          <w:pPr>
-            <w:spacing w:before="240" w:line="360" w:lineRule="auto"/>
-            <w:ind w:firstLine="709"/>
-            <w:jc w:val="both"/>
-          </w:pPr>
-        </w:pPrChange>
-      </w:pPr>
-    </w:p>
-    <w:p>
-      <w:pPr>
         <w:spacing w:after="160" w:line="259" w:lineRule="auto"/>
         <w:rPr>
-          <w:ins w:id="332" w:author="Котлицкий Сергей Андреевич" w:date="2019-10-29T23:14:00Z"/>
           <w:rFonts w:ascii="Arial" w:hAnsi="Arial" w:cs="Arial"/>
           <w:bCs/>
           <w:caps/>
           <w:sz w:val="32"/>
           <w:szCs w:val="32"/>
-          <w:rPrChange w:id="333" w:author="Котлицкий Сергей Андреевич" w:date="2019-11-25T13:39:00Z">
-            <w:rPr>
-              <w:ins w:id="334" w:author="Котлицкий Сергей Андреевич" w:date="2019-10-29T23:14:00Z"/>
-              <w:rFonts w:ascii="Arial" w:hAnsi="Arial" w:cs="Arial"/>
-              <w:bCs/>
-              <w:caps/>
-              <w:sz w:val="32"/>
-              <w:szCs w:val="32"/>
-              <w:lang w:val="en-US"/>
-            </w:rPr>
-          </w:rPrChange>
         </w:rPr>
         <w:sectPr>
           <w:pgSz w:w="11901" w:h="16817"/>
@@ -7850,24 +6477,11 @@
           <w:docGrid w:linePitch="360"/>
         </w:sectPr>
       </w:pPr>
-      <w:del w:id="335" w:author="Котлицкий Сергей Андреевич" w:date="2019-10-30T12:24:00Z">
-        <w:r>
-          <w:rPr>
-            <w:rFonts w:ascii="Arial" w:hAnsi="Arial" w:cs="Arial"/>
-            <w:bCs/>
-            <w:caps/>
-            <w:sz w:val="32"/>
-            <w:szCs w:val="32"/>
-          </w:rPr>
-          <w:br w:type="page"/>
-        </w:r>
-      </w:del>
     </w:p>
     <w:p>
       <w:pPr>
         <w:spacing w:after="160" w:line="259" w:lineRule="auto"/>
         <w:rPr>
-          <w:ins w:id="336" w:author="Котлицкий Сергей Андреевич" w:date="2019-10-29T23:15:00Z"/>
           <w:rFonts w:ascii="Arial" w:hAnsi="Arial" w:cs="Arial"/>
           <w:bCs/>
           <w:caps/>
@@ -7885,566 +6499,9 @@
     </w:p>
     <w:p>
       <w:pPr>
-        <w:spacing w:after="160" w:line="259" w:lineRule="auto"/>
-        <w:jc w:val="center"/>
-        <w:rPr>
-          <w:del w:id="337" w:author="Котлицкий Сергей Андреевич" w:date="2019-10-29T23:15:00Z"/>
-          <w:rFonts w:ascii="Arial" w:hAnsi="Arial" w:cs="Arial"/>
-          <w:bCs/>
-          <w:caps/>
-          <w:sz w:val="32"/>
-          <w:szCs w:val="32"/>
-        </w:rPr>
-        <w:pPrChange w:id="338" w:author="Котлицкий Сергей Андреевич" w:date="2019-10-29T23:15:00Z">
-          <w:pPr>
-            <w:spacing w:after="160" w:line="259" w:lineRule="auto"/>
-          </w:pPr>
-        </w:pPrChange>
-      </w:pPr>
-    </w:p>
-    <w:p>
-      <w:pPr>
-        <w:spacing w:before="240" w:after="240"/>
-        <w:jc w:val="center"/>
-        <w:rPr>
-          <w:del w:id="339" w:author="Котлицкий Сергей Андреевич" w:date="2019-11-25T13:42:00Z"/>
-          <w:rFonts w:ascii="Arial" w:hAnsi="Arial" w:cs="Arial"/>
-          <w:bCs/>
-          <w:caps/>
-          <w:sz w:val="32"/>
-          <w:szCs w:val="32"/>
-        </w:rPr>
-      </w:pPr>
-      <w:del w:id="340" w:author="Котлицкий Сергей Андреевич" w:date="2019-11-25T13:42:00Z">
-        <w:r>
-          <w:rPr>
-            <w:rFonts w:ascii="Arial" w:hAnsi="Arial" w:cs="Arial"/>
-            <w:bCs/>
-            <w:caps/>
-            <w:sz w:val="32"/>
-            <w:szCs w:val="32"/>
-          </w:rPr>
-          <w:delText>функциональные требования</w:delText>
-        </w:r>
-      </w:del>
-    </w:p>
-    <w:p>
-      <w:pPr>
-        <w:spacing w:line="360" w:lineRule="auto"/>
-        <w:ind w:firstLine="709"/>
-        <w:jc w:val="both"/>
-        <w:rPr>
-          <w:del w:id="341" w:author="Котлицкий Сергей Андреевич" w:date="2019-10-30T12:59:00Z"/>
-          <w:sz w:val="28"/>
+        <w:rPr>
           <w:szCs w:val="28"/>
         </w:rPr>
-      </w:pPr>
-      <w:del w:id="342" w:author="Котлицкий Сергей Андреевич" w:date="2019-10-30T12:27:00Z">
-        <w:r>
-          <w:rPr>
-            <w:sz w:val="28"/>
-            <w:szCs w:val="28"/>
-            <w:highlight w:val="yellow"/>
-          </w:rPr>
-          <w:delText>В ходе обзора аналогов были выявлены следующие функции, которые необходимо в проектируемом ПО (поменять порядок, выделить более глобальные функции):</w:delText>
-        </w:r>
-        <w:r>
-          <w:rPr>
-            <w:sz w:val="28"/>
-            <w:szCs w:val="28"/>
-          </w:rPr>
-          <w:delText xml:space="preserve"> </w:delText>
-        </w:r>
-      </w:del>
-    </w:p>
-    <w:p>
-      <w:pPr>
-        <w:pStyle w:val="ListParagraph"/>
-        <w:numPr>
-          <w:ilvl w:val="0"/>
-          <w:numId w:val="13"/>
-        </w:numPr>
-        <w:spacing w:line="360" w:lineRule="auto"/>
-        <w:ind w:firstLine="567"/>
-        <w:jc w:val="both"/>
-        <w:rPr>
-          <w:del w:id="343" w:author="Котлицкий Сергей Андреевич" w:date="2019-10-30T12:59:00Z"/>
-          <w:sz w:val="28"/>
-          <w:szCs w:val="28"/>
-          <w:rPrChange w:id="344" w:author="Котлицкий Сергей Андреевич" w:date="2019-11-06T13:29:00Z">
-            <w:rPr>
-              <w:del w:id="345" w:author="Котлицкий Сергей Андреевич" w:date="2019-10-30T12:59:00Z"/>
-              <w:sz w:val="28"/>
-              <w:szCs w:val="28"/>
-              <w:lang w:val="en-US"/>
-            </w:rPr>
-          </w:rPrChange>
-        </w:rPr>
-      </w:pPr>
-      <w:del w:id="346" w:author="Котлицкий Сергей Андреевич" w:date="2019-10-30T12:59:00Z">
-        <w:r>
-          <w:rPr>
-            <w:sz w:val="28"/>
-            <w:szCs w:val="28"/>
-          </w:rPr>
-          <w:delText>Авторизация.</w:delText>
-        </w:r>
-      </w:del>
-    </w:p>
-    <w:p>
-      <w:pPr>
-        <w:pStyle w:val="ListParagraph"/>
-        <w:numPr>
-          <w:ilvl w:val="0"/>
-          <w:numId w:val="13"/>
-        </w:numPr>
-        <w:spacing w:line="360" w:lineRule="auto"/>
-        <w:ind w:firstLine="567"/>
-        <w:jc w:val="both"/>
-        <w:rPr>
-          <w:del w:id="347" w:author="Котлицкий Сергей Андреевич" w:date="2019-10-30T12:59:00Z"/>
-          <w:sz w:val="28"/>
-          <w:szCs w:val="28"/>
-        </w:rPr>
-      </w:pPr>
-      <w:del w:id="348" w:author="Котлицкий Сергей Андреевич" w:date="2019-10-30T12:59:00Z">
-        <w:r>
-          <w:rPr>
-            <w:sz w:val="28"/>
-            <w:szCs w:val="28"/>
-          </w:rPr>
-          <w:delText>Создание карточек, а также возможность их детального описания: добавление описания карточки, а также добавления списков задач.</w:delText>
-        </w:r>
-      </w:del>
-    </w:p>
-    <w:p>
-      <w:pPr>
-        <w:pStyle w:val="ListParagraph"/>
-        <w:numPr>
-          <w:ilvl w:val="0"/>
-          <w:numId w:val="13"/>
-        </w:numPr>
-        <w:spacing w:line="360" w:lineRule="auto"/>
-        <w:ind w:firstLine="567"/>
-        <w:jc w:val="both"/>
-        <w:rPr>
-          <w:del w:id="349" w:author="Котлицкий Сергей Андреевич" w:date="2019-10-30T12:59:00Z"/>
-          <w:sz w:val="28"/>
-          <w:szCs w:val="28"/>
-        </w:rPr>
-      </w:pPr>
-      <w:del w:id="350" w:author="Котлицкий Сергей Андреевич" w:date="2019-10-30T12:59:00Z">
-        <w:r>
-          <w:rPr>
-            <w:sz w:val="28"/>
-            <w:szCs w:val="28"/>
-          </w:rPr>
-          <w:delText>Установка и контроль за сроками выполнения задач. Для каждой карточки можно установить срок выполнения, а также проконтролировать его соблюдение.</w:delText>
-        </w:r>
-      </w:del>
-    </w:p>
-    <w:p>
-      <w:pPr>
-        <w:pStyle w:val="ListParagraph"/>
-        <w:numPr>
-          <w:ilvl w:val="0"/>
-          <w:numId w:val="13"/>
-        </w:numPr>
-        <w:spacing w:line="360" w:lineRule="auto"/>
-        <w:ind w:firstLine="567"/>
-        <w:jc w:val="both"/>
-        <w:rPr>
-          <w:del w:id="351" w:author="Котлицкий Сергей Андреевич" w:date="2019-10-30T12:59:00Z"/>
-          <w:sz w:val="28"/>
-          <w:szCs w:val="28"/>
-        </w:rPr>
-      </w:pPr>
-      <w:del w:id="352" w:author="Котлицкий Сергей Андреевич" w:date="2019-10-30T12:59:00Z">
-        <w:r>
-          <w:rPr>
-            <w:sz w:val="28"/>
-            <w:szCs w:val="28"/>
-          </w:rPr>
-          <w:delText>Создание команд, а также командных досок.</w:delText>
-        </w:r>
-      </w:del>
-    </w:p>
-    <w:p>
-      <w:pPr>
-        <w:pStyle w:val="ListParagraph"/>
-        <w:numPr>
-          <w:ilvl w:val="0"/>
-          <w:numId w:val="13"/>
-        </w:numPr>
-        <w:spacing w:line="360" w:lineRule="auto"/>
-        <w:ind w:firstLine="567"/>
-        <w:jc w:val="both"/>
-        <w:rPr>
-          <w:del w:id="353" w:author="Котлицкий Сергей Андреевич" w:date="2019-10-30T12:59:00Z"/>
-          <w:sz w:val="28"/>
-          <w:szCs w:val="28"/>
-        </w:rPr>
-      </w:pPr>
-      <w:del w:id="354" w:author="Котлицкий Сергей Андреевич" w:date="2019-10-30T12:59:00Z">
-        <w:r>
-          <w:rPr>
-            <w:sz w:val="28"/>
-            <w:szCs w:val="28"/>
-          </w:rPr>
-          <w:delText>Добавление участников к командным доскам.</w:delText>
-        </w:r>
-      </w:del>
-    </w:p>
-    <w:p>
-      <w:pPr>
-        <w:pStyle w:val="ListParagraph"/>
-        <w:numPr>
-          <w:ilvl w:val="0"/>
-          <w:numId w:val="13"/>
-        </w:numPr>
-        <w:spacing w:line="360" w:lineRule="auto"/>
-        <w:ind w:firstLine="567"/>
-        <w:jc w:val="both"/>
-        <w:rPr>
-          <w:del w:id="355" w:author="Котлицкий Сергей Андреевич" w:date="2019-10-30T12:59:00Z"/>
-          <w:sz w:val="28"/>
-          <w:szCs w:val="28"/>
-        </w:rPr>
-      </w:pPr>
-      <w:del w:id="356" w:author="Котлицкий Сергей Андреевич" w:date="2019-10-30T12:59:00Z">
-        <w:r>
-          <w:rPr>
-            <w:sz w:val="28"/>
-            <w:szCs w:val="28"/>
-          </w:rPr>
-          <w:delText>Создание интеллект-карт: отображение данных в виде деревьев для более эффективного восприятия информации.</w:delText>
-        </w:r>
-      </w:del>
-    </w:p>
-    <w:p>
-      <w:pPr>
-        <w:spacing w:line="360" w:lineRule="auto"/>
-        <w:ind w:firstLine="709"/>
-        <w:jc w:val="both"/>
-        <w:rPr>
-          <w:del w:id="357" w:author="Котлицкий Сергей Андреевич" w:date="2019-10-30T12:59:00Z"/>
-          <w:sz w:val="28"/>
-          <w:szCs w:val="28"/>
-        </w:rPr>
-      </w:pPr>
-      <w:del w:id="358" w:author="Котлицкий Сергей Андреевич" w:date="2019-10-30T12:59:00Z">
-        <w:r>
-          <w:rPr>
-            <w:sz w:val="28"/>
-            <w:szCs w:val="28"/>
-          </w:rPr>
-          <w:delText>Помимо функций, описанных выше, необходимо реализовать так же следующие функции:</w:delText>
-        </w:r>
-      </w:del>
-    </w:p>
-    <w:p>
-      <w:pPr>
-        <w:pStyle w:val="ListParagraph"/>
-        <w:numPr>
-          <w:ilvl w:val="0"/>
-          <w:numId w:val="14"/>
-        </w:numPr>
-        <w:spacing w:line="360" w:lineRule="auto"/>
-        <w:ind w:firstLine="567"/>
-        <w:jc w:val="both"/>
-        <w:rPr>
-          <w:del w:id="359" w:author="Котлицкий Сергей Андреевич" w:date="2019-10-30T12:59:00Z"/>
-          <w:sz w:val="28"/>
-          <w:szCs w:val="28"/>
-        </w:rPr>
-      </w:pPr>
-      <w:del w:id="360" w:author="Котлицкий Сергей Андреевич" w:date="2019-10-30T12:59:00Z">
-        <w:r>
-          <w:rPr>
-            <w:sz w:val="28"/>
-            <w:szCs w:val="28"/>
-          </w:rPr>
-          <w:delText xml:space="preserve">Сортировка по типу карточек. </w:delText>
-        </w:r>
-      </w:del>
-    </w:p>
-    <w:p>
-      <w:pPr>
-        <w:pStyle w:val="ListParagraph"/>
-        <w:numPr>
-          <w:ilvl w:val="0"/>
-          <w:numId w:val="14"/>
-        </w:numPr>
-        <w:spacing w:line="360" w:lineRule="auto"/>
-        <w:ind w:firstLine="567"/>
-        <w:jc w:val="both"/>
-        <w:rPr>
-          <w:del w:id="361" w:author="Котлицкий Сергей Андреевич" w:date="2019-10-30T12:59:00Z"/>
-          <w:sz w:val="28"/>
-          <w:szCs w:val="28"/>
-        </w:rPr>
-      </w:pPr>
-      <w:del w:id="362" w:author="Котлицкий Сергей Андреевич" w:date="2019-10-30T12:59:00Z">
-        <w:r>
-          <w:rPr>
-            <w:sz w:val="28"/>
-            <w:szCs w:val="28"/>
-          </w:rPr>
-          <w:delText>Преобразование майн карт в список задач. Созданная интеллект-карта автоматически конвертируется в список задач.</w:delText>
-        </w:r>
-      </w:del>
-    </w:p>
-    <w:p>
-      <w:pPr>
-        <w:pStyle w:val="ListParagraph"/>
-        <w:numPr>
-          <w:ilvl w:val="0"/>
-          <w:numId w:val="14"/>
-        </w:numPr>
-        <w:spacing w:line="360" w:lineRule="auto"/>
-        <w:ind w:firstLine="567"/>
-        <w:jc w:val="both"/>
-        <w:rPr>
-          <w:del w:id="363" w:author="Котлицкий Сергей Андреевич" w:date="2019-10-30T12:59:00Z"/>
-          <w:sz w:val="28"/>
-          <w:szCs w:val="28"/>
-        </w:rPr>
-      </w:pPr>
-      <w:del w:id="364" w:author="Котлицкий Сергей Андреевич" w:date="2019-10-30T12:59:00Z">
-        <w:r>
-          <w:rPr>
-            <w:sz w:val="28"/>
-            <w:szCs w:val="28"/>
-          </w:rPr>
-          <w:delText>Редактирование интеллект-карты.</w:delText>
-        </w:r>
-      </w:del>
-    </w:p>
-    <w:p>
-      <w:pPr>
-        <w:pStyle w:val="ListParagraph"/>
-        <w:numPr>
-          <w:ilvl w:val="0"/>
-          <w:numId w:val="14"/>
-        </w:numPr>
-        <w:spacing w:line="360" w:lineRule="auto"/>
-        <w:ind w:firstLine="567"/>
-        <w:jc w:val="both"/>
-        <w:rPr>
-          <w:del w:id="365" w:author="Котлицкий Сергей Андреевич" w:date="2019-10-30T12:59:00Z"/>
-          <w:sz w:val="28"/>
-          <w:szCs w:val="28"/>
-        </w:rPr>
-      </w:pPr>
-      <w:del w:id="366" w:author="Котлицкий Сергей Андреевич" w:date="2019-10-30T12:59:00Z">
-        <w:r>
-          <w:rPr>
-            <w:sz w:val="28"/>
-            <w:szCs w:val="28"/>
-          </w:rPr>
-          <w:delText>Добавление комментариев к карточкам.</w:delText>
-        </w:r>
-      </w:del>
-    </w:p>
-    <w:p>
-      <w:pPr>
-        <w:pStyle w:val="ListParagraph"/>
-        <w:numPr>
-          <w:ilvl w:val="0"/>
-          <w:numId w:val="14"/>
-        </w:numPr>
-        <w:spacing w:line="360" w:lineRule="auto"/>
-        <w:ind w:firstLine="567"/>
-        <w:jc w:val="both"/>
-        <w:rPr>
-          <w:del w:id="367" w:author="Котлицкий Сергей Андреевич" w:date="2019-10-30T12:59:00Z"/>
-          <w:sz w:val="28"/>
-          <w:szCs w:val="28"/>
-        </w:rPr>
-      </w:pPr>
-      <w:del w:id="368" w:author="Котлицкий Сергей Андреевич" w:date="2019-10-30T12:59:00Z">
-        <w:r>
-          <w:rPr>
-            <w:sz w:val="28"/>
-            <w:szCs w:val="28"/>
-          </w:rPr>
-          <w:delText>Добавление чек-листов к карточкам.</w:delText>
-        </w:r>
-      </w:del>
-    </w:p>
-    <w:p>
-      <w:pPr>
-        <w:pStyle w:val="ListParagraph"/>
-        <w:numPr>
-          <w:ilvl w:val="0"/>
-          <w:numId w:val="14"/>
-        </w:numPr>
-        <w:spacing w:line="360" w:lineRule="auto"/>
-        <w:ind w:firstLine="567"/>
-        <w:jc w:val="both"/>
-        <w:rPr>
-          <w:del w:id="369" w:author="Котлицкий Сергей Андреевич" w:date="2019-10-30T12:59:00Z"/>
-          <w:sz w:val="28"/>
-          <w:szCs w:val="28"/>
-        </w:rPr>
-      </w:pPr>
-      <w:del w:id="370" w:author="Котлицкий Сергей Андреевич" w:date="2019-10-30T12:59:00Z">
-        <w:r>
-          <w:rPr>
-            <w:sz w:val="28"/>
-            <w:szCs w:val="28"/>
-          </w:rPr>
-          <w:delText>Добавление к карточкам описания в виде текстового поля.</w:delText>
-        </w:r>
-      </w:del>
-    </w:p>
-    <w:p>
-      <w:pPr>
-        <w:pStyle w:val="ListParagraph"/>
-        <w:numPr>
-          <w:ilvl w:val="0"/>
-          <w:numId w:val="14"/>
-        </w:numPr>
-        <w:spacing w:line="360" w:lineRule="auto"/>
-        <w:ind w:firstLine="567"/>
-        <w:jc w:val="both"/>
-        <w:rPr>
-          <w:del w:id="371" w:author="Котлицкий Сергей Андреевич" w:date="2019-10-30T12:59:00Z"/>
-          <w:sz w:val="28"/>
-          <w:szCs w:val="28"/>
-        </w:rPr>
-      </w:pPr>
-      <w:del w:id="372" w:author="Котлицкий Сергей Андреевич" w:date="2019-10-30T12:59:00Z">
-        <w:r>
-          <w:rPr>
-            <w:sz w:val="28"/>
-            <w:szCs w:val="28"/>
-          </w:rPr>
-          <w:delText>Отображение всех карточек конкретного участника.</w:delText>
-        </w:r>
-      </w:del>
-    </w:p>
-    <w:p>
-      <w:pPr>
-        <w:pStyle w:val="ListParagraph"/>
-        <w:numPr>
-          <w:ilvl w:val="0"/>
-          <w:numId w:val="14"/>
-        </w:numPr>
-        <w:spacing w:line="360" w:lineRule="auto"/>
-        <w:ind w:firstLine="567"/>
-        <w:jc w:val="both"/>
-        <w:rPr>
-          <w:del w:id="373" w:author="Котлицкий Сергей Андреевич" w:date="2019-10-30T12:59:00Z"/>
-          <w:sz w:val="28"/>
-          <w:szCs w:val="28"/>
-        </w:rPr>
-      </w:pPr>
-      <w:del w:id="374" w:author="Котлицкий Сергей Андреевич" w:date="2019-10-30T12:59:00Z">
-        <w:r>
-          <w:rPr>
-            <w:sz w:val="28"/>
-            <w:szCs w:val="28"/>
-          </w:rPr>
-          <w:delText>Добавление тэгов к карточке.</w:delText>
-        </w:r>
-      </w:del>
-    </w:p>
-    <w:p>
-      <w:pPr>
-        <w:rPr>
-          <w:del w:id="375" w:author="Котлицкий Сергей Андреевич" w:date="2019-11-14T12:26:00Z"/>
-          <w:sz w:val="28"/>
-          <w:szCs w:val="28"/>
-          <w:rPrChange w:id="376" w:author="Котлицкий Сергей Андреевич" w:date="2019-11-25T13:49:00Z">
-            <w:rPr>
-              <w:del w:id="377" w:author="Котлицкий Сергей Андреевич" w:date="2019-11-14T12:26:00Z"/>
-              <w:rFonts w:ascii="Arial" w:hAnsi="Arial" w:cs="Arial"/>
-              <w:bCs/>
-              <w:caps/>
-              <w:sz w:val="32"/>
-              <w:szCs w:val="32"/>
-            </w:rPr>
-          </w:rPrChange>
-        </w:rPr>
-        <w:pPrChange w:id="378" w:author="Котлицкий Сергей Андреевич" w:date="2019-11-25T13:49:00Z">
-          <w:pPr>
-            <w:spacing w:after="160" w:line="259" w:lineRule="auto"/>
-          </w:pPr>
-        </w:pPrChange>
-      </w:pPr>
-      <w:del w:id="379" w:author="Котлицкий Сергей Андреевич" w:date="2019-10-30T12:59:00Z">
-        <w:r>
-          <w:rPr>
-            <w:rFonts w:ascii="Arial" w:hAnsi="Arial" w:cs="Arial"/>
-            <w:bCs/>
-            <w:caps/>
-            <w:sz w:val="32"/>
-            <w:szCs w:val="32"/>
-          </w:rPr>
-          <w:br w:type="page"/>
-        </w:r>
-      </w:del>
-      <w:commentRangeStart w:id="380"/>
-      <w:commentRangeEnd w:id="380"/>
-      <w:del w:id="381" w:author="Котлицкий Сергей Андреевич" w:date="2019-11-25T13:49:00Z">
-        <w:r>
-          <w:commentReference w:id="380"/>
-        </w:r>
-      </w:del>
-      <w:commentRangeStart w:id="382"/>
-      <w:commentRangeEnd w:id="382"/>
-      <w:del w:id="383" w:author="Котлицкий Сергей Андреевич" w:date="2019-11-25T13:47:00Z">
-        <w:r>
-          <w:commentReference w:id="382"/>
-        </w:r>
-        <w:commentRangeStart w:id="384"/>
-        <w:commentRangeEnd w:id="384"/>
-        <w:r>
-          <w:commentReference w:id="384"/>
-        </w:r>
-      </w:del>
-      <w:commentRangeStart w:id="385"/>
-      <w:commentRangeEnd w:id="385"/>
-      <w:del w:id="386" w:author="Котлицкий Сергей Андреевич" w:date="2019-11-25T13:48:00Z">
-        <w:r>
-          <w:commentReference w:id="385"/>
-        </w:r>
-        <w:commentRangeStart w:id="387"/>
-        <w:commentRangeEnd w:id="387"/>
-        <w:r>
-          <w:commentReference w:id="387"/>
-        </w:r>
-      </w:del>
-      <w:ins w:id="388" w:author="1" w:date="2019-11-24T07:27:00Z">
-        <w:del w:id="389" w:author="Котлицкий Сергей Андреевич" w:date="2019-11-25T13:48:00Z">
-          <w:r>
-            <w:rPr>
-              <w:sz w:val="28"/>
-            </w:rPr>
-            <w:delText>ппс</w:delText>
-          </w:r>
-        </w:del>
-      </w:ins>
-      <w:commentRangeStart w:id="390"/>
-      <w:commentRangeEnd w:id="390"/>
-      <w:del w:id="391" w:author="Котлицкий Сергей Андреевич" w:date="2019-11-25T13:48:00Z">
-        <w:r>
-          <w:commentReference w:id="390"/>
-        </w:r>
-      </w:del>
-    </w:p>
-    <w:p>
-      <w:pPr>
-        <w:rPr>
-          <w:szCs w:val="28"/>
-        </w:rPr>
-        <w:pPrChange w:id="392" w:author="Котлицкий Сергей Андреевич" w:date="2019-11-25T13:49:00Z">
-          <w:pPr>
-            <w:spacing w:before="240" w:after="240"/>
-            <w:jc w:val="center"/>
-          </w:pPr>
-        </w:pPrChange>
       </w:pPr>
     </w:p>
     <w:sectPr>
@@ -8460,7 +6517,7 @@
 
 <file path=word/comments.xml><?xml version="1.0" encoding="utf-8"?>
 <w:comments xmlns:wpc="http://schemas.microsoft.com/office/word/2010/wordprocessingCanvas" xmlns:cx="http://schemas.microsoft.com/office/drawing/2014/chartex" xmlns:cx1="http://schemas.microsoft.com/office/drawing/2015/9/8/chartex" xmlns:cx2="http://schemas.microsoft.com/office/drawing/2015/10/21/chartex" xmlns:cx3="http://schemas.microsoft.com/office/drawing/2016/5/9/chartex" xmlns:cx4="http://schemas.microsoft.com/office/drawing/2016/5/10/chartex" xmlns:cx5="http://schemas.microsoft.com/office/drawing/2016/5/11/chartex" xmlns:cx6="http://schemas.microsoft.com/office/drawing/2016/5/12/chartex" xmlns:cx7="http://schemas.microsoft.com/office/drawing/2016/5/13/chartex" xmlns:cx8="http://schemas.microsoft.com/office/drawing/2016/5/14/chartex" xmlns:mc="http://schemas.openxmlformats.org/markup-compatibility/2006" xmlns:aink="http://schemas.microsoft.com/office/drawing/2016/ink" xmlns:am3d="http://schemas.microsoft.com/office/drawing/2017/model3d" xmlns:o="urn:schemas-microsoft-com:office:office" xmlns:r="http://schemas.openxmlformats.org/officeDocument/2006/relationships" xmlns:m="http://schemas.openxmlformats.org/officeDocument/2006/math" xmlns:v="urn:schemas-microsoft-com:vml" xmlns:wp14="http://schemas.microsoft.com/office/word/2010/wordprocessingDrawing" xmlns:wp="http://schemas.openxmlformats.org/drawingml/2006/wordprocessingDrawing" xmlns:w10="urn:schemas-microsoft-com:office:word" xmlns:w="http://schemas.openxmlformats.org/wordprocessingml/2006/main" xmlns:w14="http://schemas.microsoft.com/office/word/2010/wordml" xmlns:w15="http://schemas.microsoft.com/office/word/2012/wordml" xmlns:w16cid="http://schemas.microsoft.com/office/word/2016/wordml/cid" xmlns:w16se="http://schemas.microsoft.com/office/word/2015/wordml/symex" xmlns:wpg="http://schemas.microsoft.com/office/word/2010/wordprocessingGroup" xmlns:wpi="http://schemas.microsoft.com/office/word/2010/wordprocessingInk" xmlns:wne="http://schemas.microsoft.com/office/word/2006/wordml" xmlns:wps="http://schemas.microsoft.com/office/word/2010/wordprocessingShape" mc:Ignorable="w14 w15 w16se w16cid wp14">
-  <w:comment w:id="179" w:author="1" w:date="2019-11-24T07:17:00Z" w:initials="1">
+  <w:comment w:id="0" w:author="1" w:date="2019-11-24T07:17:00Z" w:initials="1">
     <w:p>
       <w:pPr>
         <w:pStyle w:val="CommentText"/>
@@ -8470,7 +6527,7 @@
       </w:r>
     </w:p>
   </w:comment>
-  <w:comment w:id="270" w:author="1" w:date="2019-11-24T07:23:00Z" w:initials="1">
+  <w:comment w:id="1" w:author="1" w:date="2019-11-24T07:23:00Z" w:initials="1">
     <w:p>
       <w:pPr>
         <w:pStyle w:val="CommentText"/>
@@ -8480,7 +6537,7 @@
       </w:r>
     </w:p>
   </w:comment>
-  <w:comment w:id="275" w:author="1" w:date="2019-11-24T07:24:00Z" w:initials="1">
+  <w:comment w:id="2" w:author="1" w:date="2019-11-24T07:24:00Z" w:initials="1">
     <w:p>
       <w:pPr>
         <w:pStyle w:val="CommentText"/>
@@ -8498,7 +6555,7 @@
       </w:r>
     </w:p>
   </w:comment>
-  <w:comment w:id="304" w:author="1" w:date="2019-11-24T07:25:00Z" w:initials="1">
+  <w:comment w:id="3" w:author="1" w:date="2019-11-24T07:25:00Z" w:initials="1">
     <w:p>
       <w:pPr>
         <w:pStyle w:val="CommentText"/>
@@ -8508,96 +6565,13 @@
       </w:r>
     </w:p>
   </w:comment>
-  <w:comment w:id="328" w:author="1" w:date="2019-11-24T07:28:00Z" w:initials="1">
+  <w:comment w:id="5" w:author="1" w:date="2019-11-24T07:28:00Z" w:initials="1">
     <w:p>
       <w:pPr>
         <w:pStyle w:val="CommentText"/>
       </w:pPr>
       <w:r>
-        <w:t xml:space="preserve">Исправляй в соответствии с ГОСТом. Надоело делать замечания о регистрах, отсутствии номеров страниц и </w:t>
-      </w:r>
-      <w:r>
-        <w:t xml:space="preserve">т.д. На </w:t>
-      </w:r>
-      <w:r>
-        <w:t>Интуит никто не ссылается, найди по той ссылке учебник, который они используют</w:t>
-      </w:r>
-    </w:p>
-  </w:comment>
-  <w:comment w:id="380" w:author="1" w:date="2019-11-24T07:22:00Z" w:initials="1">
-    <w:p>
-      <w:pPr>
-        <w:pStyle w:val="CommentText"/>
-      </w:pPr>
-      <w:r>
-        <w:t>Админ - потомок пользователя или наоборот? Кто дублирует чьи функции?</w:t>
-      </w:r>
-    </w:p>
-  </w:comment>
-  <w:comment w:id="382" w:author="1" w:date="2019-11-24T07:23:00Z" w:initials="1">
-    <w:p>
-      <w:pPr>
-        <w:pStyle w:val="CommentText"/>
-      </w:pPr>
-      <w:r>
-        <w:t>Участники команды превращаются в информацию? Почему они идут на вход? В качестве механизма нигде не отображена ИС, которую ты разрабатываешь</w:t>
-      </w:r>
-    </w:p>
-  </w:comment>
-  <w:comment w:id="384" w:author="1" w:date="2019-11-24T07:24:00Z" w:initials="1">
-    <w:p>
-      <w:pPr>
-        <w:pStyle w:val="CommentText"/>
-      </w:pPr>
-      <w:r>
-        <w:t>Всегда должны быть 4 типа стрелок</w:t>
-      </w:r>
-    </w:p>
-    <w:p>
-      <w:pPr>
-        <w:pStyle w:val="CommentText"/>
-      </w:pPr>
-      <w:r>
-        <w:t>Пересечений быть не должно</w:t>
-      </w:r>
-    </w:p>
-  </w:comment>
-  <w:comment w:id="385" w:author="1" w:date="2019-11-24T07:25:00Z" w:initials="1">
-    <w:p>
-      <w:pPr>
-        <w:pStyle w:val="CommentText"/>
-      </w:pPr>
-      <w:r>
-        <w:t>Почему не спиральная модель?</w:t>
-      </w:r>
-    </w:p>
-  </w:comment>
-  <w:comment w:id="387" w:author="1" w:date="2019-11-24T07:26:00Z" w:initials="1">
-    <w:p>
-      <w:pPr>
-        <w:pStyle w:val="CommentText"/>
-      </w:pPr>
-      <w:r>
-        <w:t xml:space="preserve">Просто «оптимальна». Вспомни, что в </w:t>
-      </w:r>
-      <w:r>
-        <w:t>матметодах оптимальный - точка исторического максимума функции</w:t>
-      </w:r>
-    </w:p>
-  </w:comment>
-  <w:comment w:id="390" w:author="1" w:date="2019-11-24T07:28:00Z" w:initials="1">
-    <w:p>
-      <w:pPr>
-        <w:pStyle w:val="CommentText"/>
-      </w:pPr>
-      <w:r>
-        <w:t xml:space="preserve">Исправляй в соответствии с ГОСТом. Надоело делать замечания о регистрах, отсутствии номеров страниц и </w:t>
-      </w:r>
-      <w:r>
-        <w:t xml:space="preserve">т.д. На </w:t>
-      </w:r>
-      <w:r>
-        <w:t>Интуит никто не ссылается, найди по той ссылке учебник, который они используют</w:t>
+        <w:t>Исправляй в соответствии с ГОСТом. Надоело делать замечания о регистрах, отсутствии номеров страниц и т.д. На Интуит никто не ссылается, найди по той ссылке учебник, который они используют</w:t>
       </w:r>
     </w:p>
   </w:comment>
@@ -8611,12 +6585,6 @@
   <w15:commentEx w15:paraId="62BCFD14" w15:done="0"/>
   <w15:commentEx w15:paraId="31D69934" w15:done="0"/>
   <w15:commentEx w15:paraId="35E175BB" w15:done="0"/>
-  <w15:commentEx w15:paraId="713F7A32" w15:done="0"/>
-  <w15:commentEx w15:paraId="587F70FD" w15:done="0"/>
-  <w15:commentEx w15:paraId="2A721000" w15:done="0"/>
-  <w15:commentEx w15:paraId="64F457EE" w15:done="0"/>
-  <w15:commentEx w15:paraId="53B719A5" w15:done="0"/>
-  <w15:commentEx w15:paraId="2CBB1AC5" w15:done="0"/>
 </w15:commentsEx>
 </file>
 
@@ -8627,12 +6595,6 @@
   <w16cid:commentId w16cid:paraId="62BCFD14" w16cid:durableId="219D204B"/>
   <w16cid:commentId w16cid:paraId="31D69934" w16cid:durableId="2186579E"/>
   <w16cid:commentId w16cid:paraId="35E175BB" w16cid:durableId="218657A0"/>
-  <w16cid:commentId w16cid:paraId="713F7A32" w16cid:durableId="219D204E"/>
-  <w16cid:commentId w16cid:paraId="587F70FD" w16cid:durableId="219D204F"/>
-  <w16cid:commentId w16cid:paraId="2A721000" w16cid:durableId="219D2050"/>
-  <w16cid:commentId w16cid:paraId="64F457EE" w16cid:durableId="219D2051"/>
-  <w16cid:commentId w16cid:paraId="53B719A5" w16cid:durableId="219D2052"/>
-  <w16cid:commentId w16cid:paraId="2CBB1AC5" w16cid:durableId="219D2053"/>
 </w16cid:commentsIds>
 </file>
 
@@ -8710,6 +6672,11 @@
         <w:docPartUnique/>
       </w:docPartObj>
     </w:sdtPr>
+    <w:sdtEndPr>
+      <w:rPr>
+        <w:rStyle w:val="PageNumber"/>
+      </w:rPr>
+    </w:sdtEndPr>
     <w:sdtContent>
       <w:p>
         <w:pPr>
@@ -11479,9 +9446,6 @@
 <w15:people xmlns:wpc="http://schemas.microsoft.com/office/word/2010/wordprocessingCanvas" xmlns:cx="http://schemas.microsoft.com/office/drawing/2014/chartex" xmlns:cx1="http://schemas.microsoft.com/office/drawing/2015/9/8/chartex" xmlns:cx2="http://schemas.microsoft.com/office/drawing/2015/10/21/chartex" xmlns:cx3="http://schemas.microsoft.com/office/drawing/2016/5/9/chartex" xmlns:cx4="http://schemas.microsoft.com/office/drawing/2016/5/10/chartex" xmlns:cx5="http://schemas.microsoft.com/office/drawing/2016/5/11/chartex" xmlns:cx6="http://schemas.microsoft.com/office/drawing/2016/5/12/chartex" xmlns:cx7="http://schemas.microsoft.com/office/drawing/2016/5/13/chartex" xmlns:cx8="http://schemas.microsoft.com/office/drawing/2016/5/14/chartex" xmlns:mc="http://schemas.openxmlformats.org/markup-compatibility/2006" xmlns:aink="http://schemas.microsoft.com/office/drawing/2016/ink" xmlns:am3d="http://schemas.microsoft.com/office/drawing/2017/model3d" xmlns:o="urn:schemas-microsoft-com:office:office" xmlns:r="http://schemas.openxmlformats.org/officeDocument/2006/relationships" xmlns:m="http://schemas.openxmlformats.org/officeDocument/2006/math" xmlns:v="urn:schemas-microsoft-com:vml" xmlns:wp14="http://schemas.microsoft.com/office/word/2010/wordprocessingDrawing" xmlns:wp="http://schemas.openxmlformats.org/drawingml/2006/wordprocessingDrawing" xmlns:w10="urn:schemas-microsoft-com:office:word" xmlns:w="http://schemas.openxmlformats.org/wordprocessingml/2006/main" xmlns:w14="http://schemas.microsoft.com/office/word/2010/wordml" xmlns:w15="http://schemas.microsoft.com/office/word/2012/wordml" xmlns:w16cid="http://schemas.microsoft.com/office/word/2016/wordml/cid" xmlns:w16se="http://schemas.microsoft.com/office/word/2015/wordml/symex" xmlns:wpg="http://schemas.microsoft.com/office/word/2010/wordprocessingGroup" xmlns:wpi="http://schemas.microsoft.com/office/word/2010/wordprocessingInk" xmlns:wne="http://schemas.microsoft.com/office/word/2006/wordml" xmlns:wps="http://schemas.microsoft.com/office/word/2010/wordprocessingShape" mc:Ignorable="w14 w15 w16se w16cid wp14">
   <w15:person w15:author="1">
     <w15:presenceInfo w15:providerId="None" w15:userId="1"/>
-  </w15:person>
-  <w15:person w15:author="Котлицкий Сергей Андреевич">
-    <w15:presenceInfo w15:providerId="AD" w15:userId="S::227879@niuitmo.ru::ba8830cb-5daf-481e-ae40-1881f6ebd7f5"/>
   </w15:person>
 </w15:people>
 </file>
@@ -12735,7 +10699,7 @@
 </file>
 
 <file path=customXml/itemProps2.xml><?xml version="1.0" encoding="utf-8"?>
-<ds:datastoreItem xmlns:ds="http://schemas.openxmlformats.org/officeDocument/2006/customXml" ds:itemID="{88CBA560-B5F6-F040-A090-16C5851D21D6}">
+<ds:datastoreItem xmlns:ds="http://schemas.openxmlformats.org/officeDocument/2006/customXml" ds:itemID="{D3F14F85-C282-9F41-9C4E-50A0D9585482}">
   <ds:schemaRefs>
     <ds:schemaRef ds:uri="http://schemas.openxmlformats.org/officeDocument/2006/bibliography"/>
   </ds:schemaRefs>

</xml_diff>

<commit_message>
feat: add new doc files
</commit_message>
<xml_diff>
--- a/docs/Обоснование Котлицкий.docx
+++ b/docs/Обоснование Котлицкий.docx
@@ -1,6 +1,6 @@
 
 <file path=word/document.xml><?xml version="1.0" encoding="utf-8"?>
-<w:document xmlns:wpc="http://schemas.microsoft.com/office/word/2010/wordprocessingCanvas" xmlns:cx="http://schemas.microsoft.com/office/drawing/2014/chartex" xmlns:cx1="http://schemas.microsoft.com/office/drawing/2015/9/8/chartex" xmlns:cx2="http://schemas.microsoft.com/office/drawing/2015/10/21/chartex" xmlns:cx3="http://schemas.microsoft.com/office/drawing/2016/5/9/chartex" xmlns:cx4="http://schemas.microsoft.com/office/drawing/2016/5/10/chartex" xmlns:cx5="http://schemas.microsoft.com/office/drawing/2016/5/11/chartex" xmlns:cx6="http://schemas.microsoft.com/office/drawing/2016/5/12/chartex" xmlns:cx7="http://schemas.microsoft.com/office/drawing/2016/5/13/chartex" xmlns:cx8="http://schemas.microsoft.com/office/drawing/2016/5/14/chartex" xmlns:mc="http://schemas.openxmlformats.org/markup-compatibility/2006" xmlns:aink="http://schemas.microsoft.com/office/drawing/2016/ink" xmlns:am3d="http://schemas.microsoft.com/office/drawing/2017/model3d" xmlns:o="urn:schemas-microsoft-com:office:office" xmlns:r="http://schemas.openxmlformats.org/officeDocument/2006/relationships" xmlns:m="http://schemas.openxmlformats.org/officeDocument/2006/math" xmlns:v="urn:schemas-microsoft-com:vml" xmlns:wp14="http://schemas.microsoft.com/office/word/2010/wordprocessingDrawing" xmlns:wp="http://schemas.openxmlformats.org/drawingml/2006/wordprocessingDrawing" xmlns:w10="urn:schemas-microsoft-com:office:word" xmlns:w="http://schemas.openxmlformats.org/wordprocessingml/2006/main" xmlns:w14="http://schemas.microsoft.com/office/word/2010/wordml" xmlns:w15="http://schemas.microsoft.com/office/word/2012/wordml" xmlns:w16cid="http://schemas.microsoft.com/office/word/2016/wordml/cid" xmlns:w16se="http://schemas.microsoft.com/office/word/2015/wordml/symex" xmlns:wpg="http://schemas.microsoft.com/office/word/2010/wordprocessingGroup" xmlns:wpi="http://schemas.microsoft.com/office/word/2010/wordprocessingInk" xmlns:wne="http://schemas.microsoft.com/office/word/2006/wordml" xmlns:wps="http://schemas.microsoft.com/office/word/2010/wordprocessingShape" mc:Ignorable="w14 w15 w16se w16cid wp14">
+<w:document xmlns:wpc="http://schemas.microsoft.com/office/word/2010/wordprocessingCanvas" xmlns:cx="http://schemas.microsoft.com/office/drawing/2014/chartex" xmlns:cx1="http://schemas.microsoft.com/office/drawing/2015/9/8/chartex" xmlns:cx2="http://schemas.microsoft.com/office/drawing/2015/10/21/chartex" xmlns:cx3="http://schemas.microsoft.com/office/drawing/2016/5/9/chartex" xmlns:cx4="http://schemas.microsoft.com/office/drawing/2016/5/10/chartex" xmlns:cx5="http://schemas.microsoft.com/office/drawing/2016/5/11/chartex" xmlns:cx6="http://schemas.microsoft.com/office/drawing/2016/5/12/chartex" xmlns:cx7="http://schemas.microsoft.com/office/drawing/2016/5/13/chartex" xmlns:cx8="http://schemas.microsoft.com/office/drawing/2016/5/14/chartex" xmlns:mc="http://schemas.openxmlformats.org/markup-compatibility/2006" xmlns:aink="http://schemas.microsoft.com/office/drawing/2016/ink" xmlns:am3d="http://schemas.microsoft.com/office/drawing/2017/model3d" xmlns:o="urn:schemas-microsoft-com:office:office" xmlns:r="http://schemas.openxmlformats.org/officeDocument/2006/relationships" xmlns:m="http://schemas.openxmlformats.org/officeDocument/2006/math" xmlns:v="urn:schemas-microsoft-com:vml" xmlns:wp14="http://schemas.microsoft.com/office/word/2010/wordprocessingDrawing" xmlns:wp="http://schemas.openxmlformats.org/drawingml/2006/wordprocessingDrawing" xmlns:w10="urn:schemas-microsoft-com:office:word" xmlns:w="http://schemas.openxmlformats.org/wordprocessingml/2006/main" xmlns:w14="http://schemas.microsoft.com/office/word/2010/wordml" xmlns:w15="http://schemas.microsoft.com/office/word/2012/wordml" xmlns:w16cex="http://schemas.microsoft.com/office/word/2018/wordml/cex" xmlns:w16cid="http://schemas.microsoft.com/office/word/2016/wordml/cid" xmlns:w16="http://schemas.microsoft.com/office/word/2018/wordml" xmlns:w16se="http://schemas.microsoft.com/office/word/2015/wordml/symex" xmlns:wpg="http://schemas.microsoft.com/office/word/2010/wordprocessingGroup" xmlns:wpi="http://schemas.microsoft.com/office/word/2010/wordprocessingInk" xmlns:wne="http://schemas.microsoft.com/office/word/2006/wordml" xmlns:wps="http://schemas.microsoft.com/office/word/2010/wordprocessingShape" mc:Ignorable="w14 w15 w16se w16cid w16 w16cex wp14">
   <w:body>
     <w:p>
       <w:pPr>
@@ -106,6 +106,8 @@
           <w:szCs w:val="32"/>
         </w:rPr>
       </w:pPr>
+      <w:bookmarkStart w:id="0" w:name="_GoBack"/>
+      <w:bookmarkEnd w:id="0"/>
       <w:r>
         <w:rPr>
           <w:b/>
@@ -580,15 +582,7 @@
         <w:pStyle w:val="a0"/>
       </w:pPr>
       <w:r>
-        <w:t>определение последовательности работ</w:t>
-      </w:r>
-      <w:proofErr w:type="gramStart"/>
-      <w:r>
-        <w:t>.</w:t>
-      </w:r>
-      <w:proofErr w:type="gramEnd"/>
-      <w:r>
-        <w:t xml:space="preserve"> данный этап позволяет выстроить логику взаимосвязей операций;</w:t>
+        <w:t>определение последовательности работ. данный этап позволяет выстроить логику взаимосвязей операций;</w:t>
       </w:r>
     </w:p>
     <w:p>
@@ -5073,18 +5067,10 @@
         <w:t>Trello</w:t>
       </w:r>
       <w:r>
-        <w:t xml:space="preserve">», потому что в нем данные представляются </w:t>
-      </w:r>
-      <w:commentRangeStart w:id="0"/>
-      <w:r>
-        <w:t xml:space="preserve">наиболее </w:t>
+        <w:t xml:space="preserve">», потому что в нем данные представляются наиболее </w:t>
       </w:r>
       <w:r>
         <w:t>структурированно, что позволит визуализировать структуру проекта</w:t>
-      </w:r>
-      <w:commentRangeEnd w:id="0"/>
-      <w:r>
-        <w:commentReference w:id="0"/>
       </w:r>
       <w:r>
         <w:t>, каждый проект разделен на направления(столбцы), а сами направления разделены на задачи(карточки), в которых присутствует подробное описание задачи и сроков ее выполнения. Также в данном аналоге присутствует возможность расширения функционала, что способствует более детальному описанию проекта.</w:t>
@@ -5525,7 +5511,7 @@
                     <pic:cNvPicPr/>
                   </pic:nvPicPr>
                   <pic:blipFill>
-                    <a:blip r:embed="rId14">
+                    <a:blip r:embed="rId11">
                       <a:extLst>
                         <a:ext uri="{28A0092B-C50C-407E-A947-70E740481C1C}">
                           <a14:useLocalDpi xmlns:a14="http://schemas.microsoft.com/office/drawing/2010/main" val="0"/>
@@ -5610,16 +5596,11 @@
           <w:lang w:val="en-US" w:eastAsia="ru-RU"/>
         </w:rPr>
       </w:pPr>
-      <w:commentRangeStart w:id="1"/>
-      <w:commentRangeEnd w:id="1"/>
-      <w:r>
+      <w:r>
+        <w:rPr>
+          <w:noProof/>
+        </w:rPr>
         <w:lastRenderedPageBreak/>
-        <w:commentReference w:id="1"/>
-      </w:r>
-      <w:r>
-        <w:rPr>
-          <w:noProof/>
-        </w:rPr>
         <w:drawing>
           <wp:inline distT="0" distB="0" distL="0" distR="0" wp14:anchorId="43A422BC" wp14:editId="1EE3ECCE">
             <wp:extent cx="8072284" cy="5615999"/>
@@ -5636,7 +5617,7 @@
                     <pic:cNvPicPr/>
                   </pic:nvPicPr>
                   <pic:blipFill>
-                    <a:blip r:embed="rId15">
+                    <a:blip r:embed="rId12">
                       <a:extLst>
                         <a:ext uri="{28A0092B-C50C-407E-A947-70E740481C1C}">
                           <a14:useLocalDpi xmlns:a14="http://schemas.microsoft.com/office/drawing/2010/main" val="0"/>
@@ -5738,7 +5719,7 @@
                     <pic:cNvPicPr/>
                   </pic:nvPicPr>
                   <pic:blipFill>
-                    <a:blip r:embed="rId16">
+                    <a:blip r:embed="rId13">
                       <a:extLst>
                         <a:ext uri="{28A0092B-C50C-407E-A947-70E740481C1C}">
                           <a14:useLocalDpi xmlns:a14="http://schemas.microsoft.com/office/drawing/2010/main" val="0"/>
@@ -5764,11 +5745,6 @@
           </wp:inline>
         </w:drawing>
       </w:r>
-      <w:commentRangeStart w:id="2"/>
-      <w:commentRangeEnd w:id="2"/>
-      <w:r>
-        <w:commentReference w:id="2"/>
-      </w:r>
     </w:p>
     <w:p>
       <w:pPr>
@@ -5828,7 +5804,7 @@
                     <pic:cNvPicPr/>
                   </pic:nvPicPr>
                   <pic:blipFill>
-                    <a:blip r:embed="rId17">
+                    <a:blip r:embed="rId14">
                       <a:extLst>
                         <a:ext uri="{28A0092B-C50C-407E-A947-70E740481C1C}">
                           <a14:useLocalDpi xmlns:a14="http://schemas.microsoft.com/office/drawing/2010/main" val="0"/>
@@ -5924,7 +5900,7 @@
                     </pic:cNvPicPr>
                   </pic:nvPicPr>
                   <pic:blipFill>
-                    <a:blip r:embed="rId18">
+                    <a:blip r:embed="rId15">
                       <a:extLst>
                         <a:ext uri="{28A0092B-C50C-407E-A947-70E740481C1C}">
                           <a14:useLocalDpi xmlns:a14="http://schemas.microsoft.com/office/drawing/2010/main" val="0"/>
@@ -6063,7 +6039,6 @@
       <w:pPr>
         <w:pStyle w:val="a5"/>
       </w:pPr>
-      <w:commentRangeStart w:id="3"/>
       <w:r>
         <w:t xml:space="preserve">Исходя из того, что есть команда разработчиков, а также, что при разработке будет использоваться постепенное наращивание функционала выберем </w:t>
       </w:r>
@@ -6092,10 +6067,6 @@
       </w:r>
       <w:r>
         <w:t xml:space="preserve"> модель жизненного цикла программного обеспечения (Рисунок 6).</w:t>
-      </w:r>
-      <w:commentRangeEnd w:id="3"/>
-      <w:r>
-        <w:commentReference w:id="3"/>
       </w:r>
     </w:p>
     <w:p>
@@ -6134,7 +6105,7 @@
                     </pic:cNvPicPr>
                   </pic:nvPicPr>
                   <pic:blipFill>
-                    <a:blip r:embed="rId19">
+                    <a:blip r:embed="rId16">
                       <a:extLst>
                         <a:ext uri="{28A0092B-C50C-407E-A947-70E740481C1C}">
                           <a14:useLocalDpi xmlns:a14="http://schemas.microsoft.com/office/drawing/2010/main" val="0"/>
@@ -6267,8 +6238,6 @@
       <w:r>
         <w:t>при разработке ПО фазы проекта могут выполняться параллельно, что уменьшает время реализации;</w:t>
       </w:r>
-      <w:bookmarkStart w:id="4" w:name="_GoBack"/>
-      <w:bookmarkEnd w:id="4"/>
     </w:p>
     <w:p>
       <w:pPr>
@@ -6319,7 +6288,6 @@
           <w:bCs/>
         </w:rPr>
       </w:pPr>
-      <w:commentRangeStart w:id="5"/>
       <w:r>
         <w:lastRenderedPageBreak/>
         <w:t xml:space="preserve">СПИСОК </w:t>
@@ -6332,10 +6300,6 @@
       </w:r>
       <w:r>
         <w:t>ОВ</w:t>
-      </w:r>
-      <w:commentRangeEnd w:id="5"/>
-      <w:r>
-        <w:commentReference w:id="5"/>
       </w:r>
     </w:p>
     <w:p>
@@ -6515,91 +6479,8 @@
 </w:document>
 </file>
 
-<file path=word/comments.xml><?xml version="1.0" encoding="utf-8"?>
-<w:comments xmlns:wpc="http://schemas.microsoft.com/office/word/2010/wordprocessingCanvas" xmlns:cx="http://schemas.microsoft.com/office/drawing/2014/chartex" xmlns:cx1="http://schemas.microsoft.com/office/drawing/2015/9/8/chartex" xmlns:cx2="http://schemas.microsoft.com/office/drawing/2015/10/21/chartex" xmlns:cx3="http://schemas.microsoft.com/office/drawing/2016/5/9/chartex" xmlns:cx4="http://schemas.microsoft.com/office/drawing/2016/5/10/chartex" xmlns:cx5="http://schemas.microsoft.com/office/drawing/2016/5/11/chartex" xmlns:cx6="http://schemas.microsoft.com/office/drawing/2016/5/12/chartex" xmlns:cx7="http://schemas.microsoft.com/office/drawing/2016/5/13/chartex" xmlns:cx8="http://schemas.microsoft.com/office/drawing/2016/5/14/chartex" xmlns:mc="http://schemas.openxmlformats.org/markup-compatibility/2006" xmlns:aink="http://schemas.microsoft.com/office/drawing/2016/ink" xmlns:am3d="http://schemas.microsoft.com/office/drawing/2017/model3d" xmlns:o="urn:schemas-microsoft-com:office:office" xmlns:r="http://schemas.openxmlformats.org/officeDocument/2006/relationships" xmlns:m="http://schemas.openxmlformats.org/officeDocument/2006/math" xmlns:v="urn:schemas-microsoft-com:vml" xmlns:wp14="http://schemas.microsoft.com/office/word/2010/wordprocessingDrawing" xmlns:wp="http://schemas.openxmlformats.org/drawingml/2006/wordprocessingDrawing" xmlns:w10="urn:schemas-microsoft-com:office:word" xmlns:w="http://schemas.openxmlformats.org/wordprocessingml/2006/main" xmlns:w14="http://schemas.microsoft.com/office/word/2010/wordml" xmlns:w15="http://schemas.microsoft.com/office/word/2012/wordml" xmlns:w16cid="http://schemas.microsoft.com/office/word/2016/wordml/cid" xmlns:w16se="http://schemas.microsoft.com/office/word/2015/wordml/symex" xmlns:wpg="http://schemas.microsoft.com/office/word/2010/wordprocessingGroup" xmlns:wpi="http://schemas.microsoft.com/office/word/2010/wordprocessingInk" xmlns:wne="http://schemas.microsoft.com/office/word/2006/wordml" xmlns:wps="http://schemas.microsoft.com/office/word/2010/wordprocessingShape" mc:Ignorable="w14 w15 w16se w16cid wp14">
-  <w:comment w:id="0" w:author="1" w:date="2019-11-24T07:17:00Z" w:initials="1">
-    <w:p>
-      <w:pPr>
-        <w:pStyle w:val="CommentText"/>
-      </w:pPr>
-      <w:r>
-        <w:t>Субъективный критерий, надо переписать более объективно</w:t>
-      </w:r>
-    </w:p>
-  </w:comment>
-  <w:comment w:id="1" w:author="1" w:date="2019-11-24T07:23:00Z" w:initials="1">
-    <w:p>
-      <w:pPr>
-        <w:pStyle w:val="CommentText"/>
-      </w:pPr>
-      <w:r>
-        <w:t>Участники команды превращаются в информацию? Почему они идут на вход? В качестве механизма нигде не отображена ИС, которую ты разрабатываешь</w:t>
-      </w:r>
-    </w:p>
-  </w:comment>
-  <w:comment w:id="2" w:author="1" w:date="2019-11-24T07:24:00Z" w:initials="1">
-    <w:p>
-      <w:pPr>
-        <w:pStyle w:val="CommentText"/>
-      </w:pPr>
-      <w:r>
-        <w:t>Всегда должны быть 4 типа стрелок</w:t>
-      </w:r>
-    </w:p>
-    <w:p>
-      <w:pPr>
-        <w:pStyle w:val="CommentText"/>
-      </w:pPr>
-      <w:r>
-        <w:t>Пересечений быть не должно</w:t>
-      </w:r>
-    </w:p>
-  </w:comment>
-  <w:comment w:id="3" w:author="1" w:date="2019-11-24T07:25:00Z" w:initials="1">
-    <w:p>
-      <w:pPr>
-        <w:pStyle w:val="CommentText"/>
-      </w:pPr>
-      <w:r>
-        <w:t>Почему не спиральная модель?</w:t>
-      </w:r>
-    </w:p>
-  </w:comment>
-  <w:comment w:id="5" w:author="1" w:date="2019-11-24T07:28:00Z" w:initials="1">
-    <w:p>
-      <w:pPr>
-        <w:pStyle w:val="CommentText"/>
-      </w:pPr>
-      <w:r>
-        <w:t>Исправляй в соответствии с ГОСТом. Надоело делать замечания о регистрах, отсутствии номеров страниц и т.д. На Интуит никто не ссылается, найди по той ссылке учебник, который они используют</w:t>
-      </w:r>
-    </w:p>
-  </w:comment>
-</w:comments>
-</file>
-
-<file path=word/commentsExtended.xml><?xml version="1.0" encoding="utf-8"?>
-<w15:commentsEx xmlns:wpc="http://schemas.microsoft.com/office/word/2010/wordprocessingCanvas" xmlns:cx="http://schemas.microsoft.com/office/drawing/2014/chartex" xmlns:cx1="http://schemas.microsoft.com/office/drawing/2015/9/8/chartex" xmlns:cx2="http://schemas.microsoft.com/office/drawing/2015/10/21/chartex" xmlns:cx3="http://schemas.microsoft.com/office/drawing/2016/5/9/chartex" xmlns:cx4="http://schemas.microsoft.com/office/drawing/2016/5/10/chartex" xmlns:cx5="http://schemas.microsoft.com/office/drawing/2016/5/11/chartex" xmlns:cx6="http://schemas.microsoft.com/office/drawing/2016/5/12/chartex" xmlns:cx7="http://schemas.microsoft.com/office/drawing/2016/5/13/chartex" xmlns:cx8="http://schemas.microsoft.com/office/drawing/2016/5/14/chartex" xmlns:mc="http://schemas.openxmlformats.org/markup-compatibility/2006" xmlns:aink="http://schemas.microsoft.com/office/drawing/2016/ink" xmlns:am3d="http://schemas.microsoft.com/office/drawing/2017/model3d" xmlns:o="urn:schemas-microsoft-com:office:office" xmlns:r="http://schemas.openxmlformats.org/officeDocument/2006/relationships" xmlns:m="http://schemas.openxmlformats.org/officeDocument/2006/math" xmlns:v="urn:schemas-microsoft-com:vml" xmlns:wp14="http://schemas.microsoft.com/office/word/2010/wordprocessingDrawing" xmlns:wp="http://schemas.openxmlformats.org/drawingml/2006/wordprocessingDrawing" xmlns:w10="urn:schemas-microsoft-com:office:word" xmlns:w="http://schemas.openxmlformats.org/wordprocessingml/2006/main" xmlns:w14="http://schemas.microsoft.com/office/word/2010/wordml" xmlns:w15="http://schemas.microsoft.com/office/word/2012/wordml" xmlns:w16cid="http://schemas.microsoft.com/office/word/2016/wordml/cid" xmlns:w16se="http://schemas.microsoft.com/office/word/2015/wordml/symex" xmlns:wpg="http://schemas.microsoft.com/office/word/2010/wordprocessingGroup" xmlns:wpi="http://schemas.microsoft.com/office/word/2010/wordprocessingInk" xmlns:wne="http://schemas.microsoft.com/office/word/2006/wordml" xmlns:wps="http://schemas.microsoft.com/office/word/2010/wordprocessingShape" mc:Ignorable="w14 w15 w16se w16cid wp14">
-  <w15:commentEx w15:paraId="64671F80" w15:done="0"/>
-  <w15:commentEx w15:paraId="06CBFEA1" w15:done="0"/>
-  <w15:commentEx w15:paraId="62BCFD14" w15:done="0"/>
-  <w15:commentEx w15:paraId="31D69934" w15:done="0"/>
-  <w15:commentEx w15:paraId="35E175BB" w15:done="0"/>
-</w15:commentsEx>
-</file>
-
-<file path=word/commentsIds.xml><?xml version="1.0" encoding="utf-8"?>
-<w16cid:commentsIds xmlns:wpc="http://schemas.microsoft.com/office/word/2010/wordprocessingCanvas" xmlns:cx="http://schemas.microsoft.com/office/drawing/2014/chartex" xmlns:cx1="http://schemas.microsoft.com/office/drawing/2015/9/8/chartex" xmlns:cx2="http://schemas.microsoft.com/office/drawing/2015/10/21/chartex" xmlns:cx3="http://schemas.microsoft.com/office/drawing/2016/5/9/chartex" xmlns:cx4="http://schemas.microsoft.com/office/drawing/2016/5/10/chartex" xmlns:cx5="http://schemas.microsoft.com/office/drawing/2016/5/11/chartex" xmlns:cx6="http://schemas.microsoft.com/office/drawing/2016/5/12/chartex" xmlns:cx7="http://schemas.microsoft.com/office/drawing/2016/5/13/chartex" xmlns:cx8="http://schemas.microsoft.com/office/drawing/2016/5/14/chartex" xmlns:mc="http://schemas.openxmlformats.org/markup-compatibility/2006" xmlns:aink="http://schemas.microsoft.com/office/drawing/2016/ink" xmlns:am3d="http://schemas.microsoft.com/office/drawing/2017/model3d" xmlns:o="urn:schemas-microsoft-com:office:office" xmlns:r="http://schemas.openxmlformats.org/officeDocument/2006/relationships" xmlns:m="http://schemas.openxmlformats.org/officeDocument/2006/math" xmlns:v="urn:schemas-microsoft-com:vml" xmlns:wp14="http://schemas.microsoft.com/office/word/2010/wordprocessingDrawing" xmlns:wp="http://schemas.openxmlformats.org/drawingml/2006/wordprocessingDrawing" xmlns:w10="urn:schemas-microsoft-com:office:word" xmlns:w="http://schemas.openxmlformats.org/wordprocessingml/2006/main" xmlns:w14="http://schemas.microsoft.com/office/word/2010/wordml" xmlns:w15="http://schemas.microsoft.com/office/word/2012/wordml" xmlns:w16cid="http://schemas.microsoft.com/office/word/2016/wordml/cid" xmlns:w16se="http://schemas.microsoft.com/office/word/2015/wordml/symex" xmlns:wpg="http://schemas.microsoft.com/office/word/2010/wordprocessingGroup" xmlns:wpi="http://schemas.microsoft.com/office/word/2010/wordprocessingInk" xmlns:wne="http://schemas.microsoft.com/office/word/2006/wordml" xmlns:wps="http://schemas.microsoft.com/office/word/2010/wordprocessingShape" mc:Ignorable="w14 w15 w16se w16cid wp14">
-  <w16cid:commentId w16cid:paraId="64671F80" w16cid:durableId="2186579A"/>
-  <w16cid:commentId w16cid:paraId="06CBFEA1" w16cid:durableId="219D204A"/>
-  <w16cid:commentId w16cid:paraId="62BCFD14" w16cid:durableId="219D204B"/>
-  <w16cid:commentId w16cid:paraId="31D69934" w16cid:durableId="2186579E"/>
-  <w16cid:commentId w16cid:paraId="35E175BB" w16cid:durableId="218657A0"/>
-</w16cid:commentsIds>
-</file>
-
 <file path=word/endnotes.xml><?xml version="1.0" encoding="utf-8"?>
-<w:endnotes xmlns:wpc="http://schemas.microsoft.com/office/word/2010/wordprocessingCanvas" xmlns:cx="http://schemas.microsoft.com/office/drawing/2014/chartex" xmlns:cx1="http://schemas.microsoft.com/office/drawing/2015/9/8/chartex" xmlns:cx2="http://schemas.microsoft.com/office/drawing/2015/10/21/chartex" xmlns:cx3="http://schemas.microsoft.com/office/drawing/2016/5/9/chartex" xmlns:cx4="http://schemas.microsoft.com/office/drawing/2016/5/10/chartex" xmlns:cx5="http://schemas.microsoft.com/office/drawing/2016/5/11/chartex" xmlns:cx6="http://schemas.microsoft.com/office/drawing/2016/5/12/chartex" xmlns:cx7="http://schemas.microsoft.com/office/drawing/2016/5/13/chartex" xmlns:cx8="http://schemas.microsoft.com/office/drawing/2016/5/14/chartex" xmlns:mc="http://schemas.openxmlformats.org/markup-compatibility/2006" xmlns:aink="http://schemas.microsoft.com/office/drawing/2016/ink" xmlns:am3d="http://schemas.microsoft.com/office/drawing/2017/model3d" xmlns:o="urn:schemas-microsoft-com:office:office" xmlns:r="http://schemas.openxmlformats.org/officeDocument/2006/relationships" xmlns:m="http://schemas.openxmlformats.org/officeDocument/2006/math" xmlns:v="urn:schemas-microsoft-com:vml" xmlns:wp14="http://schemas.microsoft.com/office/word/2010/wordprocessingDrawing" xmlns:wp="http://schemas.openxmlformats.org/drawingml/2006/wordprocessingDrawing" xmlns:w10="urn:schemas-microsoft-com:office:word" xmlns:w="http://schemas.openxmlformats.org/wordprocessingml/2006/main" xmlns:w14="http://schemas.microsoft.com/office/word/2010/wordml" xmlns:w15="http://schemas.microsoft.com/office/word/2012/wordml" xmlns:w16cid="http://schemas.microsoft.com/office/word/2016/wordml/cid" xmlns:w16se="http://schemas.microsoft.com/office/word/2015/wordml/symex" xmlns:wpg="http://schemas.microsoft.com/office/word/2010/wordprocessingGroup" xmlns:wpi="http://schemas.microsoft.com/office/word/2010/wordprocessingInk" xmlns:wne="http://schemas.microsoft.com/office/word/2006/wordml" xmlns:wps="http://schemas.microsoft.com/office/word/2010/wordprocessingShape" mc:Ignorable="w14 w15 w16se w16cid wp14">
+<w:endnotes xmlns:wpc="http://schemas.microsoft.com/office/word/2010/wordprocessingCanvas" xmlns:cx="http://schemas.microsoft.com/office/drawing/2014/chartex" xmlns:cx1="http://schemas.microsoft.com/office/drawing/2015/9/8/chartex" xmlns:cx2="http://schemas.microsoft.com/office/drawing/2015/10/21/chartex" xmlns:cx3="http://schemas.microsoft.com/office/drawing/2016/5/9/chartex" xmlns:cx4="http://schemas.microsoft.com/office/drawing/2016/5/10/chartex" xmlns:cx5="http://schemas.microsoft.com/office/drawing/2016/5/11/chartex" xmlns:cx6="http://schemas.microsoft.com/office/drawing/2016/5/12/chartex" xmlns:cx7="http://schemas.microsoft.com/office/drawing/2016/5/13/chartex" xmlns:cx8="http://schemas.microsoft.com/office/drawing/2016/5/14/chartex" xmlns:mc="http://schemas.openxmlformats.org/markup-compatibility/2006" xmlns:aink="http://schemas.microsoft.com/office/drawing/2016/ink" xmlns:am3d="http://schemas.microsoft.com/office/drawing/2017/model3d" xmlns:o="urn:schemas-microsoft-com:office:office" xmlns:r="http://schemas.openxmlformats.org/officeDocument/2006/relationships" xmlns:m="http://schemas.openxmlformats.org/officeDocument/2006/math" xmlns:v="urn:schemas-microsoft-com:vml" xmlns:wp14="http://schemas.microsoft.com/office/word/2010/wordprocessingDrawing" xmlns:wp="http://schemas.openxmlformats.org/drawingml/2006/wordprocessingDrawing" xmlns:w10="urn:schemas-microsoft-com:office:word" xmlns:w="http://schemas.openxmlformats.org/wordprocessingml/2006/main" xmlns:w14="http://schemas.microsoft.com/office/word/2010/wordml" xmlns:w15="http://schemas.microsoft.com/office/word/2012/wordml" xmlns:w16cex="http://schemas.microsoft.com/office/word/2018/wordml/cex" xmlns:w16cid="http://schemas.microsoft.com/office/word/2016/wordml/cid" xmlns:w16="http://schemas.microsoft.com/office/word/2018/wordml" xmlns:w16se="http://schemas.microsoft.com/office/word/2015/wordml/symex" xmlns:wpg="http://schemas.microsoft.com/office/word/2010/wordprocessingGroup" xmlns:wpi="http://schemas.microsoft.com/office/word/2010/wordprocessingInk" xmlns:wne="http://schemas.microsoft.com/office/word/2006/wordml" xmlns:wps="http://schemas.microsoft.com/office/word/2010/wordprocessingShape" mc:Ignorable="w14 w15 w16se w16cid w16 w16cex wp14">
   <w:endnote w:type="separator" w:id="-1">
     <w:p>
       <w:r>
@@ -6618,7 +6499,7 @@
 </file>
 
 <file path=word/footer1.xml><?xml version="1.0" encoding="utf-8"?>
-<w:ftr xmlns:wpc="http://schemas.microsoft.com/office/word/2010/wordprocessingCanvas" xmlns:cx="http://schemas.microsoft.com/office/drawing/2014/chartex" xmlns:cx1="http://schemas.microsoft.com/office/drawing/2015/9/8/chartex" xmlns:cx2="http://schemas.microsoft.com/office/drawing/2015/10/21/chartex" xmlns:cx3="http://schemas.microsoft.com/office/drawing/2016/5/9/chartex" xmlns:cx4="http://schemas.microsoft.com/office/drawing/2016/5/10/chartex" xmlns:cx5="http://schemas.microsoft.com/office/drawing/2016/5/11/chartex" xmlns:cx6="http://schemas.microsoft.com/office/drawing/2016/5/12/chartex" xmlns:cx7="http://schemas.microsoft.com/office/drawing/2016/5/13/chartex" xmlns:cx8="http://schemas.microsoft.com/office/drawing/2016/5/14/chartex" xmlns:mc="http://schemas.openxmlformats.org/markup-compatibility/2006" xmlns:aink="http://schemas.microsoft.com/office/drawing/2016/ink" xmlns:am3d="http://schemas.microsoft.com/office/drawing/2017/model3d" xmlns:o="urn:schemas-microsoft-com:office:office" xmlns:r="http://schemas.openxmlformats.org/officeDocument/2006/relationships" xmlns:m="http://schemas.openxmlformats.org/officeDocument/2006/math" xmlns:v="urn:schemas-microsoft-com:vml" xmlns:wp14="http://schemas.microsoft.com/office/word/2010/wordprocessingDrawing" xmlns:wp="http://schemas.openxmlformats.org/drawingml/2006/wordprocessingDrawing" xmlns:w10="urn:schemas-microsoft-com:office:word" xmlns:w="http://schemas.openxmlformats.org/wordprocessingml/2006/main" xmlns:w14="http://schemas.microsoft.com/office/word/2010/wordml" xmlns:w15="http://schemas.microsoft.com/office/word/2012/wordml" xmlns:w16cid="http://schemas.microsoft.com/office/word/2016/wordml/cid" xmlns:w16se="http://schemas.microsoft.com/office/word/2015/wordml/symex" xmlns:wpg="http://schemas.microsoft.com/office/word/2010/wordprocessingGroup" xmlns:wpi="http://schemas.microsoft.com/office/word/2010/wordprocessingInk" xmlns:wne="http://schemas.microsoft.com/office/word/2006/wordml" xmlns:wps="http://schemas.microsoft.com/office/word/2010/wordprocessingShape" mc:Ignorable="w14 w15 w16se w16cid wp14">
+<w:ftr xmlns:wpc="http://schemas.microsoft.com/office/word/2010/wordprocessingCanvas" xmlns:cx="http://schemas.microsoft.com/office/drawing/2014/chartex" xmlns:cx1="http://schemas.microsoft.com/office/drawing/2015/9/8/chartex" xmlns:cx2="http://schemas.microsoft.com/office/drawing/2015/10/21/chartex" xmlns:cx3="http://schemas.microsoft.com/office/drawing/2016/5/9/chartex" xmlns:cx4="http://schemas.microsoft.com/office/drawing/2016/5/10/chartex" xmlns:cx5="http://schemas.microsoft.com/office/drawing/2016/5/11/chartex" xmlns:cx6="http://schemas.microsoft.com/office/drawing/2016/5/12/chartex" xmlns:cx7="http://schemas.microsoft.com/office/drawing/2016/5/13/chartex" xmlns:cx8="http://schemas.microsoft.com/office/drawing/2016/5/14/chartex" xmlns:mc="http://schemas.openxmlformats.org/markup-compatibility/2006" xmlns:aink="http://schemas.microsoft.com/office/drawing/2016/ink" xmlns:am3d="http://schemas.microsoft.com/office/drawing/2017/model3d" xmlns:o="urn:schemas-microsoft-com:office:office" xmlns:r="http://schemas.openxmlformats.org/officeDocument/2006/relationships" xmlns:m="http://schemas.openxmlformats.org/officeDocument/2006/math" xmlns:v="urn:schemas-microsoft-com:vml" xmlns:wp14="http://schemas.microsoft.com/office/word/2010/wordprocessingDrawing" xmlns:wp="http://schemas.openxmlformats.org/drawingml/2006/wordprocessingDrawing" xmlns:w10="urn:schemas-microsoft-com:office:word" xmlns:w="http://schemas.openxmlformats.org/wordprocessingml/2006/main" xmlns:w14="http://schemas.microsoft.com/office/word/2010/wordml" xmlns:w15="http://schemas.microsoft.com/office/word/2012/wordml" xmlns:w16cex="http://schemas.microsoft.com/office/word/2018/wordml/cex" xmlns:w16cid="http://schemas.microsoft.com/office/word/2016/wordml/cid" xmlns:w16="http://schemas.microsoft.com/office/word/2018/wordml" xmlns:w16se="http://schemas.microsoft.com/office/word/2015/wordml/symex" xmlns:wpg="http://schemas.microsoft.com/office/word/2010/wordprocessingGroup" xmlns:wpi="http://schemas.microsoft.com/office/word/2010/wordprocessingInk" xmlns:wne="http://schemas.microsoft.com/office/word/2006/wordml" xmlns:wps="http://schemas.microsoft.com/office/word/2010/wordprocessingShape" mc:Ignorable="w14 w15 w16se w16cid w16 w16cex wp14">
   <w:sdt>
     <w:sdtPr>
       <w:id w:val="-1113585749"/>
@@ -6660,7 +6541,7 @@
 </file>
 
 <file path=word/footer2.xml><?xml version="1.0" encoding="utf-8"?>
-<w:ftr xmlns:wpc="http://schemas.microsoft.com/office/word/2010/wordprocessingCanvas" xmlns:cx="http://schemas.microsoft.com/office/drawing/2014/chartex" xmlns:cx1="http://schemas.microsoft.com/office/drawing/2015/9/8/chartex" xmlns:cx2="http://schemas.microsoft.com/office/drawing/2015/10/21/chartex" xmlns:cx3="http://schemas.microsoft.com/office/drawing/2016/5/9/chartex" xmlns:cx4="http://schemas.microsoft.com/office/drawing/2016/5/10/chartex" xmlns:cx5="http://schemas.microsoft.com/office/drawing/2016/5/11/chartex" xmlns:cx6="http://schemas.microsoft.com/office/drawing/2016/5/12/chartex" xmlns:cx7="http://schemas.microsoft.com/office/drawing/2016/5/13/chartex" xmlns:cx8="http://schemas.microsoft.com/office/drawing/2016/5/14/chartex" xmlns:mc="http://schemas.openxmlformats.org/markup-compatibility/2006" xmlns:aink="http://schemas.microsoft.com/office/drawing/2016/ink" xmlns:am3d="http://schemas.microsoft.com/office/drawing/2017/model3d" xmlns:o="urn:schemas-microsoft-com:office:office" xmlns:r="http://schemas.openxmlformats.org/officeDocument/2006/relationships" xmlns:m="http://schemas.openxmlformats.org/officeDocument/2006/math" xmlns:v="urn:schemas-microsoft-com:vml" xmlns:wp14="http://schemas.microsoft.com/office/word/2010/wordprocessingDrawing" xmlns:wp="http://schemas.openxmlformats.org/drawingml/2006/wordprocessingDrawing" xmlns:w10="urn:schemas-microsoft-com:office:word" xmlns:w="http://schemas.openxmlformats.org/wordprocessingml/2006/main" xmlns:w14="http://schemas.microsoft.com/office/word/2010/wordml" xmlns:w15="http://schemas.microsoft.com/office/word/2012/wordml" xmlns:w16cid="http://schemas.microsoft.com/office/word/2016/wordml/cid" xmlns:w16se="http://schemas.microsoft.com/office/word/2015/wordml/symex" xmlns:wpg="http://schemas.microsoft.com/office/word/2010/wordprocessingGroup" xmlns:wpi="http://schemas.microsoft.com/office/word/2010/wordprocessingInk" xmlns:wne="http://schemas.microsoft.com/office/word/2006/wordml" xmlns:wps="http://schemas.microsoft.com/office/word/2010/wordprocessingShape" mc:Ignorable="w14 w15 w16se w16cid wp14">
+<w:ftr xmlns:wpc="http://schemas.microsoft.com/office/word/2010/wordprocessingCanvas" xmlns:cx="http://schemas.microsoft.com/office/drawing/2014/chartex" xmlns:cx1="http://schemas.microsoft.com/office/drawing/2015/9/8/chartex" xmlns:cx2="http://schemas.microsoft.com/office/drawing/2015/10/21/chartex" xmlns:cx3="http://schemas.microsoft.com/office/drawing/2016/5/9/chartex" xmlns:cx4="http://schemas.microsoft.com/office/drawing/2016/5/10/chartex" xmlns:cx5="http://schemas.microsoft.com/office/drawing/2016/5/11/chartex" xmlns:cx6="http://schemas.microsoft.com/office/drawing/2016/5/12/chartex" xmlns:cx7="http://schemas.microsoft.com/office/drawing/2016/5/13/chartex" xmlns:cx8="http://schemas.microsoft.com/office/drawing/2016/5/14/chartex" xmlns:mc="http://schemas.openxmlformats.org/markup-compatibility/2006" xmlns:aink="http://schemas.microsoft.com/office/drawing/2016/ink" xmlns:am3d="http://schemas.microsoft.com/office/drawing/2017/model3d" xmlns:o="urn:schemas-microsoft-com:office:office" xmlns:r="http://schemas.openxmlformats.org/officeDocument/2006/relationships" xmlns:m="http://schemas.openxmlformats.org/officeDocument/2006/math" xmlns:v="urn:schemas-microsoft-com:vml" xmlns:wp14="http://schemas.microsoft.com/office/word/2010/wordprocessingDrawing" xmlns:wp="http://schemas.openxmlformats.org/drawingml/2006/wordprocessingDrawing" xmlns:w10="urn:schemas-microsoft-com:office:word" xmlns:w="http://schemas.openxmlformats.org/wordprocessingml/2006/main" xmlns:w14="http://schemas.microsoft.com/office/word/2010/wordml" xmlns:w15="http://schemas.microsoft.com/office/word/2012/wordml" xmlns:w16cex="http://schemas.microsoft.com/office/word/2018/wordml/cex" xmlns:w16cid="http://schemas.microsoft.com/office/word/2016/wordml/cid" xmlns:w16="http://schemas.microsoft.com/office/word/2018/wordml" xmlns:w16se="http://schemas.microsoft.com/office/word/2015/wordml/symex" xmlns:wpg="http://schemas.microsoft.com/office/word/2010/wordprocessingGroup" xmlns:wpi="http://schemas.microsoft.com/office/word/2010/wordprocessingInk" xmlns:wne="http://schemas.microsoft.com/office/word/2006/wordml" xmlns:wps="http://schemas.microsoft.com/office/word/2010/wordprocessingShape" mc:Ignorable="w14 w15 w16se w16cid w16 w16cex wp14">
   <w:sdt>
     <w:sdtPr>
       <w:rPr>
@@ -6730,7 +6611,7 @@
 </file>
 
 <file path=word/footnotes.xml><?xml version="1.0" encoding="utf-8"?>
-<w:footnotes xmlns:wpc="http://schemas.microsoft.com/office/word/2010/wordprocessingCanvas" xmlns:cx="http://schemas.microsoft.com/office/drawing/2014/chartex" xmlns:cx1="http://schemas.microsoft.com/office/drawing/2015/9/8/chartex" xmlns:cx2="http://schemas.microsoft.com/office/drawing/2015/10/21/chartex" xmlns:cx3="http://schemas.microsoft.com/office/drawing/2016/5/9/chartex" xmlns:cx4="http://schemas.microsoft.com/office/drawing/2016/5/10/chartex" xmlns:cx5="http://schemas.microsoft.com/office/drawing/2016/5/11/chartex" xmlns:cx6="http://schemas.microsoft.com/office/drawing/2016/5/12/chartex" xmlns:cx7="http://schemas.microsoft.com/office/drawing/2016/5/13/chartex" xmlns:cx8="http://schemas.microsoft.com/office/drawing/2016/5/14/chartex" xmlns:mc="http://schemas.openxmlformats.org/markup-compatibility/2006" xmlns:aink="http://schemas.microsoft.com/office/drawing/2016/ink" xmlns:am3d="http://schemas.microsoft.com/office/drawing/2017/model3d" xmlns:o="urn:schemas-microsoft-com:office:office" xmlns:r="http://schemas.openxmlformats.org/officeDocument/2006/relationships" xmlns:m="http://schemas.openxmlformats.org/officeDocument/2006/math" xmlns:v="urn:schemas-microsoft-com:vml" xmlns:wp14="http://schemas.microsoft.com/office/word/2010/wordprocessingDrawing" xmlns:wp="http://schemas.openxmlformats.org/drawingml/2006/wordprocessingDrawing" xmlns:w10="urn:schemas-microsoft-com:office:word" xmlns:w="http://schemas.openxmlformats.org/wordprocessingml/2006/main" xmlns:w14="http://schemas.microsoft.com/office/word/2010/wordml" xmlns:w15="http://schemas.microsoft.com/office/word/2012/wordml" xmlns:w16cid="http://schemas.microsoft.com/office/word/2016/wordml/cid" xmlns:w16se="http://schemas.microsoft.com/office/word/2015/wordml/symex" xmlns:wpg="http://schemas.microsoft.com/office/word/2010/wordprocessingGroup" xmlns:wpi="http://schemas.microsoft.com/office/word/2010/wordprocessingInk" xmlns:wne="http://schemas.microsoft.com/office/word/2006/wordml" xmlns:wps="http://schemas.microsoft.com/office/word/2010/wordprocessingShape" mc:Ignorable="w14 w15 w16se w16cid wp14">
+<w:footnotes xmlns:wpc="http://schemas.microsoft.com/office/word/2010/wordprocessingCanvas" xmlns:cx="http://schemas.microsoft.com/office/drawing/2014/chartex" xmlns:cx1="http://schemas.microsoft.com/office/drawing/2015/9/8/chartex" xmlns:cx2="http://schemas.microsoft.com/office/drawing/2015/10/21/chartex" xmlns:cx3="http://schemas.microsoft.com/office/drawing/2016/5/9/chartex" xmlns:cx4="http://schemas.microsoft.com/office/drawing/2016/5/10/chartex" xmlns:cx5="http://schemas.microsoft.com/office/drawing/2016/5/11/chartex" xmlns:cx6="http://schemas.microsoft.com/office/drawing/2016/5/12/chartex" xmlns:cx7="http://schemas.microsoft.com/office/drawing/2016/5/13/chartex" xmlns:cx8="http://schemas.microsoft.com/office/drawing/2016/5/14/chartex" xmlns:mc="http://schemas.openxmlformats.org/markup-compatibility/2006" xmlns:aink="http://schemas.microsoft.com/office/drawing/2016/ink" xmlns:am3d="http://schemas.microsoft.com/office/drawing/2017/model3d" xmlns:o="urn:schemas-microsoft-com:office:office" xmlns:r="http://schemas.openxmlformats.org/officeDocument/2006/relationships" xmlns:m="http://schemas.openxmlformats.org/officeDocument/2006/math" xmlns:v="urn:schemas-microsoft-com:vml" xmlns:wp14="http://schemas.microsoft.com/office/word/2010/wordprocessingDrawing" xmlns:wp="http://schemas.openxmlformats.org/drawingml/2006/wordprocessingDrawing" xmlns:w10="urn:schemas-microsoft-com:office:word" xmlns:w="http://schemas.openxmlformats.org/wordprocessingml/2006/main" xmlns:w14="http://schemas.microsoft.com/office/word/2010/wordml" xmlns:w15="http://schemas.microsoft.com/office/word/2012/wordml" xmlns:w16cex="http://schemas.microsoft.com/office/word/2018/wordml/cex" xmlns:w16cid="http://schemas.microsoft.com/office/word/2016/wordml/cid" xmlns:w16="http://schemas.microsoft.com/office/word/2018/wordml" xmlns:w16se="http://schemas.microsoft.com/office/word/2015/wordml/symex" xmlns:wpg="http://schemas.microsoft.com/office/word/2010/wordprocessingGroup" xmlns:wpi="http://schemas.microsoft.com/office/word/2010/wordprocessingInk" xmlns:wne="http://schemas.microsoft.com/office/word/2006/wordml" xmlns:wps="http://schemas.microsoft.com/office/word/2010/wordprocessingShape" mc:Ignorable="w14 w15 w16se w16cid w16 w16cex wp14">
   <w:footnote w:type="separator" w:id="-1">
     <w:p>
       <w:r>
@@ -6749,7 +6630,7 @@
 </file>
 
 <file path=word/numbering.xml><?xml version="1.0" encoding="utf-8"?>
-<w:numbering xmlns:wpc="http://schemas.microsoft.com/office/word/2010/wordprocessingCanvas" xmlns:cx="http://schemas.microsoft.com/office/drawing/2014/chartex" xmlns:cx1="http://schemas.microsoft.com/office/drawing/2015/9/8/chartex" xmlns:cx2="http://schemas.microsoft.com/office/drawing/2015/10/21/chartex" xmlns:cx3="http://schemas.microsoft.com/office/drawing/2016/5/9/chartex" xmlns:cx4="http://schemas.microsoft.com/office/drawing/2016/5/10/chartex" xmlns:cx5="http://schemas.microsoft.com/office/drawing/2016/5/11/chartex" xmlns:cx6="http://schemas.microsoft.com/office/drawing/2016/5/12/chartex" xmlns:cx7="http://schemas.microsoft.com/office/drawing/2016/5/13/chartex" xmlns:cx8="http://schemas.microsoft.com/office/drawing/2016/5/14/chartex" xmlns:mc="http://schemas.openxmlformats.org/markup-compatibility/2006" xmlns:aink="http://schemas.microsoft.com/office/drawing/2016/ink" xmlns:am3d="http://schemas.microsoft.com/office/drawing/2017/model3d" xmlns:o="urn:schemas-microsoft-com:office:office" xmlns:r="http://schemas.openxmlformats.org/officeDocument/2006/relationships" xmlns:m="http://schemas.openxmlformats.org/officeDocument/2006/math" xmlns:v="urn:schemas-microsoft-com:vml" xmlns:wp14="http://schemas.microsoft.com/office/word/2010/wordprocessingDrawing" xmlns:wp="http://schemas.openxmlformats.org/drawingml/2006/wordprocessingDrawing" xmlns:w10="urn:schemas-microsoft-com:office:word" xmlns:w="http://schemas.openxmlformats.org/wordprocessingml/2006/main" xmlns:w14="http://schemas.microsoft.com/office/word/2010/wordml" xmlns:w15="http://schemas.microsoft.com/office/word/2012/wordml" xmlns:w16cid="http://schemas.microsoft.com/office/word/2016/wordml/cid" xmlns:w16se="http://schemas.microsoft.com/office/word/2015/wordml/symex" xmlns:wpg="http://schemas.microsoft.com/office/word/2010/wordprocessingGroup" xmlns:wpi="http://schemas.microsoft.com/office/word/2010/wordprocessingInk" xmlns:wne="http://schemas.microsoft.com/office/word/2006/wordml" xmlns:wps="http://schemas.microsoft.com/office/word/2010/wordprocessingShape" mc:Ignorable="w14 w15 w16se w16cid wp14">
+<w:numbering xmlns:wpc="http://schemas.microsoft.com/office/word/2010/wordprocessingCanvas" xmlns:cx="http://schemas.microsoft.com/office/drawing/2014/chartex" xmlns:cx1="http://schemas.microsoft.com/office/drawing/2015/9/8/chartex" xmlns:cx2="http://schemas.microsoft.com/office/drawing/2015/10/21/chartex" xmlns:cx3="http://schemas.microsoft.com/office/drawing/2016/5/9/chartex" xmlns:cx4="http://schemas.microsoft.com/office/drawing/2016/5/10/chartex" xmlns:cx5="http://schemas.microsoft.com/office/drawing/2016/5/11/chartex" xmlns:cx6="http://schemas.microsoft.com/office/drawing/2016/5/12/chartex" xmlns:cx7="http://schemas.microsoft.com/office/drawing/2016/5/13/chartex" xmlns:cx8="http://schemas.microsoft.com/office/drawing/2016/5/14/chartex" xmlns:mc="http://schemas.openxmlformats.org/markup-compatibility/2006" xmlns:aink="http://schemas.microsoft.com/office/drawing/2016/ink" xmlns:am3d="http://schemas.microsoft.com/office/drawing/2017/model3d" xmlns:o="urn:schemas-microsoft-com:office:office" xmlns:r="http://schemas.openxmlformats.org/officeDocument/2006/relationships" xmlns:m="http://schemas.openxmlformats.org/officeDocument/2006/math" xmlns:v="urn:schemas-microsoft-com:vml" xmlns:wp14="http://schemas.microsoft.com/office/word/2010/wordprocessingDrawing" xmlns:wp="http://schemas.openxmlformats.org/drawingml/2006/wordprocessingDrawing" xmlns:w10="urn:schemas-microsoft-com:office:word" xmlns:w="http://schemas.openxmlformats.org/wordprocessingml/2006/main" xmlns:w14="http://schemas.microsoft.com/office/word/2010/wordml" xmlns:w15="http://schemas.microsoft.com/office/word/2012/wordml" xmlns:w16cex="http://schemas.microsoft.com/office/word/2018/wordml/cex" xmlns:w16cid="http://schemas.microsoft.com/office/word/2016/wordml/cid" xmlns:w16="http://schemas.microsoft.com/office/word/2018/wordml" xmlns:w16se="http://schemas.microsoft.com/office/word/2015/wordml/symex" xmlns:wpg="http://schemas.microsoft.com/office/word/2010/wordprocessingGroup" xmlns:wpi="http://schemas.microsoft.com/office/word/2010/wordprocessingInk" xmlns:wne="http://schemas.microsoft.com/office/word/2006/wordml" xmlns:wps="http://schemas.microsoft.com/office/word/2010/wordprocessingShape" mc:Ignorable="w14 w15 w16se w16cid w16 w16cex wp14">
   <w:abstractNum w:abstractNumId="0" w15:restartNumberingAfterBreak="0">
     <w:nsid w:val="02E23E03"/>
     <w:multiLevelType w:val="multilevel"/>
@@ -9442,16 +9323,8 @@
 </w:numbering>
 </file>
 
-<file path=word/people.xml><?xml version="1.0" encoding="utf-8"?>
-<w15:people xmlns:wpc="http://schemas.microsoft.com/office/word/2010/wordprocessingCanvas" xmlns:cx="http://schemas.microsoft.com/office/drawing/2014/chartex" xmlns:cx1="http://schemas.microsoft.com/office/drawing/2015/9/8/chartex" xmlns:cx2="http://schemas.microsoft.com/office/drawing/2015/10/21/chartex" xmlns:cx3="http://schemas.microsoft.com/office/drawing/2016/5/9/chartex" xmlns:cx4="http://schemas.microsoft.com/office/drawing/2016/5/10/chartex" xmlns:cx5="http://schemas.microsoft.com/office/drawing/2016/5/11/chartex" xmlns:cx6="http://schemas.microsoft.com/office/drawing/2016/5/12/chartex" xmlns:cx7="http://schemas.microsoft.com/office/drawing/2016/5/13/chartex" xmlns:cx8="http://schemas.microsoft.com/office/drawing/2016/5/14/chartex" xmlns:mc="http://schemas.openxmlformats.org/markup-compatibility/2006" xmlns:aink="http://schemas.microsoft.com/office/drawing/2016/ink" xmlns:am3d="http://schemas.microsoft.com/office/drawing/2017/model3d" xmlns:o="urn:schemas-microsoft-com:office:office" xmlns:r="http://schemas.openxmlformats.org/officeDocument/2006/relationships" xmlns:m="http://schemas.openxmlformats.org/officeDocument/2006/math" xmlns:v="urn:schemas-microsoft-com:vml" xmlns:wp14="http://schemas.microsoft.com/office/word/2010/wordprocessingDrawing" xmlns:wp="http://schemas.openxmlformats.org/drawingml/2006/wordprocessingDrawing" xmlns:w10="urn:schemas-microsoft-com:office:word" xmlns:w="http://schemas.openxmlformats.org/wordprocessingml/2006/main" xmlns:w14="http://schemas.microsoft.com/office/word/2010/wordml" xmlns:w15="http://schemas.microsoft.com/office/word/2012/wordml" xmlns:w16cid="http://schemas.microsoft.com/office/word/2016/wordml/cid" xmlns:w16se="http://schemas.microsoft.com/office/word/2015/wordml/symex" xmlns:wpg="http://schemas.microsoft.com/office/word/2010/wordprocessingGroup" xmlns:wpi="http://schemas.microsoft.com/office/word/2010/wordprocessingInk" xmlns:wne="http://schemas.microsoft.com/office/word/2006/wordml" xmlns:wps="http://schemas.microsoft.com/office/word/2010/wordprocessingShape" mc:Ignorable="w14 w15 w16se w16cid wp14">
-  <w15:person w15:author="1">
-    <w15:presenceInfo w15:providerId="None" w15:userId="1"/>
-  </w15:person>
-</w15:people>
-</file>
-
 <file path=word/styles.xml><?xml version="1.0" encoding="utf-8"?>
-<w:styles xmlns:mc="http://schemas.openxmlformats.org/markup-compatibility/2006" xmlns:r="http://schemas.openxmlformats.org/officeDocument/2006/relationships" xmlns:w="http://schemas.openxmlformats.org/wordprocessingml/2006/main" xmlns:w14="http://schemas.microsoft.com/office/word/2010/wordml" xmlns:w15="http://schemas.microsoft.com/office/word/2012/wordml" xmlns:w16cid="http://schemas.microsoft.com/office/word/2016/wordml/cid" xmlns:w16se="http://schemas.microsoft.com/office/word/2015/wordml/symex" mc:Ignorable="w14 w15 w16se w16cid">
+<w:styles xmlns:mc="http://schemas.openxmlformats.org/markup-compatibility/2006" xmlns:r="http://schemas.openxmlformats.org/officeDocument/2006/relationships" xmlns:w="http://schemas.openxmlformats.org/wordprocessingml/2006/main" xmlns:w14="http://schemas.microsoft.com/office/word/2010/wordml" xmlns:w15="http://schemas.microsoft.com/office/word/2012/wordml" xmlns:w16cex="http://schemas.microsoft.com/office/word/2018/wordml/cex" xmlns:w16cid="http://schemas.microsoft.com/office/word/2016/wordml/cid" xmlns:w16="http://schemas.microsoft.com/office/word/2018/wordml" xmlns:w16se="http://schemas.microsoft.com/office/word/2015/wordml/symex" mc:Ignorable="w14 w15 w16se w16cid w16 w16cex">
   <w:docDefaults>
     <w:rPrDefault>
       <w:rPr>
@@ -10699,7 +10572,7 @@
 </file>
 
 <file path=customXml/itemProps2.xml><?xml version="1.0" encoding="utf-8"?>
-<ds:datastoreItem xmlns:ds="http://schemas.openxmlformats.org/officeDocument/2006/customXml" ds:itemID="{D3F14F85-C282-9F41-9C4E-50A0D9585482}">
+<ds:datastoreItem xmlns:ds="http://schemas.openxmlformats.org/officeDocument/2006/customXml" ds:itemID="{4C555726-158C-5447-A1B4-D20959AA9C30}">
   <ds:schemaRefs>
     <ds:schemaRef ds:uri="http://schemas.openxmlformats.org/officeDocument/2006/bibliography"/>
   </ds:schemaRefs>

</xml_diff>

<commit_message>
fix: fix email & password change
</commit_message>
<xml_diff>
--- a/docs/Обоснование Котлицкий.docx
+++ b/docs/Обоснование Котлицкий.docx
@@ -106,8 +106,6 @@
           <w:szCs w:val="32"/>
         </w:rPr>
       </w:pPr>
-      <w:bookmarkStart w:id="0" w:name="_GoBack"/>
-      <w:bookmarkEnd w:id="0"/>
       <w:r>
         <w:rPr>
           <w:b/>
@@ -522,6 +520,14 @@
         <w:pStyle w:val="a0"/>
       </w:pPr>
       <w:r>
+        <w:t>этапы процессов тестирования;</w:t>
+      </w:r>
+    </w:p>
+    <w:p>
+      <w:pPr>
+        <w:pStyle w:val="a0"/>
+      </w:pPr>
+      <w:r>
         <w:t>этапы процессов завершения.</w:t>
       </w:r>
     </w:p>
@@ -582,7 +588,15 @@
         <w:pStyle w:val="a0"/>
       </w:pPr>
       <w:r>
-        <w:t>определение последовательности работ. данный этап позволяет выстроить логику взаимосвязей операций;</w:t>
+        <w:t>определение последовательности работ</w:t>
+      </w:r>
+      <w:proofErr w:type="gramStart"/>
+      <w:r>
+        <w:t>.</w:t>
+      </w:r>
+      <w:proofErr w:type="gramEnd"/>
+      <w:r>
+        <w:t xml:space="preserve"> данный этап позволяет выстроить логику взаимосвязей операций;</w:t>
       </w:r>
     </w:p>
     <w:p>
@@ -722,7 +736,13 @@
         <w:pStyle w:val="a0"/>
       </w:pPr>
       <w:r>
-        <w:t>обеспечение координации работ и исполнителей. этап своей целью имеет обеспечение четкого взаимодействия участников за счет установленных приоритетов задач, согласований с функциональными руководителями, качественной информационной поддержки команды;</w:t>
+        <w:t xml:space="preserve">обеспечение координации работ и исполнителей. </w:t>
+      </w:r>
+      <w:r>
+        <w:t xml:space="preserve">Цель этапа - </w:t>
+      </w:r>
+      <w:r>
+        <w:t>обеспечение четкого взаимодействия участников за счет установленных приоритетов задач, согласований с функциональными руководителями, качественной информационной поддержки команды;</w:t>
       </w:r>
     </w:p>
     <w:p>
@@ -730,7 +750,13 @@
         <w:pStyle w:val="a0"/>
       </w:pPr>
       <w:r>
-        <w:t>организация распределения информации. распределение и движение информации по участникам проекта;</w:t>
+        <w:t xml:space="preserve">организация распределения информации. </w:t>
+      </w:r>
+      <w:r>
+        <w:t>Р</w:t>
+      </w:r>
+      <w:r>
+        <w:t>аспределение и движение информации по участникам проекта;</w:t>
       </w:r>
     </w:p>
     <w:p>
@@ -745,72 +771,67 @@
       <w:pPr>
         <w:pStyle w:val="a5"/>
       </w:pPr>
+      <w:r>
+        <w:t>При анализе этапов выполнения проекта были выделены следующие проблемы</w:t>
+      </w:r>
+      <w:r>
+        <w:t>:</w:t>
+      </w:r>
+    </w:p>
+    <w:p>
+      <w:pPr>
+        <w:pStyle w:val="a0"/>
+      </w:pPr>
+      <w:r>
+        <w:t>сложность организации командной работы;</w:t>
+      </w:r>
+    </w:p>
+    <w:p>
+      <w:pPr>
+        <w:pStyle w:val="a0"/>
+      </w:pPr>
+      <w:r>
+        <w:t>невозможность удаленной работы в проекте;</w:t>
+      </w:r>
+    </w:p>
+    <w:p>
+      <w:pPr>
+        <w:pStyle w:val="a0"/>
+      </w:pPr>
+      <w:r>
+        <w:t>отсутствие механизма контроля за выполнением задач;</w:t>
+      </w:r>
+    </w:p>
+    <w:p>
+      <w:pPr>
+        <w:pStyle w:val="a0"/>
+      </w:pPr>
+      <w:r>
+        <w:t>сложность детализации описания при постановке задач;</w:t>
+      </w:r>
+    </w:p>
+    <w:p>
+      <w:pPr>
+        <w:pStyle w:val="a0"/>
+      </w:pPr>
+      <w:r>
+        <w:t>сложность коммуникации между участниками проекта;</w:t>
+      </w:r>
+    </w:p>
+    <w:p>
+      <w:pPr>
+        <w:pStyle w:val="a0"/>
+      </w:pPr>
+      <w:r>
+        <w:t>сложность разработки структуры проекта ввиду необходимости визуализации дерева задач.</w:t>
+      </w:r>
     </w:p>
     <w:p>
       <w:pPr>
         <w:pStyle w:val="a5"/>
       </w:pPr>
       <w:r>
-        <w:t>При анализе этапов выполнения проекта были выделены следующие проблемы</w:t>
-      </w:r>
-      <w:r>
-        <w:t>:</w:t>
-      </w:r>
-    </w:p>
-    <w:p>
-      <w:pPr>
-        <w:pStyle w:val="a0"/>
-      </w:pPr>
-      <w:r>
-        <w:t>сложность организации командной работы;</w:t>
-      </w:r>
-    </w:p>
-    <w:p>
-      <w:pPr>
-        <w:pStyle w:val="a0"/>
-      </w:pPr>
-      <w:r>
-        <w:t>невозможность удаленной работы в проекте;</w:t>
-      </w:r>
-    </w:p>
-    <w:p>
-      <w:pPr>
-        <w:pStyle w:val="a0"/>
-      </w:pPr>
-      <w:r>
-        <w:t>отсутствие механизма контроля за выполнением задач;</w:t>
-      </w:r>
-    </w:p>
-    <w:p>
-      <w:pPr>
-        <w:pStyle w:val="a0"/>
-      </w:pPr>
-      <w:r>
-        <w:t>сложность детализации описания при постановке задач;</w:t>
-      </w:r>
-    </w:p>
-    <w:p>
-      <w:pPr>
-        <w:pStyle w:val="a0"/>
-      </w:pPr>
-      <w:r>
-        <w:t>сложность коммуникации между участниками проекта;</w:t>
-      </w:r>
-    </w:p>
-    <w:p>
-      <w:pPr>
-        <w:pStyle w:val="a0"/>
-      </w:pPr>
-      <w:r>
         <w:lastRenderedPageBreak/>
-        <w:t>сложность разработки структуры проекта ввиду необходимости визуализации дерева задач.</w:t>
-      </w:r>
-    </w:p>
-    <w:p>
-      <w:pPr>
-        <w:pStyle w:val="a5"/>
-      </w:pPr>
-      <w:r>
         <w:t>Разрабатываемая система нацелена на решение вышеописанных проблем.</w:t>
       </w:r>
     </w:p>
@@ -1135,190 +1156,186 @@
         <w:pStyle w:val="a5"/>
       </w:pPr>
       <w:r>
-        <w:t>Этот аналог не подходит для решения задачи, поставленной перед проектируемым ПО в силу того, что отсутствует возможность представления дан</w:t>
-      </w:r>
+        <w:t xml:space="preserve">Этот аналог не подходит для решения задачи, поставленной перед проектируемым ПО в силу того, что отсутствует возможность представления данных в виде интеллект-карты. Вследствие чего отсутствует возможность отображения задач при «мозговом штурме» без использования сторонних приложений. </w:t>
+      </w:r>
+    </w:p>
+    <w:p>
+      <w:pPr>
+        <w:pStyle w:val="a5"/>
+      </w:pPr>
+    </w:p>
+    <w:p>
+      <w:pPr>
+        <w:pStyle w:val="a5"/>
+      </w:pPr>
+      <w:r>
+        <w:t xml:space="preserve"> «</w:t>
+      </w:r>
+      <w:r>
+        <w:rPr>
+          <w:lang w:val="en-US"/>
+        </w:rPr>
+        <w:t>Asana</w:t>
+      </w:r>
+      <w:r>
+        <w:t xml:space="preserve">» - прямой аналог. Это разработка представляет собой мобильное и веб-приложение для управления проектами в небольших командах. Приложение представлено в виде списка задач, которые прикреплены к проекту. </w:t>
+      </w:r>
+    </w:p>
+    <w:p>
+      <w:pPr>
+        <w:pStyle w:val="a5"/>
+      </w:pPr>
+      <w:r>
+        <w:t>Отличительной особенностью «</w:t>
+      </w:r>
+      <w:r>
+        <w:rPr>
+          <w:lang w:val="en-US"/>
+        </w:rPr>
+        <w:t>Asana</w:t>
+      </w:r>
+      <w:r>
+        <w:t>» является возможность взаимодействия с календарем посредством отображения на календарь сроков выполнения задач, а также их создания.</w:t>
+      </w:r>
+    </w:p>
+    <w:p>
+      <w:pPr>
+        <w:pStyle w:val="a5"/>
+      </w:pPr>
+      <w:r>
+        <w:t xml:space="preserve">Этот аналог не подходит для решения задачи, поставленной перед проектируемым ПО в силу того, что отсутствует возможность представления данных в виде интеллект-карты. Вследствие чего отсутствует возможность отображения задач при «мозговом штурме» без использования сторонних приложений. </w:t>
+      </w:r>
+    </w:p>
+    <w:p>
+      <w:pPr>
+        <w:pStyle w:val="a5"/>
+      </w:pPr>
+    </w:p>
+    <w:p>
+      <w:pPr>
+        <w:pStyle w:val="a5"/>
+      </w:pPr>
+      <w:r>
+        <w:t xml:space="preserve"> «</w:t>
+      </w:r>
+      <w:r>
+        <w:rPr>
+          <w:lang w:val="en-US"/>
+        </w:rPr>
+        <w:t>Jira</w:t>
+      </w:r>
+      <w:r>
+        <w:t>» - прямой аналог. Это разработка компании «</w:t>
+      </w:r>
+      <w:proofErr w:type="spellStart"/>
+      <w:r>
+        <w:t>Atlassian</w:t>
+      </w:r>
+      <w:proofErr w:type="spellEnd"/>
+      <w:r>
+        <w:t>», коммерческая система отслеживания ошибок, предназначена для организации взаимодействия с пользователями, хотя в некоторых случаях используется и для управления проектами.</w:t>
+      </w:r>
+    </w:p>
+    <w:p>
+      <w:pPr>
+        <w:pStyle w:val="a5"/>
+      </w:pPr>
+      <w:r>
+        <w:t>Отличительной особенностью «</w:t>
+      </w:r>
+      <w:r>
+        <w:rPr>
+          <w:lang w:val="en-US"/>
+        </w:rPr>
+        <w:t>Jira</w:t>
+      </w:r>
+      <w:r>
+        <w:t xml:space="preserve">» является возможность создания различных отчетов, отображающих состояние выполнения проекта. </w:t>
+      </w:r>
+    </w:p>
+    <w:p>
+      <w:pPr>
+        <w:pStyle w:val="a5"/>
+      </w:pPr>
+      <w:r>
+        <w:t>Этот аналог не подходит для решения задачи, поставленной перед проектируемым ПО в силу того, что отсутствует возможность представления данных в виде интеллект-карты. Вследствие чего отсутствует возможность отображения задач при «мозговом штурме» без использования сторонних приложений.</w:t>
+      </w:r>
+    </w:p>
+    <w:p>
+      <w:pPr>
+        <w:pStyle w:val="a5"/>
+      </w:pPr>
+    </w:p>
+    <w:p>
+      <w:pPr>
+        <w:pStyle w:val="a5"/>
+      </w:pPr>
+      <w:r>
+        <w:t>«</w:t>
+      </w:r>
+      <w:proofErr w:type="spellStart"/>
+      <w:r>
+        <w:rPr>
+          <w:lang w:val="en-US"/>
+        </w:rPr>
+        <w:t>GanttProject</w:t>
+      </w:r>
+      <w:proofErr w:type="spellEnd"/>
+      <w:r>
+        <w:t xml:space="preserve">» - прямой аналог. Это программа, предназначенная для планирования проектов на основе построения диаграмм </w:t>
+      </w:r>
+      <w:proofErr w:type="spellStart"/>
+      <w:r>
+        <w:t>Гантта</w:t>
+      </w:r>
+      <w:proofErr w:type="spellEnd"/>
+      <w:r>
+        <w:t xml:space="preserve"> и диаграмм типа PERT.</w:t>
+      </w:r>
+    </w:p>
+    <w:p>
+      <w:pPr>
+        <w:pStyle w:val="a5"/>
+      </w:pPr>
+      <w:r>
+        <w:t>Отличительной особенностью «</w:t>
+      </w:r>
+      <w:proofErr w:type="spellStart"/>
+      <w:r>
+        <w:rPr>
+          <w:lang w:val="en-US"/>
+        </w:rPr>
+        <w:t>GanttProject</w:t>
+      </w:r>
+      <w:proofErr w:type="spellEnd"/>
+      <w:r>
+        <w:t xml:space="preserve">» является возможность импорта / экспорта документов </w:t>
+      </w:r>
+      <w:r>
+        <w:rPr>
+          <w:lang w:val="en-US"/>
+        </w:rPr>
+        <w:t>Microsoft</w:t>
+      </w:r>
+      <w:r>
+        <w:t xml:space="preserve"> </w:t>
+      </w:r>
+      <w:r>
+        <w:rPr>
+          <w:lang w:val="en-US"/>
+        </w:rPr>
+        <w:t>Project</w:t>
+      </w:r>
+      <w:r>
+        <w:t>.</w:t>
+      </w:r>
+    </w:p>
+    <w:p>
+      <w:pPr>
+        <w:pStyle w:val="a5"/>
+      </w:pPr>
       <w:r>
         <w:lastRenderedPageBreak/>
-        <w:t xml:space="preserve">ных в виде интеллект-карты. Вследствие чего отсутствует возможность отображения задач при «мозговом штурме» без использования сторонних приложений. </w:t>
-      </w:r>
-    </w:p>
-    <w:p>
-      <w:pPr>
-        <w:pStyle w:val="a5"/>
-      </w:pPr>
-    </w:p>
-    <w:p>
-      <w:pPr>
-        <w:pStyle w:val="a5"/>
-      </w:pPr>
-      <w:r>
-        <w:t xml:space="preserve"> «</w:t>
-      </w:r>
-      <w:r>
-        <w:rPr>
-          <w:lang w:val="en-US"/>
-        </w:rPr>
-        <w:t>Asana</w:t>
-      </w:r>
-      <w:r>
-        <w:t xml:space="preserve">» - прямой аналог. Это разработка представляет собой мобильное и веб-приложение для управления проектами в небольших командах. Приложение представлено в виде списка задач, которые прикреплены к проекту. </w:t>
-      </w:r>
-    </w:p>
-    <w:p>
-      <w:pPr>
-        <w:pStyle w:val="a5"/>
-      </w:pPr>
-      <w:r>
-        <w:t>Отличительной особенностью «</w:t>
-      </w:r>
-      <w:r>
-        <w:rPr>
-          <w:lang w:val="en-US"/>
-        </w:rPr>
-        <w:t>Asana</w:t>
-      </w:r>
-      <w:r>
-        <w:t>» является возможность взаимодействия с календарем посредством отображения на календарь сроков выполнения задач, а также их создания.</w:t>
-      </w:r>
-    </w:p>
-    <w:p>
-      <w:pPr>
-        <w:pStyle w:val="a5"/>
-      </w:pPr>
-      <w:r>
-        <w:t xml:space="preserve">Этот аналог не подходит для решения задачи, поставленной перед проектируемым ПО в силу того, что отсутствует возможность представления данных в виде интеллект-карты. Вследствие чего отсутствует возможность отображения задач при «мозговом штурме» без использования сторонних приложений. </w:t>
-      </w:r>
-    </w:p>
-    <w:p>
-      <w:pPr>
-        <w:pStyle w:val="a5"/>
-      </w:pPr>
-    </w:p>
-    <w:p>
-      <w:pPr>
-        <w:pStyle w:val="a5"/>
-      </w:pPr>
-      <w:r>
-        <w:t xml:space="preserve"> «</w:t>
-      </w:r>
-      <w:r>
-        <w:rPr>
-          <w:lang w:val="en-US"/>
-        </w:rPr>
-        <w:t>Jira</w:t>
-      </w:r>
-      <w:r>
-        <w:t>» - прямой аналог. Это разработка компании «</w:t>
-      </w:r>
-      <w:proofErr w:type="spellStart"/>
-      <w:r>
-        <w:t>Atlassian</w:t>
-      </w:r>
-      <w:proofErr w:type="spellEnd"/>
-      <w:r>
-        <w:t>», коммерческая система отслеживания ошибок, предназначена для организации взаимодействия с пользователями, хотя в некоторых случаях используется и для управления проектами.</w:t>
-      </w:r>
-    </w:p>
-    <w:p>
-      <w:pPr>
-        <w:pStyle w:val="a5"/>
-      </w:pPr>
-      <w:r>
-        <w:t>Отличительной особенностью «</w:t>
-      </w:r>
-      <w:r>
-        <w:rPr>
-          <w:lang w:val="en-US"/>
-        </w:rPr>
-        <w:t>Jira</w:t>
-      </w:r>
-      <w:r>
-        <w:t xml:space="preserve">» является возможность создания различных отчетов, отображающих состояние выполнения проекта. </w:t>
-      </w:r>
-    </w:p>
-    <w:p>
-      <w:pPr>
-        <w:pStyle w:val="a5"/>
-      </w:pPr>
-      <w:r>
-        <w:t>Этот аналог не подходит для решения задачи, поставленной перед проектируемым ПО в силу того, что отсутствует возможность представления данных в виде интеллект-карты. Вследствие чего отсутствует возможность отображения задач при «мозговом штурме» без использования сторонних приложений.</w:t>
-      </w:r>
-    </w:p>
-    <w:p>
-      <w:pPr>
-        <w:pStyle w:val="a5"/>
-      </w:pPr>
-    </w:p>
-    <w:p>
-      <w:pPr>
-        <w:pStyle w:val="a5"/>
-      </w:pPr>
-      <w:r>
-        <w:lastRenderedPageBreak/>
-        <w:t>«</w:t>
-      </w:r>
-      <w:proofErr w:type="spellStart"/>
-      <w:r>
-        <w:rPr>
-          <w:lang w:val="en-US"/>
-        </w:rPr>
-        <w:t>GanttProject</w:t>
-      </w:r>
-      <w:proofErr w:type="spellEnd"/>
-      <w:r>
-        <w:t xml:space="preserve">» - прямой аналог. Это программа, предназначенная для планирования проектов на основе построения диаграмм </w:t>
-      </w:r>
-      <w:proofErr w:type="spellStart"/>
-      <w:r>
-        <w:t>Гантта</w:t>
-      </w:r>
-      <w:proofErr w:type="spellEnd"/>
-      <w:r>
-        <w:t xml:space="preserve"> и диаграмм типа PERT.</w:t>
-      </w:r>
-    </w:p>
-    <w:p>
-      <w:pPr>
-        <w:pStyle w:val="a5"/>
-      </w:pPr>
-      <w:r>
-        <w:t>Отличительной особенностью «</w:t>
-      </w:r>
-      <w:proofErr w:type="spellStart"/>
-      <w:r>
-        <w:rPr>
-          <w:lang w:val="en-US"/>
-        </w:rPr>
-        <w:t>GanttProject</w:t>
-      </w:r>
-      <w:proofErr w:type="spellEnd"/>
-      <w:r>
-        <w:t xml:space="preserve">» является возможность импорта / экспорта документов </w:t>
-      </w:r>
-      <w:r>
-        <w:rPr>
-          <w:lang w:val="en-US"/>
-        </w:rPr>
-        <w:t>Microsoft</w:t>
-      </w:r>
-      <w:r>
-        <w:t xml:space="preserve"> </w:t>
-      </w:r>
-      <w:r>
-        <w:rPr>
-          <w:lang w:val="en-US"/>
-        </w:rPr>
-        <w:t>Project</w:t>
-      </w:r>
-      <w:r>
-        <w:t>.</w:t>
-      </w:r>
-    </w:p>
-    <w:p>
-      <w:pPr>
-        <w:pStyle w:val="a5"/>
-      </w:pPr>
-      <w:r>
         <w:t>Этот аналог не подходит для решения задачи, поставленной перед проектируемым ПО в силу того, что отсутствует возможность представления данных в виде интеллект-карты. Вследствие чего отсутствует возможность отображения задач при «мозговом штурме» без использования сторонних приложений.</w:t>
       </w:r>
     </w:p>
@@ -1433,23 +1450,23 @@
         <w:pStyle w:val="a"/>
       </w:pPr>
       <w:r>
+        <w:t>Добавление комментариев к карточкам в текстовом формате, а также прикрепить ссылку на сторонний ресурс.</w:t>
+      </w:r>
+    </w:p>
+    <w:p>
+      <w:pPr>
+        <w:pStyle w:val="a"/>
+      </w:pPr>
+      <w:r>
+        <w:t>Установка и контроль за сроками выполнения задач. Для каждой карточки можно установить срок выполнения, а также проконтролировать его соблюдение.</w:t>
+      </w:r>
+    </w:p>
+    <w:p>
+      <w:pPr>
+        <w:pStyle w:val="a"/>
+      </w:pPr>
+      <w:r>
         <w:lastRenderedPageBreak/>
-        <w:t>Добавление комментариев к карточкам в текстовом формате, а также прикрепить ссылку на сторонний ресурс.</w:t>
-      </w:r>
-    </w:p>
-    <w:p>
-      <w:pPr>
-        <w:pStyle w:val="a"/>
-      </w:pPr>
-      <w:r>
-        <w:t>Установка и контроль за сроками выполнения задач. Для каждой карточки можно установить срок выполнения, а также проконтролировать его соблюдение.</w:t>
-      </w:r>
-    </w:p>
-    <w:p>
-      <w:pPr>
-        <w:pStyle w:val="a"/>
-      </w:pPr>
-      <w:r>
         <w:t>Добавление участников к разработке проекта. К карточкам можно прикреплять одного или нескольких участников, которые будут отображаться в проекте.</w:t>
       </w:r>
     </w:p>
@@ -1652,7 +1669,6 @@
         <w:pStyle w:val="a5"/>
       </w:pPr>
       <w:r>
-        <w:lastRenderedPageBreak/>
         <w:t>Перечень общих функций рассмотренных продуктов:</w:t>
       </w:r>
     </w:p>
@@ -1689,6 +1705,7 @@
         <w:pStyle w:val="a"/>
       </w:pPr>
       <w:r>
+        <w:lastRenderedPageBreak/>
         <w:t>Добавление участников к построению карты. К картам можно прикреплять одного или нескольких участников, которые будут отображаться в проекте.</w:t>
       </w:r>
     </w:p>
@@ -1779,31 +1796,31 @@
         <w:pStyle w:val="a0"/>
       </w:pPr>
       <w:r>
+        <w:t>представление данных в виде интеллект-карт – возможность представления дынных в виде интеллект-карт;</w:t>
+      </w:r>
+    </w:p>
+    <w:p>
+      <w:pPr>
+        <w:pStyle w:val="a0"/>
+      </w:pPr>
+      <w:r>
+        <w:t>создание команд – возможность создания команд, объединяющих пользователей для совместной работы;</w:t>
+      </w:r>
+    </w:p>
+    <w:p>
+      <w:pPr>
+        <w:pStyle w:val="a0"/>
+      </w:pPr>
+      <w:r>
+        <w:t>отображение сроков на календарь – возможность отображения сроков выполнения в виде календаря с метками задач;</w:t>
+      </w:r>
+    </w:p>
+    <w:p>
+      <w:pPr>
+        <w:pStyle w:val="a0"/>
+      </w:pPr>
+      <w:r>
         <w:lastRenderedPageBreak/>
-        <w:t>представление данных в виде интеллект-карт – возможность представления дынных в виде интеллект-карт;</w:t>
-      </w:r>
-    </w:p>
-    <w:p>
-      <w:pPr>
-        <w:pStyle w:val="a0"/>
-      </w:pPr>
-      <w:r>
-        <w:t>создание команд – возможность создания команд, объединяющих пользователей для совместной работы;</w:t>
-      </w:r>
-    </w:p>
-    <w:p>
-      <w:pPr>
-        <w:pStyle w:val="a0"/>
-      </w:pPr>
-      <w:r>
-        <w:t>отображение сроков на календарь – возможность отображения сроков выполнения в виде календаря с метками задач;</w:t>
-      </w:r>
-    </w:p>
-    <w:p>
-      <w:pPr>
-        <w:pStyle w:val="a0"/>
-      </w:pPr>
-      <w:r>
         <w:t>создание диаграмм – возможность создания графического представления данных в виде диаграмм;</w:t>
       </w:r>
     </w:p>
@@ -10546,6 +10563,10 @@
 </file>
 
 <file path=customXml/item1.xml><?xml version="1.0" encoding="utf-8"?>
+<b:Sources xmlns:b="http://schemas.openxmlformats.org/officeDocument/2006/bibliography" xmlns="http://schemas.openxmlformats.org/officeDocument/2006/bibliography" SelectedStyle="\APASixthEditionOfficeOnline.xsl" StyleName="APA" Version="6"/>
+</file>
+
+<file path=customXml/item2.xml><?xml version="1.0" encoding="utf-8"?>
 <s:customData xmlns="http://www.wps.cn/officeDocument/2013/wpsCustomData" xmlns:s="http://www.wps.cn/officeDocument/2013/wpsCustomData">
   <customSectProps>
     <customSectPr/>
@@ -10559,22 +10580,18 @@
 </s:customData>
 </file>
 
-<file path=customXml/item2.xml><?xml version="1.0" encoding="utf-8"?>
-<b:Sources xmlns:b="http://schemas.openxmlformats.org/officeDocument/2006/bibliography" xmlns="http://schemas.openxmlformats.org/officeDocument/2006/bibliography" SelectedStyle="\APASixthEditionOfficeOnline.xsl" StyleName="APA" Version="6"/>
+<file path=customXml/itemProps1.xml><?xml version="1.0" encoding="utf-8"?>
+<ds:datastoreItem xmlns:ds="http://schemas.openxmlformats.org/officeDocument/2006/customXml" ds:itemID="{4C555726-158C-5447-A1B4-D20959AA9C30}">
+  <ds:schemaRefs>
+    <ds:schemaRef ds:uri="http://schemas.openxmlformats.org/officeDocument/2006/bibliography"/>
+  </ds:schemaRefs>
+</ds:datastoreItem>
 </file>
 
-<file path=customXml/itemProps1.xml><?xml version="1.0" encoding="utf-8"?>
+<file path=customXml/itemProps2.xml><?xml version="1.0" encoding="utf-8"?>
 <ds:datastoreItem xmlns:ds="http://schemas.openxmlformats.org/officeDocument/2006/customXml" ds:itemID="{B1977F7D-205B-4081-913C-38D41E755F92}">
   <ds:schemaRefs>
     <ds:schemaRef ds:uri="http://www.wps.cn/officeDocument/2013/wpsCustomData"/>
   </ds:schemaRefs>
 </ds:datastoreItem>
-</file>
-
-<file path=customXml/itemProps2.xml><?xml version="1.0" encoding="utf-8"?>
-<ds:datastoreItem xmlns:ds="http://schemas.openxmlformats.org/officeDocument/2006/customXml" ds:itemID="{4C555726-158C-5447-A1B4-D20959AA9C30}">
-  <ds:schemaRefs>
-    <ds:schemaRef ds:uri="http://schemas.openxmlformats.org/officeDocument/2006/bibliography"/>
-  </ds:schemaRefs>
-</ds:datastoreItem>
 </file>
</xml_diff>